<commit_message>
08 sieve of Eratosthenes
</commit_message>
<xml_diff>
--- a/doc/programming course cpp .docx
+++ b/doc/programming course cpp .docx
@@ -8067,12 +8067,15 @@
           <w:lang w:val="en-GB"/>
         </w:rPr>
       </w:pPr>
-      <w:r>
-        <w:rPr>
-          <w:lang w:val="en-GB"/>
-        </w:rPr>
-        <w:t>https://www.geeksforgeeks.org/euclidean-algorithms-basic-and-extended/</w:t>
-      </w:r>
+      <w:hyperlink r:id="rId21" w:history="1">
+        <w:r>
+          <w:rPr>
+            <w:rStyle w:val="Hipercze"/>
+            <w:lang w:val="en-GB"/>
+          </w:rPr>
+          <w:t>https://www.geeksforgeeks.org/euclidean-algorithms-basic-and-extended/</w:t>
+        </w:r>
+      </w:hyperlink>
     </w:p>
     <w:p>
       <w:pPr>
@@ -8081,9 +8084,479 @@
           <w:ilvl w:val="0"/>
           <w:numId w:val="2"/>
         </w:numPr>
-      </w:pPr>
+        <w:rPr>
+          <w:lang w:val="en-GB"/>
+        </w:rPr>
+      </w:pPr>
+      <w:r>
+        <w:rPr>
+          <w:lang w:val="en-GB"/>
+        </w:rPr>
+        <w:t>Sieve of Eratosthenes</w:t>
+      </w:r>
+    </w:p>
+    <w:p>
+      <w:pPr>
+        <w:rPr>
+          <w:lang w:val="en-GB"/>
+        </w:rPr>
+      </w:pPr>
+      <w:r>
+        <w:rPr>
+          <w:lang w:val="en-GB"/>
+        </w:rPr>
+        <w:t xml:space="preserve">The Sieve of Eratosthenes is a classic algorithm used to find all prime numbers up to a given limit </w:t>
+      </w:r>
       <w:proofErr w:type="spellStart"/>
       <w:r>
+        <w:rPr>
+          <w:rStyle w:val="katex-mathml"/>
+          <w:lang w:val="en-GB"/>
+        </w:rPr>
+        <w:t>nn</w:t>
+      </w:r>
+      <w:r>
+        <w:rPr>
+          <w:rStyle w:val="mord"/>
+          <w:lang w:val="en-GB"/>
+        </w:rPr>
+        <w:t>n</w:t>
+      </w:r>
+      <w:proofErr w:type="spellEnd"/>
+      <w:r>
+        <w:rPr>
+          <w:lang w:val="en-GB"/>
+        </w:rPr>
+        <w:t>. It works by iteratively marking the multiples of each prime number starting from 2.</w:t>
+      </w:r>
+    </w:p>
+    <w:p>
+      <w:pPr>
+        <w:pStyle w:val="Nagwek3"/>
+        <w:rPr>
+          <w:lang w:val="en-GB"/>
+        </w:rPr>
+      </w:pPr>
+      <w:r>
+        <w:rPr>
+          <w:lang w:val="en-GB"/>
+        </w:rPr>
+        <w:t>Steps of the Sieve of Eratosthenes</w:t>
+      </w:r>
+    </w:p>
+    <w:p>
+      <w:pPr>
+        <w:pStyle w:val="NormalnyWeb"/>
+        <w:numPr>
+          <w:ilvl w:val="0"/>
+          <w:numId w:val="27"/>
+        </w:numPr>
+        <w:rPr>
+          <w:lang w:val="en-GB"/>
+        </w:rPr>
+      </w:pPr>
+      <w:r>
+        <w:rPr>
+          <w:b/>
+          <w:bCs/>
+          <w:lang w:val="en-GB"/>
+        </w:rPr>
+        <w:t>Create a list of consecutive integers</w:t>
+      </w:r>
+      <w:r>
+        <w:rPr>
+          <w:lang w:val="en-GB"/>
+        </w:rPr>
+        <w:t xml:space="preserve"> from 2 to n:</w:t>
+      </w:r>
+    </w:p>
+    <w:p>
+      <w:pPr>
+        <w:spacing w:beforeAutospacing="1" w:afterAutospacing="1"/>
+        <w:ind w:left="720"/>
+        <w:rPr>
+          <w:rFonts w:ascii="Times New Roman" w:eastAsia="Times New Roman" w:hAnsi="Times New Roman" w:cs="Times New Roman"/>
+          <w:sz w:val="24"/>
+          <w:szCs w:val="24"/>
+          <w:lang w:val="en-GB" w:eastAsia="pl-PL"/>
+        </w:rPr>
+      </w:pPr>
+      <w:r>
+        <w:rPr>
+          <w:rFonts w:ascii="Times New Roman" w:eastAsia="Times New Roman" w:hAnsi="Times New Roman" w:cs="Times New Roman"/>
+          <w:sz w:val="24"/>
+          <w:szCs w:val="24"/>
+          <w:lang w:val="en-GB" w:eastAsia="pl-PL"/>
+        </w:rPr>
+        <w:t>[2,3,4,5,…,n]</w:t>
+      </w:r>
+    </w:p>
+    <w:p>
+      <w:pPr>
+        <w:pStyle w:val="Akapitzlist"/>
+        <w:numPr>
+          <w:ilvl w:val="0"/>
+          <w:numId w:val="27"/>
+        </w:numPr>
+        <w:spacing w:beforeAutospacing="1" w:afterAutospacing="1"/>
+        <w:rPr>
+          <w:rFonts w:ascii="Times New Roman" w:eastAsia="Times New Roman" w:hAnsi="Times New Roman" w:cs="Times New Roman"/>
+          <w:sz w:val="24"/>
+          <w:szCs w:val="24"/>
+          <w:lang w:val="en-GB" w:eastAsia="pl-PL"/>
+        </w:rPr>
+      </w:pPr>
+      <w:r>
+        <w:rPr>
+          <w:rFonts w:ascii="Times New Roman" w:eastAsia="Times New Roman" w:hAnsi="Times New Roman" w:cs="Times New Roman"/>
+          <w:b/>
+          <w:bCs/>
+          <w:sz w:val="24"/>
+          <w:szCs w:val="24"/>
+          <w:lang w:val="en-GB" w:eastAsia="pl-PL"/>
+        </w:rPr>
+        <w:t>Initialize</w:t>
+      </w:r>
+      <w:r>
+        <w:rPr>
+          <w:rFonts w:ascii="Times New Roman" w:eastAsia="Times New Roman" w:hAnsi="Times New Roman" w:cs="Times New Roman"/>
+          <w:sz w:val="24"/>
+          <w:szCs w:val="24"/>
+          <w:lang w:val="en-GB" w:eastAsia="pl-PL"/>
+        </w:rPr>
+        <w:t xml:space="preserve"> the first prime number, </w:t>
+      </w:r>
+      <w:r>
+        <w:rPr>
+          <w:rFonts w:ascii="Times New Roman" w:eastAsia="Times New Roman" w:hAnsi="Times New Roman" w:cs="Times New Roman"/>
+          <w:sz w:val="24"/>
+          <w:szCs w:val="24"/>
+          <w:lang w:val="en-GB" w:eastAsia="pl-PL"/>
+        </w:rPr>
+        <w:t>p=2</w:t>
+      </w:r>
+      <w:r>
+        <w:rPr>
+          <w:rFonts w:ascii="Times New Roman" w:eastAsia="Times New Roman" w:hAnsi="Times New Roman" w:cs="Times New Roman"/>
+          <w:sz w:val="24"/>
+          <w:szCs w:val="24"/>
+          <w:lang w:val="en-GB" w:eastAsia="pl-PL"/>
+        </w:rPr>
+        <w:t>.</w:t>
+      </w:r>
+    </w:p>
+    <w:p>
+      <w:pPr>
+        <w:pStyle w:val="NormalnyWeb"/>
+        <w:numPr>
+          <w:ilvl w:val="0"/>
+          <w:numId w:val="27"/>
+        </w:numPr>
+        <w:rPr>
+          <w:lang w:val="en-GB"/>
+        </w:rPr>
+      </w:pPr>
+      <w:r>
+        <w:rPr>
+          <w:b/>
+          <w:bCs/>
+          <w:lang w:val="en-GB"/>
+        </w:rPr>
+        <w:t xml:space="preserve">Mark the multiples of </w:t>
+      </w:r>
+      <w:r>
+        <w:rPr>
+          <w:lang w:val="en-GB"/>
+        </w:rPr>
+        <w:t>p as non-prime (starting from p^2), since they are not prime.</w:t>
+      </w:r>
+    </w:p>
+    <w:p>
+      <w:pPr>
+        <w:pStyle w:val="NormalnyWeb"/>
+        <w:numPr>
+          <w:ilvl w:val="0"/>
+          <w:numId w:val="27"/>
+        </w:numPr>
+        <w:rPr>
+          <w:lang w:val="en-GB"/>
+        </w:rPr>
+      </w:pPr>
+      <w:r>
+        <w:rPr>
+          <w:b/>
+          <w:bCs/>
+          <w:lang w:val="en-GB"/>
+        </w:rPr>
+        <w:t>Find the next number</w:t>
+      </w:r>
+      <w:r>
+        <w:rPr>
+          <w:lang w:val="en-GB"/>
+        </w:rPr>
+        <w:t xml:space="preserve"> in the list that is still prime, set </w:t>
+      </w:r>
+      <w:proofErr w:type="spellStart"/>
+      <w:r>
+        <w:rPr>
+          <w:lang w:val="en-GB"/>
+        </w:rPr>
+        <w:t>p</w:t>
+      </w:r>
+      <w:proofErr w:type="spellEnd"/>
+      <w:r>
+        <w:rPr>
+          <w:lang w:val="en-GB"/>
+        </w:rPr>
+        <w:t xml:space="preserve"> to this new number, and repeat step 3.</w:t>
+      </w:r>
+    </w:p>
+    <w:p>
+      <w:pPr>
+        <w:pStyle w:val="NormalnyWeb"/>
+        <w:numPr>
+          <w:ilvl w:val="0"/>
+          <w:numId w:val="27"/>
+        </w:numPr>
+        <w:rPr>
+          <w:lang w:val="en-GB"/>
+        </w:rPr>
+      </w:pPr>
+      <w:r>
+        <w:rPr>
+          <w:b/>
+          <w:bCs/>
+          <w:lang w:val="en-GB"/>
+        </w:rPr>
+        <w:t>Continue the process</w:t>
+      </w:r>
+      <w:r>
+        <w:rPr>
+          <w:lang w:val="en-GB"/>
+        </w:rPr>
+        <w:t xml:space="preserve"> until p^2 is greater than n.</w:t>
+      </w:r>
+    </w:p>
+    <w:p>
+      <w:pPr>
+        <w:pStyle w:val="NormalnyWeb"/>
+        <w:numPr>
+          <w:ilvl w:val="0"/>
+          <w:numId w:val="27"/>
+        </w:numPr>
+        <w:rPr>
+          <w:lang w:val="en-GB"/>
+        </w:rPr>
+      </w:pPr>
+      <w:r>
+        <w:rPr>
+          <w:b/>
+          <w:bCs/>
+          <w:lang w:val="en-GB"/>
+        </w:rPr>
+        <w:t>All remaining numbers</w:t>
+      </w:r>
+      <w:r>
+        <w:rPr>
+          <w:lang w:val="en-GB"/>
+        </w:rPr>
+        <w:t xml:space="preserve"> in the list that are not marked are prime.</w:t>
+      </w:r>
+    </w:p>
+    <w:p>
+      <w:pPr>
+        <w:pStyle w:val="Nagwek3"/>
+        <w:rPr>
+          <w:lang w:val="en-GB"/>
+        </w:rPr>
+      </w:pPr>
+      <w:r>
+        <w:rPr>
+          <w:lang w:val="en-GB"/>
+        </w:rPr>
+        <w:t>Example: Finding Primes Up to 30</w:t>
+      </w:r>
+    </w:p>
+    <w:p>
+      <w:pPr>
+        <w:pStyle w:val="NormalnyWeb"/>
+        <w:rPr>
+          <w:rStyle w:val="katex-mathml"/>
+          <w:lang w:val="en-GB"/>
+        </w:rPr>
+      </w:pPr>
+      <w:r>
+        <w:rPr>
+          <w:lang w:val="en-GB"/>
+        </w:rPr>
+        <w:t xml:space="preserve">Let's find all the prime numbers up to </w:t>
+      </w:r>
+      <w:r>
+        <w:rPr>
+          <w:rStyle w:val="katex-mathml"/>
+          <w:lang w:val="en-GB"/>
+        </w:rPr>
+        <w:t>n=30</w:t>
+      </w:r>
+    </w:p>
+    <w:p>
+      <w:pPr>
+        <w:pStyle w:val="NormalnyWeb"/>
+        <w:numPr>
+          <w:ilvl w:val="0"/>
+          <w:numId w:val="28"/>
+        </w:numPr>
+      </w:pPr>
+      <w:proofErr w:type="spellStart"/>
+      <w:r>
+        <w:rPr>
+          <w:rStyle w:val="Pogrubienie"/>
+        </w:rPr>
+        <w:t>Create</w:t>
+      </w:r>
+      <w:proofErr w:type="spellEnd"/>
+      <w:r>
+        <w:rPr>
+          <w:rStyle w:val="Pogrubienie"/>
+        </w:rPr>
+        <w:t xml:space="preserve"> the list</w:t>
+      </w:r>
+      <w:r>
+        <w:t>:</w:t>
+      </w:r>
+    </w:p>
+    <w:p>
+      <w:pPr>
+        <w:pStyle w:val="NormalnyWeb"/>
+        <w:rPr>
+          <w:rStyle w:val="katex-mathml"/>
+        </w:rPr>
+      </w:pPr>
+      <w:r>
+        <w:rPr>
+          <w:rStyle w:val="katex-mathml"/>
+        </w:rPr>
+        <w:t>[2,3,4,5,6,7,8,9,10,11,12,13,14,15,16,17,18,19,20,21,22,23,24,25,26,27,28,29,30]</w:t>
+      </w:r>
+    </w:p>
+    <w:p>
+      <w:r>
+        <w:rPr>
+          <w:noProof/>
+        </w:rPr>
+        <w:lastRenderedPageBreak/>
+        <w:drawing>
+          <wp:inline distT="0" distB="0" distL="0" distR="0" wp14:anchorId="281CCE99" wp14:editId="064A119F">
+            <wp:extent cx="5760720" cy="4753610"/>
+            <wp:effectExtent l="0" t="0" r="0" b="8890"/>
+            <wp:docPr id="1722519815" name="Obraz 1"/>
+            <wp:cNvGraphicFramePr>
+              <a:graphicFrameLocks xmlns:a="http://schemas.openxmlformats.org/drawingml/2006/main" noChangeAspect="1"/>
+            </wp:cNvGraphicFramePr>
+            <a:graphic xmlns:a="http://schemas.openxmlformats.org/drawingml/2006/main">
+              <a:graphicData uri="http://schemas.openxmlformats.org/drawingml/2006/picture">
+                <pic:pic xmlns:pic="http://schemas.openxmlformats.org/drawingml/2006/picture">
+                  <pic:nvPicPr>
+                    <pic:cNvPr id="1722519815" name=""/>
+                    <pic:cNvPicPr/>
+                  </pic:nvPicPr>
+                  <pic:blipFill>
+                    <a:blip r:embed="rId22"/>
+                    <a:stretch>
+                      <a:fillRect/>
+                    </a:stretch>
+                  </pic:blipFill>
+                  <pic:spPr>
+                    <a:xfrm>
+                      <a:off x="0" y="0"/>
+                      <a:ext cx="5760720" cy="4753610"/>
+                    </a:xfrm>
+                    <a:prstGeom prst="rect">
+                      <a:avLst/>
+                    </a:prstGeom>
+                  </pic:spPr>
+                </pic:pic>
+              </a:graphicData>
+            </a:graphic>
+          </wp:inline>
+        </w:drawing>
+      </w:r>
+    </w:p>
+    <w:p>
+      <w:pPr>
+        <w:rPr>
+          <w:lang w:val="en-GB"/>
+        </w:rPr>
+      </w:pPr>
+      <w:r>
+        <w:rPr>
+          <w:lang w:val="en-GB"/>
+        </w:rPr>
+        <w:t>In English</w:t>
+      </w:r>
+    </w:p>
+    <w:p>
+      <w:pPr>
+        <w:rPr>
+          <w:lang w:val="en-GB"/>
+        </w:rPr>
+      </w:pPr>
+      <w:hyperlink r:id="rId23" w:history="1">
+        <w:r>
+          <w:rPr>
+            <w:rStyle w:val="Hipercze"/>
+            <w:lang w:val="en-GB"/>
+          </w:rPr>
+          <w:t>https://www.geeksforgeeks.org/sieve-of-eratosthenes/</w:t>
+        </w:r>
+      </w:hyperlink>
+    </w:p>
+    <w:p>
+      <w:pPr>
+        <w:rPr>
+          <w:lang w:val="en-GB"/>
+        </w:rPr>
+      </w:pPr>
+      <w:r>
+        <w:rPr>
+          <w:lang w:val="en-GB"/>
+        </w:rPr>
+        <w:t>In Polish</w:t>
+      </w:r>
+    </w:p>
+    <w:p>
+      <w:pPr>
+        <w:rPr>
+          <w:lang w:val="en-GB"/>
+        </w:rPr>
+      </w:pPr>
+      <w:hyperlink r:id="rId24" w:history="1">
+        <w:r>
+          <w:rPr>
+            <w:rStyle w:val="Hipercze"/>
+            <w:lang w:val="en-GB"/>
+          </w:rPr>
+          <w:t>https://www.algorytm.edu.pl/algorytmy-maturalne/sito-eratostenesa.html</w:t>
+        </w:r>
+      </w:hyperlink>
+    </w:p>
+    <w:p>
+      <w:pPr>
+        <w:rPr>
+          <w:lang w:val="en-GB"/>
+        </w:rPr>
+      </w:pPr>
+    </w:p>
+    <w:p>
+      <w:pPr>
+        <w:pStyle w:val="Nagwek1"/>
+        <w:numPr>
+          <w:ilvl w:val="0"/>
+          <w:numId w:val="2"/>
+        </w:numPr>
+      </w:pPr>
+      <w:proofErr w:type="spellStart"/>
+      <w:r>
         <w:t>Additional</w:t>
       </w:r>
       <w:proofErr w:type="spellEnd"/>
@@ -8098,7 +8571,7 @@
     </w:p>
     <w:p/>
     <w:p>
-      <w:hyperlink r:id="rId21" w:history="1">
+      <w:hyperlink r:id="rId25" w:history="1">
         <w:r>
           <w:rPr>
             <w:rStyle w:val="Hipercze"/>
@@ -8802,6 +9275,119 @@
     </w:lvl>
   </w:abstractNum>
   <w:abstractNum w:abstractNumId="5" w15:restartNumberingAfterBreak="0">
+    <w:nsid w:val="1E2229AC"/>
+    <w:multiLevelType w:val="multilevel"/>
+    <w:tmpl w:val="E152BF14"/>
+    <w:lvl w:ilvl="0">
+      <w:start w:val="1"/>
+      <w:numFmt w:val="decimal"/>
+      <w:lvlText w:val="%1."/>
+      <w:lvlJc w:val="left"/>
+      <w:pPr>
+        <w:tabs>
+          <w:tab w:val="num" w:pos="720"/>
+        </w:tabs>
+        <w:ind w:left="720" w:hanging="360"/>
+      </w:pPr>
+    </w:lvl>
+    <w:lvl w:ilvl="1" w:tentative="1">
+      <w:start w:val="1"/>
+      <w:numFmt w:val="decimal"/>
+      <w:lvlText w:val="%2."/>
+      <w:lvlJc w:val="left"/>
+      <w:pPr>
+        <w:tabs>
+          <w:tab w:val="num" w:pos="1440"/>
+        </w:tabs>
+        <w:ind w:left="1440" w:hanging="360"/>
+      </w:pPr>
+    </w:lvl>
+    <w:lvl w:ilvl="2" w:tentative="1">
+      <w:start w:val="1"/>
+      <w:numFmt w:val="decimal"/>
+      <w:lvlText w:val="%3."/>
+      <w:lvlJc w:val="left"/>
+      <w:pPr>
+        <w:tabs>
+          <w:tab w:val="num" w:pos="2160"/>
+        </w:tabs>
+        <w:ind w:left="2160" w:hanging="360"/>
+      </w:pPr>
+    </w:lvl>
+    <w:lvl w:ilvl="3" w:tentative="1">
+      <w:start w:val="1"/>
+      <w:numFmt w:val="decimal"/>
+      <w:lvlText w:val="%4."/>
+      <w:lvlJc w:val="left"/>
+      <w:pPr>
+        <w:tabs>
+          <w:tab w:val="num" w:pos="2880"/>
+        </w:tabs>
+        <w:ind w:left="2880" w:hanging="360"/>
+      </w:pPr>
+    </w:lvl>
+    <w:lvl w:ilvl="4" w:tentative="1">
+      <w:start w:val="1"/>
+      <w:numFmt w:val="decimal"/>
+      <w:lvlText w:val="%5."/>
+      <w:lvlJc w:val="left"/>
+      <w:pPr>
+        <w:tabs>
+          <w:tab w:val="num" w:pos="3600"/>
+        </w:tabs>
+        <w:ind w:left="3600" w:hanging="360"/>
+      </w:pPr>
+    </w:lvl>
+    <w:lvl w:ilvl="5" w:tentative="1">
+      <w:start w:val="1"/>
+      <w:numFmt w:val="decimal"/>
+      <w:lvlText w:val="%6."/>
+      <w:lvlJc w:val="left"/>
+      <w:pPr>
+        <w:tabs>
+          <w:tab w:val="num" w:pos="4320"/>
+        </w:tabs>
+        <w:ind w:left="4320" w:hanging="360"/>
+      </w:pPr>
+    </w:lvl>
+    <w:lvl w:ilvl="6" w:tentative="1">
+      <w:start w:val="1"/>
+      <w:numFmt w:val="decimal"/>
+      <w:lvlText w:val="%7."/>
+      <w:lvlJc w:val="left"/>
+      <w:pPr>
+        <w:tabs>
+          <w:tab w:val="num" w:pos="5040"/>
+        </w:tabs>
+        <w:ind w:left="5040" w:hanging="360"/>
+      </w:pPr>
+    </w:lvl>
+    <w:lvl w:ilvl="7" w:tentative="1">
+      <w:start w:val="1"/>
+      <w:numFmt w:val="decimal"/>
+      <w:lvlText w:val="%8."/>
+      <w:lvlJc w:val="left"/>
+      <w:pPr>
+        <w:tabs>
+          <w:tab w:val="num" w:pos="5760"/>
+        </w:tabs>
+        <w:ind w:left="5760" w:hanging="360"/>
+      </w:pPr>
+    </w:lvl>
+    <w:lvl w:ilvl="8" w:tentative="1">
+      <w:start w:val="1"/>
+      <w:numFmt w:val="decimal"/>
+      <w:lvlText w:val="%9."/>
+      <w:lvlJc w:val="left"/>
+      <w:pPr>
+        <w:tabs>
+          <w:tab w:val="num" w:pos="6480"/>
+        </w:tabs>
+        <w:ind w:left="6480" w:hanging="360"/>
+      </w:pPr>
+    </w:lvl>
+  </w:abstractNum>
+  <w:abstractNum w:abstractNumId="6" w15:restartNumberingAfterBreak="0">
     <w:nsid w:val="2C7B3112"/>
     <w:multiLevelType w:val="multilevel"/>
     <w:tmpl w:val="8DDCDDFE"/>
@@ -8950,7 +9536,7 @@
       </w:rPr>
     </w:lvl>
   </w:abstractNum>
-  <w:abstractNum w:abstractNumId="6" w15:restartNumberingAfterBreak="0">
+  <w:abstractNum w:abstractNumId="7" w15:restartNumberingAfterBreak="0">
     <w:nsid w:val="35CD3A44"/>
     <w:multiLevelType w:val="multilevel"/>
     <w:tmpl w:val="02167C06"/>
@@ -9099,7 +9685,7 @@
       </w:rPr>
     </w:lvl>
   </w:abstractNum>
-  <w:abstractNum w:abstractNumId="7" w15:restartNumberingAfterBreak="0">
+  <w:abstractNum w:abstractNumId="8" w15:restartNumberingAfterBreak="0">
     <w:nsid w:val="37092056"/>
     <w:multiLevelType w:val="multilevel"/>
     <w:tmpl w:val="9294B212"/>
@@ -9248,7 +9834,7 @@
       </w:rPr>
     </w:lvl>
   </w:abstractNum>
-  <w:abstractNum w:abstractNumId="8" w15:restartNumberingAfterBreak="0">
+  <w:abstractNum w:abstractNumId="9" w15:restartNumberingAfterBreak="0">
     <w:nsid w:val="3780781F"/>
     <w:multiLevelType w:val="multilevel"/>
     <w:tmpl w:val="12D8535C"/>
@@ -9397,7 +9983,7 @@
       </w:rPr>
     </w:lvl>
   </w:abstractNum>
-  <w:abstractNum w:abstractNumId="9" w15:restartNumberingAfterBreak="0">
+  <w:abstractNum w:abstractNumId="10" w15:restartNumberingAfterBreak="0">
     <w:nsid w:val="3DF46F5C"/>
     <w:multiLevelType w:val="multilevel"/>
     <w:tmpl w:val="0415001F"/>
@@ -9483,7 +10069,7 @@
       </w:pPr>
     </w:lvl>
   </w:abstractNum>
-  <w:abstractNum w:abstractNumId="10" w15:restartNumberingAfterBreak="0">
+  <w:abstractNum w:abstractNumId="11" w15:restartNumberingAfterBreak="0">
     <w:nsid w:val="3EC97263"/>
     <w:multiLevelType w:val="multilevel"/>
     <w:tmpl w:val="022C99AE"/>
@@ -9632,7 +10218,7 @@
       </w:rPr>
     </w:lvl>
   </w:abstractNum>
-  <w:abstractNum w:abstractNumId="11" w15:restartNumberingAfterBreak="0">
+  <w:abstractNum w:abstractNumId="12" w15:restartNumberingAfterBreak="0">
     <w:nsid w:val="3F7B19B9"/>
     <w:multiLevelType w:val="multilevel"/>
     <w:tmpl w:val="05248D9E"/>
@@ -9749,7 +10335,7 @@
       </w:pPr>
     </w:lvl>
   </w:abstractNum>
-  <w:abstractNum w:abstractNumId="12" w15:restartNumberingAfterBreak="0">
+  <w:abstractNum w:abstractNumId="13" w15:restartNumberingAfterBreak="0">
     <w:nsid w:val="40C33881"/>
     <w:multiLevelType w:val="multilevel"/>
     <w:tmpl w:val="E5E8ABAC"/>
@@ -9898,7 +10484,7 @@
       </w:rPr>
     </w:lvl>
   </w:abstractNum>
-  <w:abstractNum w:abstractNumId="13" w15:restartNumberingAfterBreak="0">
+  <w:abstractNum w:abstractNumId="14" w15:restartNumberingAfterBreak="0">
     <w:nsid w:val="4450790F"/>
     <w:multiLevelType w:val="multilevel"/>
     <w:tmpl w:val="F91C52EC"/>
@@ -10047,7 +10633,7 @@
       </w:rPr>
     </w:lvl>
   </w:abstractNum>
-  <w:abstractNum w:abstractNumId="14" w15:restartNumberingAfterBreak="0">
+  <w:abstractNum w:abstractNumId="15" w15:restartNumberingAfterBreak="0">
     <w:nsid w:val="4AFA1C0B"/>
     <w:multiLevelType w:val="multilevel"/>
     <w:tmpl w:val="0415001F"/>
@@ -10133,7 +10719,7 @@
       </w:pPr>
     </w:lvl>
   </w:abstractNum>
-  <w:abstractNum w:abstractNumId="15" w15:restartNumberingAfterBreak="0">
+  <w:abstractNum w:abstractNumId="16" w15:restartNumberingAfterBreak="0">
     <w:nsid w:val="50E062E6"/>
     <w:multiLevelType w:val="multilevel"/>
     <w:tmpl w:val="C6901E10"/>
@@ -10282,7 +10868,7 @@
       </w:rPr>
     </w:lvl>
   </w:abstractNum>
-  <w:abstractNum w:abstractNumId="16" w15:restartNumberingAfterBreak="0">
+  <w:abstractNum w:abstractNumId="17" w15:restartNumberingAfterBreak="0">
     <w:nsid w:val="515A1FAB"/>
     <w:multiLevelType w:val="multilevel"/>
     <w:tmpl w:val="03BEDA38"/>
@@ -10400,7 +10986,156 @@
       </w:rPr>
     </w:lvl>
   </w:abstractNum>
-  <w:abstractNum w:abstractNumId="17" w15:restartNumberingAfterBreak="0">
+  <w:abstractNum w:abstractNumId="18" w15:restartNumberingAfterBreak="0">
+    <w:nsid w:val="52B948E7"/>
+    <w:multiLevelType w:val="multilevel"/>
+    <w:tmpl w:val="FBA21EF4"/>
+    <w:lvl w:ilvl="0">
+      <w:start w:val="1"/>
+      <w:numFmt w:val="bullet"/>
+      <w:lvlText w:val=""/>
+      <w:lvlJc w:val="left"/>
+      <w:pPr>
+        <w:tabs>
+          <w:tab w:val="num" w:pos="720"/>
+        </w:tabs>
+        <w:ind w:left="720" w:hanging="360"/>
+      </w:pPr>
+      <w:rPr>
+        <w:rFonts w:ascii="Symbol" w:hAnsi="Symbol" w:hint="default"/>
+        <w:sz w:val="20"/>
+      </w:rPr>
+    </w:lvl>
+    <w:lvl w:ilvl="1" w:tentative="1">
+      <w:start w:val="1"/>
+      <w:numFmt w:val="bullet"/>
+      <w:lvlText w:val="o"/>
+      <w:lvlJc w:val="left"/>
+      <w:pPr>
+        <w:tabs>
+          <w:tab w:val="num" w:pos="1440"/>
+        </w:tabs>
+        <w:ind w:left="1440" w:hanging="360"/>
+      </w:pPr>
+      <w:rPr>
+        <w:rFonts w:ascii="Courier New" w:hAnsi="Courier New" w:hint="default"/>
+        <w:sz w:val="20"/>
+      </w:rPr>
+    </w:lvl>
+    <w:lvl w:ilvl="2" w:tentative="1">
+      <w:start w:val="1"/>
+      <w:numFmt w:val="bullet"/>
+      <w:lvlText w:val=""/>
+      <w:lvlJc w:val="left"/>
+      <w:pPr>
+        <w:tabs>
+          <w:tab w:val="num" w:pos="2160"/>
+        </w:tabs>
+        <w:ind w:left="2160" w:hanging="360"/>
+      </w:pPr>
+      <w:rPr>
+        <w:rFonts w:ascii="Wingdings" w:hAnsi="Wingdings" w:hint="default"/>
+        <w:sz w:val="20"/>
+      </w:rPr>
+    </w:lvl>
+    <w:lvl w:ilvl="3" w:tentative="1">
+      <w:start w:val="1"/>
+      <w:numFmt w:val="bullet"/>
+      <w:lvlText w:val=""/>
+      <w:lvlJc w:val="left"/>
+      <w:pPr>
+        <w:tabs>
+          <w:tab w:val="num" w:pos="2880"/>
+        </w:tabs>
+        <w:ind w:left="2880" w:hanging="360"/>
+      </w:pPr>
+      <w:rPr>
+        <w:rFonts w:ascii="Wingdings" w:hAnsi="Wingdings" w:hint="default"/>
+        <w:sz w:val="20"/>
+      </w:rPr>
+    </w:lvl>
+    <w:lvl w:ilvl="4" w:tentative="1">
+      <w:start w:val="1"/>
+      <w:numFmt w:val="bullet"/>
+      <w:lvlText w:val=""/>
+      <w:lvlJc w:val="left"/>
+      <w:pPr>
+        <w:tabs>
+          <w:tab w:val="num" w:pos="3600"/>
+        </w:tabs>
+        <w:ind w:left="3600" w:hanging="360"/>
+      </w:pPr>
+      <w:rPr>
+        <w:rFonts w:ascii="Wingdings" w:hAnsi="Wingdings" w:hint="default"/>
+        <w:sz w:val="20"/>
+      </w:rPr>
+    </w:lvl>
+    <w:lvl w:ilvl="5" w:tentative="1">
+      <w:start w:val="1"/>
+      <w:numFmt w:val="bullet"/>
+      <w:lvlText w:val=""/>
+      <w:lvlJc w:val="left"/>
+      <w:pPr>
+        <w:tabs>
+          <w:tab w:val="num" w:pos="4320"/>
+        </w:tabs>
+        <w:ind w:left="4320" w:hanging="360"/>
+      </w:pPr>
+      <w:rPr>
+        <w:rFonts w:ascii="Wingdings" w:hAnsi="Wingdings" w:hint="default"/>
+        <w:sz w:val="20"/>
+      </w:rPr>
+    </w:lvl>
+    <w:lvl w:ilvl="6" w:tentative="1">
+      <w:start w:val="1"/>
+      <w:numFmt w:val="bullet"/>
+      <w:lvlText w:val=""/>
+      <w:lvlJc w:val="left"/>
+      <w:pPr>
+        <w:tabs>
+          <w:tab w:val="num" w:pos="5040"/>
+        </w:tabs>
+        <w:ind w:left="5040" w:hanging="360"/>
+      </w:pPr>
+      <w:rPr>
+        <w:rFonts w:ascii="Wingdings" w:hAnsi="Wingdings" w:hint="default"/>
+        <w:sz w:val="20"/>
+      </w:rPr>
+    </w:lvl>
+    <w:lvl w:ilvl="7" w:tentative="1">
+      <w:start w:val="1"/>
+      <w:numFmt w:val="bullet"/>
+      <w:lvlText w:val=""/>
+      <w:lvlJc w:val="left"/>
+      <w:pPr>
+        <w:tabs>
+          <w:tab w:val="num" w:pos="5760"/>
+        </w:tabs>
+        <w:ind w:left="5760" w:hanging="360"/>
+      </w:pPr>
+      <w:rPr>
+        <w:rFonts w:ascii="Wingdings" w:hAnsi="Wingdings" w:hint="default"/>
+        <w:sz w:val="20"/>
+      </w:rPr>
+    </w:lvl>
+    <w:lvl w:ilvl="8" w:tentative="1">
+      <w:start w:val="1"/>
+      <w:numFmt w:val="bullet"/>
+      <w:lvlText w:val=""/>
+      <w:lvlJc w:val="left"/>
+      <w:pPr>
+        <w:tabs>
+          <w:tab w:val="num" w:pos="6480"/>
+        </w:tabs>
+        <w:ind w:left="6480" w:hanging="360"/>
+      </w:pPr>
+      <w:rPr>
+        <w:rFonts w:ascii="Wingdings" w:hAnsi="Wingdings" w:hint="default"/>
+        <w:sz w:val="20"/>
+      </w:rPr>
+    </w:lvl>
+  </w:abstractNum>
+  <w:abstractNum w:abstractNumId="19" w15:restartNumberingAfterBreak="0">
     <w:nsid w:val="53A11B6D"/>
     <w:multiLevelType w:val="multilevel"/>
     <w:tmpl w:val="A364E68C"/>
@@ -10513,7 +11248,7 @@
       </w:pPr>
     </w:lvl>
   </w:abstractNum>
-  <w:abstractNum w:abstractNumId="18" w15:restartNumberingAfterBreak="0">
+  <w:abstractNum w:abstractNumId="20" w15:restartNumberingAfterBreak="0">
     <w:nsid w:val="54F91E5F"/>
     <w:multiLevelType w:val="multilevel"/>
     <w:tmpl w:val="946EE1AC"/>
@@ -10626,7 +11361,7 @@
       </w:pPr>
     </w:lvl>
   </w:abstractNum>
-  <w:abstractNum w:abstractNumId="19" w15:restartNumberingAfterBreak="0">
+  <w:abstractNum w:abstractNumId="21" w15:restartNumberingAfterBreak="0">
     <w:nsid w:val="576B7975"/>
     <w:multiLevelType w:val="multilevel"/>
     <w:tmpl w:val="8752FE9E"/>
@@ -10739,7 +11474,7 @@
       </w:pPr>
     </w:lvl>
   </w:abstractNum>
-  <w:abstractNum w:abstractNumId="20" w15:restartNumberingAfterBreak="0">
+  <w:abstractNum w:abstractNumId="22" w15:restartNumberingAfterBreak="0">
     <w:nsid w:val="593211EE"/>
     <w:multiLevelType w:val="multilevel"/>
     <w:tmpl w:val="34703D04"/>
@@ -10852,7 +11587,7 @@
       </w:pPr>
     </w:lvl>
   </w:abstractNum>
-  <w:abstractNum w:abstractNumId="21" w15:restartNumberingAfterBreak="0">
+  <w:abstractNum w:abstractNumId="23" w15:restartNumberingAfterBreak="0">
     <w:nsid w:val="5E1E5FEA"/>
     <w:multiLevelType w:val="multilevel"/>
     <w:tmpl w:val="AF223F18"/>
@@ -11001,7 +11736,7 @@
       </w:rPr>
     </w:lvl>
   </w:abstractNum>
-  <w:abstractNum w:abstractNumId="22" w15:restartNumberingAfterBreak="0">
+  <w:abstractNum w:abstractNumId="24" w15:restartNumberingAfterBreak="0">
     <w:nsid w:val="5F3A0963"/>
     <w:multiLevelType w:val="hybridMultilevel"/>
     <w:tmpl w:val="74823360"/>
@@ -11087,7 +11822,7 @@
       </w:pPr>
     </w:lvl>
   </w:abstractNum>
-  <w:abstractNum w:abstractNumId="23" w15:restartNumberingAfterBreak="0">
+  <w:abstractNum w:abstractNumId="25" w15:restartNumberingAfterBreak="0">
     <w:nsid w:val="64A2796E"/>
     <w:multiLevelType w:val="multilevel"/>
     <w:tmpl w:val="509AB204"/>
@@ -11208,7 +11943,97 @@
       </w:rPr>
     </w:lvl>
   </w:abstractNum>
-  <w:abstractNum w:abstractNumId="24" w15:restartNumberingAfterBreak="0">
+  <w:abstractNum w:abstractNumId="26" w15:restartNumberingAfterBreak="0">
+    <w:nsid w:val="64E3377E"/>
+    <w:multiLevelType w:val="hybridMultilevel"/>
+    <w:tmpl w:val="13AABC74"/>
+    <w:lvl w:ilvl="0" w:tplc="0AFA9366">
+      <w:start w:val="1"/>
+      <w:numFmt w:val="decimal"/>
+      <w:lvlText w:val="%1."/>
+      <w:lvlJc w:val="left"/>
+      <w:pPr>
+        <w:ind w:left="720" w:hanging="360"/>
+      </w:pPr>
+      <w:rPr>
+        <w:rFonts w:hint="default"/>
+        <w:b/>
+      </w:rPr>
+    </w:lvl>
+    <w:lvl w:ilvl="1" w:tplc="04150019" w:tentative="1">
+      <w:start w:val="1"/>
+      <w:numFmt w:val="lowerLetter"/>
+      <w:lvlText w:val="%2."/>
+      <w:lvlJc w:val="left"/>
+      <w:pPr>
+        <w:ind w:left="1440" w:hanging="360"/>
+      </w:pPr>
+    </w:lvl>
+    <w:lvl w:ilvl="2" w:tplc="0415001B" w:tentative="1">
+      <w:start w:val="1"/>
+      <w:numFmt w:val="lowerRoman"/>
+      <w:lvlText w:val="%3."/>
+      <w:lvlJc w:val="right"/>
+      <w:pPr>
+        <w:ind w:left="2160" w:hanging="180"/>
+      </w:pPr>
+    </w:lvl>
+    <w:lvl w:ilvl="3" w:tplc="0415000F" w:tentative="1">
+      <w:start w:val="1"/>
+      <w:numFmt w:val="decimal"/>
+      <w:lvlText w:val="%4."/>
+      <w:lvlJc w:val="left"/>
+      <w:pPr>
+        <w:ind w:left="2880" w:hanging="360"/>
+      </w:pPr>
+    </w:lvl>
+    <w:lvl w:ilvl="4" w:tplc="04150019" w:tentative="1">
+      <w:start w:val="1"/>
+      <w:numFmt w:val="lowerLetter"/>
+      <w:lvlText w:val="%5."/>
+      <w:lvlJc w:val="left"/>
+      <w:pPr>
+        <w:ind w:left="3600" w:hanging="360"/>
+      </w:pPr>
+    </w:lvl>
+    <w:lvl w:ilvl="5" w:tplc="0415001B" w:tentative="1">
+      <w:start w:val="1"/>
+      <w:numFmt w:val="lowerRoman"/>
+      <w:lvlText w:val="%6."/>
+      <w:lvlJc w:val="right"/>
+      <w:pPr>
+        <w:ind w:left="4320" w:hanging="180"/>
+      </w:pPr>
+    </w:lvl>
+    <w:lvl w:ilvl="6" w:tplc="0415000F" w:tentative="1">
+      <w:start w:val="1"/>
+      <w:numFmt w:val="decimal"/>
+      <w:lvlText w:val="%7."/>
+      <w:lvlJc w:val="left"/>
+      <w:pPr>
+        <w:ind w:left="5040" w:hanging="360"/>
+      </w:pPr>
+    </w:lvl>
+    <w:lvl w:ilvl="7" w:tplc="04150019" w:tentative="1">
+      <w:start w:val="1"/>
+      <w:numFmt w:val="lowerLetter"/>
+      <w:lvlText w:val="%8."/>
+      <w:lvlJc w:val="left"/>
+      <w:pPr>
+        <w:ind w:left="5760" w:hanging="360"/>
+      </w:pPr>
+    </w:lvl>
+    <w:lvl w:ilvl="8" w:tplc="0415001B" w:tentative="1">
+      <w:start w:val="1"/>
+      <w:numFmt w:val="lowerRoman"/>
+      <w:lvlText w:val="%9."/>
+      <w:lvlJc w:val="right"/>
+      <w:pPr>
+        <w:ind w:left="6480" w:hanging="180"/>
+      </w:pPr>
+    </w:lvl>
+  </w:abstractNum>
+  <w:abstractNum w:abstractNumId="27" w15:restartNumberingAfterBreak="0">
     <w:nsid w:val="7BA54C05"/>
     <w:multiLevelType w:val="multilevel"/>
     <w:tmpl w:val="4224D55C"/>
@@ -11325,7 +12150,7 @@
       </w:pPr>
     </w:lvl>
   </w:abstractNum>
-  <w:abstractNum w:abstractNumId="25" w15:restartNumberingAfterBreak="0">
+  <w:abstractNum w:abstractNumId="28" w15:restartNumberingAfterBreak="0">
     <w:nsid w:val="7CA21D4A"/>
     <w:multiLevelType w:val="multilevel"/>
     <w:tmpl w:val="03BEDA38"/>
@@ -11444,52 +12269,52 @@
     </w:lvl>
   </w:abstractNum>
   <w:num w:numId="1" w16cid:durableId="1414626711">
-    <w:abstractNumId w:val="23"/>
+    <w:abstractNumId w:val="25"/>
   </w:num>
   <w:num w:numId="2" w16cid:durableId="593173441">
-    <w:abstractNumId w:val="25"/>
+    <w:abstractNumId w:val="28"/>
   </w:num>
   <w:num w:numId="3" w16cid:durableId="1163860394">
-    <w:abstractNumId w:val="9"/>
+    <w:abstractNumId w:val="10"/>
   </w:num>
   <w:num w:numId="4" w16cid:durableId="2042778571">
-    <w:abstractNumId w:val="14"/>
+    <w:abstractNumId w:val="15"/>
   </w:num>
   <w:num w:numId="5" w16cid:durableId="2136294102">
-    <w:abstractNumId w:val="16"/>
+    <w:abstractNumId w:val="17"/>
   </w:num>
   <w:num w:numId="6" w16cid:durableId="929967037">
-    <w:abstractNumId w:val="12"/>
+    <w:abstractNumId w:val="13"/>
   </w:num>
   <w:num w:numId="7" w16cid:durableId="1002663538">
-    <w:abstractNumId w:val="6"/>
+    <w:abstractNumId w:val="7"/>
   </w:num>
   <w:num w:numId="8" w16cid:durableId="628782806">
-    <w:abstractNumId w:val="17"/>
+    <w:abstractNumId w:val="19"/>
   </w:num>
   <w:num w:numId="9" w16cid:durableId="1536884915">
-    <w:abstractNumId w:val="15"/>
+    <w:abstractNumId w:val="16"/>
   </w:num>
   <w:num w:numId="10" w16cid:durableId="2079665243">
     <w:abstractNumId w:val="0"/>
   </w:num>
   <w:num w:numId="11" w16cid:durableId="639462202">
-    <w:abstractNumId w:val="20"/>
+    <w:abstractNumId w:val="22"/>
   </w:num>
   <w:num w:numId="12" w16cid:durableId="2012831120">
+    <w:abstractNumId w:val="23"/>
+  </w:num>
+  <w:num w:numId="13" w16cid:durableId="1103384485">
+    <w:abstractNumId w:val="9"/>
+  </w:num>
+  <w:num w:numId="14" w16cid:durableId="159349954">
+    <w:abstractNumId w:val="8"/>
+  </w:num>
+  <w:num w:numId="15" w16cid:durableId="1410884030">
     <w:abstractNumId w:val="21"/>
   </w:num>
-  <w:num w:numId="13" w16cid:durableId="1103384485">
-    <w:abstractNumId w:val="8"/>
-  </w:num>
-  <w:num w:numId="14" w16cid:durableId="159349954">
-    <w:abstractNumId w:val="7"/>
-  </w:num>
-  <w:num w:numId="15" w16cid:durableId="1410884030">
-    <w:abstractNumId w:val="19"/>
-  </w:num>
   <w:num w:numId="16" w16cid:durableId="1945918179">
-    <w:abstractNumId w:val="24"/>
+    <w:abstractNumId w:val="27"/>
   </w:num>
   <w:num w:numId="17" w16cid:durableId="400636451">
     <w:abstractNumId w:val="2"/>
@@ -11498,28 +12323,37 @@
     <w:abstractNumId w:val="3"/>
   </w:num>
   <w:num w:numId="19" w16cid:durableId="1566640746">
-    <w:abstractNumId w:val="13"/>
+    <w:abstractNumId w:val="14"/>
   </w:num>
   <w:num w:numId="20" w16cid:durableId="146635993">
-    <w:abstractNumId w:val="10"/>
+    <w:abstractNumId w:val="11"/>
   </w:num>
   <w:num w:numId="21" w16cid:durableId="16323043">
-    <w:abstractNumId w:val="18"/>
+    <w:abstractNumId w:val="20"/>
   </w:num>
   <w:num w:numId="22" w16cid:durableId="1176110415">
-    <w:abstractNumId w:val="22"/>
+    <w:abstractNumId w:val="24"/>
   </w:num>
   <w:num w:numId="23" w16cid:durableId="2112433086">
-    <w:abstractNumId w:val="5"/>
+    <w:abstractNumId w:val="6"/>
   </w:num>
   <w:num w:numId="24" w16cid:durableId="1796869601">
     <w:abstractNumId w:val="1"/>
   </w:num>
   <w:num w:numId="25" w16cid:durableId="1066610928">
-    <w:abstractNumId w:val="11"/>
+    <w:abstractNumId w:val="12"/>
   </w:num>
   <w:num w:numId="26" w16cid:durableId="1805078427">
     <w:abstractNumId w:val="4"/>
+  </w:num>
+  <w:num w:numId="27" w16cid:durableId="1873807531">
+    <w:abstractNumId w:val="5"/>
+  </w:num>
+  <w:num w:numId="28" w16cid:durableId="451480329">
+    <w:abstractNumId w:val="26"/>
+  </w:num>
+  <w:num w:numId="29" w16cid:durableId="1803233164">
+    <w:abstractNumId w:val="18"/>
   </w:num>
 </w:numbering>
 </file>
@@ -12810,6 +13644,11 @@
     <w:basedOn w:val="Domylnaczcionkaakapitu"/>
     <w:rsid w:val="00F94630"/>
   </w:style>
+  <w:style w:type="character" w:customStyle="1" w:styleId="minner">
+    <w:name w:val="minner"/>
+    <w:basedOn w:val="Domylnaczcionkaakapitu"/>
+    <w:rsid w:val="00052D89"/>
+  </w:style>
 </w:styles>
 </file>
 

</xml_diff>

<commit_message>
findings k-th element in set
</commit_message>
<xml_diff>
--- a/doc/programming course cpp .docx
+++ b/doc/programming course cpp .docx
@@ -43,9 +43,19 @@
           <w:pPr>
             <w:pStyle w:val="Nagwekspisutreci"/>
           </w:pPr>
+          <w:proofErr w:type="spellStart"/>
           <w:r>
-            <w:t>Spis treści</w:t>
+            <w:t>Table</w:t>
           </w:r>
+          <w:proofErr w:type="spellEnd"/>
+          <w:r>
+            <w:t xml:space="preserve"> of </w:t>
+          </w:r>
+          <w:proofErr w:type="spellStart"/>
+          <w:r>
+            <w:t>Contents</w:t>
+          </w:r>
+          <w:proofErr w:type="spellEnd"/>
         </w:p>
         <w:p>
           <w:pPr>
@@ -72,7 +82,7 @@
           <w:r>
             <w:fldChar w:fldCharType="separate"/>
           </w:r>
-          <w:hyperlink w:anchor="_Toc171276812" w:history="1">
+          <w:hyperlink w:anchor="_Toc171321344" w:history="1">
             <w:r>
               <w:rPr>
                 <w:rStyle w:val="Hipercze"/>
@@ -117,7 +127,7 @@
                 <w:noProof/>
                 <w:webHidden/>
               </w:rPr>
-              <w:instrText xml:space="preserve"> PAGEREF _Toc171276812 \h </w:instrText>
+              <w:instrText xml:space="preserve"> PAGEREF _Toc171321344 \h </w:instrText>
             </w:r>
             <w:r>
               <w:rPr>
@@ -164,7 +174,7 @@
               <w14:ligatures w14:val="standardContextual"/>
             </w:rPr>
           </w:pPr>
-          <w:hyperlink w:anchor="_Toc171276813" w:history="1">
+          <w:hyperlink w:anchor="_Toc171321345" w:history="1">
             <w:r>
               <w:rPr>
                 <w:rStyle w:val="Hipercze"/>
@@ -213,7 +223,7 @@
                 <w:noProof/>
                 <w:webHidden/>
               </w:rPr>
-              <w:instrText xml:space="preserve"> PAGEREF _Toc171276813 \h </w:instrText>
+              <w:instrText xml:space="preserve"> PAGEREF _Toc171321345 \h </w:instrText>
             </w:r>
             <w:r>
               <w:rPr>
@@ -259,7 +269,7 @@
               <w14:ligatures w14:val="standardContextual"/>
             </w:rPr>
           </w:pPr>
-          <w:hyperlink w:anchor="_Toc171276814" w:history="1">
+          <w:hyperlink w:anchor="_Toc171321346" w:history="1">
             <w:r>
               <w:rPr>
                 <w:rStyle w:val="Hipercze"/>
@@ -288,7 +298,7 @@
                 <w:noProof/>
                 <w:webHidden/>
               </w:rPr>
-              <w:instrText xml:space="preserve"> PAGEREF _Toc171276814 \h </w:instrText>
+              <w:instrText xml:space="preserve"> PAGEREF _Toc171321346 \h </w:instrText>
             </w:r>
             <w:r>
               <w:rPr>
@@ -334,7 +344,7 @@
               <w14:ligatures w14:val="standardContextual"/>
             </w:rPr>
           </w:pPr>
-          <w:hyperlink w:anchor="_Toc171276815" w:history="1">
+          <w:hyperlink w:anchor="_Toc171321347" w:history="1">
             <w:r>
               <w:rPr>
                 <w:rStyle w:val="Hipercze"/>
@@ -363,7 +373,7 @@
                 <w:noProof/>
                 <w:webHidden/>
               </w:rPr>
-              <w:instrText xml:space="preserve"> PAGEREF _Toc171276815 \h </w:instrText>
+              <w:instrText xml:space="preserve"> PAGEREF _Toc171321347 \h </w:instrText>
             </w:r>
             <w:r>
               <w:rPr>
@@ -383,7 +393,7 @@
                 <w:noProof/>
                 <w:webHidden/>
               </w:rPr>
-              <w:t>2</w:t>
+              <w:t>3</w:t>
             </w:r>
             <w:r>
               <w:rPr>
@@ -409,7 +419,7 @@
               <w14:ligatures w14:val="standardContextual"/>
             </w:rPr>
           </w:pPr>
-          <w:hyperlink w:anchor="_Toc171276816" w:history="1">
+          <w:hyperlink w:anchor="_Toc171321348" w:history="1">
             <w:r>
               <w:rPr>
                 <w:rStyle w:val="Hipercze"/>
@@ -438,7 +448,7 @@
                 <w:noProof/>
                 <w:webHidden/>
               </w:rPr>
-              <w:instrText xml:space="preserve"> PAGEREF _Toc171276816 \h </w:instrText>
+              <w:instrText xml:space="preserve"> PAGEREF _Toc171321348 \h </w:instrText>
             </w:r>
             <w:r>
               <w:rPr>
@@ -458,7 +468,7 @@
                 <w:noProof/>
                 <w:webHidden/>
               </w:rPr>
-              <w:t>2</w:t>
+              <w:t>3</w:t>
             </w:r>
             <w:r>
               <w:rPr>
@@ -485,7 +495,7 @@
               <w14:ligatures w14:val="standardContextual"/>
             </w:rPr>
           </w:pPr>
-          <w:hyperlink w:anchor="_Toc171276817" w:history="1">
+          <w:hyperlink w:anchor="_Toc171321349" w:history="1">
             <w:r>
               <w:rPr>
                 <w:rStyle w:val="Hipercze"/>
@@ -530,7 +540,7 @@
                 <w:noProof/>
                 <w:webHidden/>
               </w:rPr>
-              <w:instrText xml:space="preserve"> PAGEREF _Toc171276817 \h </w:instrText>
+              <w:instrText xml:space="preserve"> PAGEREF _Toc171321349 \h </w:instrText>
             </w:r>
             <w:r>
               <w:rPr>
@@ -577,7 +587,7 @@
               <w14:ligatures w14:val="standardContextual"/>
             </w:rPr>
           </w:pPr>
-          <w:hyperlink w:anchor="_Toc171276818" w:history="1">
+          <w:hyperlink w:anchor="_Toc171321350" w:history="1">
             <w:r>
               <w:rPr>
                 <w:rStyle w:val="Hipercze"/>
@@ -622,7 +632,7 @@
                 <w:noProof/>
                 <w:webHidden/>
               </w:rPr>
-              <w:instrText xml:space="preserve"> PAGEREF _Toc171276818 \h </w:instrText>
+              <w:instrText xml:space="preserve"> PAGEREF _Toc171321350 \h </w:instrText>
             </w:r>
             <w:r>
               <w:rPr>
@@ -668,7 +678,7 @@
               <w14:ligatures w14:val="standardContextual"/>
             </w:rPr>
           </w:pPr>
-          <w:hyperlink w:anchor="_Toc171276819" w:history="1">
+          <w:hyperlink w:anchor="_Toc171321351" w:history="1">
             <w:r>
               <w:rPr>
                 <w:rStyle w:val="Hipercze"/>
@@ -696,7 +706,7 @@
                 <w:noProof/>
                 <w:webHidden/>
               </w:rPr>
-              <w:instrText xml:space="preserve"> PAGEREF _Toc171276819 \h </w:instrText>
+              <w:instrText xml:space="preserve"> PAGEREF _Toc171321351 \h </w:instrText>
             </w:r>
             <w:r>
               <w:rPr>
@@ -742,7 +752,7 @@
               <w14:ligatures w14:val="standardContextual"/>
             </w:rPr>
           </w:pPr>
-          <w:hyperlink w:anchor="_Toc171276820" w:history="1">
+          <w:hyperlink w:anchor="_Toc171321352" w:history="1">
             <w:r>
               <w:rPr>
                 <w:rStyle w:val="Hipercze"/>
@@ -770,7 +780,7 @@
                 <w:noProof/>
                 <w:webHidden/>
               </w:rPr>
-              <w:instrText xml:space="preserve"> PAGEREF _Toc171276820 \h </w:instrText>
+              <w:instrText xml:space="preserve"> PAGEREF _Toc171321352 \h </w:instrText>
             </w:r>
             <w:r>
               <w:rPr>
@@ -816,7 +826,7 @@
               <w14:ligatures w14:val="standardContextual"/>
             </w:rPr>
           </w:pPr>
-          <w:hyperlink w:anchor="_Toc171276821" w:history="1">
+          <w:hyperlink w:anchor="_Toc171321353" w:history="1">
             <w:r>
               <w:rPr>
                 <w:rStyle w:val="Hipercze"/>
@@ -844,7 +854,7 @@
                 <w:noProof/>
                 <w:webHidden/>
               </w:rPr>
-              <w:instrText xml:space="preserve"> PAGEREF _Toc171276821 \h </w:instrText>
+              <w:instrText xml:space="preserve"> PAGEREF _Toc171321353 \h </w:instrText>
             </w:r>
             <w:r>
               <w:rPr>
@@ -890,7 +900,7 @@
               <w14:ligatures w14:val="standardContextual"/>
             </w:rPr>
           </w:pPr>
-          <w:hyperlink w:anchor="_Toc171276822" w:history="1">
+          <w:hyperlink w:anchor="_Toc171321354" w:history="1">
             <w:r>
               <w:rPr>
                 <w:rStyle w:val="Hipercze"/>
@@ -917,7 +927,7 @@
                 <w:noProof/>
                 <w:webHidden/>
               </w:rPr>
-              <w:instrText xml:space="preserve"> PAGEREF _Toc171276822 \h </w:instrText>
+              <w:instrText xml:space="preserve"> PAGEREF _Toc171321354 \h </w:instrText>
             </w:r>
             <w:r>
               <w:rPr>
@@ -964,7 +974,7 @@
               <w14:ligatures w14:val="standardContextual"/>
             </w:rPr>
           </w:pPr>
-          <w:hyperlink w:anchor="_Toc171276823" w:history="1">
+          <w:hyperlink w:anchor="_Toc171321355" w:history="1">
             <w:r>
               <w:rPr>
                 <w:rStyle w:val="Hipercze"/>
@@ -1011,7 +1021,7 @@
                 <w:noProof/>
                 <w:webHidden/>
               </w:rPr>
-              <w:instrText xml:space="preserve"> PAGEREF _Toc171276823 \h </w:instrText>
+              <w:instrText xml:space="preserve"> PAGEREF _Toc171321355 \h </w:instrText>
             </w:r>
             <w:r>
               <w:rPr>
@@ -1031,7 +1041,7 @@
                 <w:noProof/>
                 <w:webHidden/>
               </w:rPr>
-              <w:t>5</w:t>
+              <w:t>6</w:t>
             </w:r>
             <w:r>
               <w:rPr>
@@ -1057,7 +1067,7 @@
               <w14:ligatures w14:val="standardContextual"/>
             </w:rPr>
           </w:pPr>
-          <w:hyperlink w:anchor="_Toc171276824" w:history="1">
+          <w:hyperlink w:anchor="_Toc171321356" w:history="1">
             <w:r>
               <w:rPr>
                 <w:rStyle w:val="Hipercze"/>
@@ -1085,7 +1095,7 @@
                 <w:noProof/>
                 <w:webHidden/>
               </w:rPr>
-              <w:instrText xml:space="preserve"> PAGEREF _Toc171276824 \h </w:instrText>
+              <w:instrText xml:space="preserve"> PAGEREF _Toc171321356 \h </w:instrText>
             </w:r>
             <w:r>
               <w:rPr>
@@ -1131,7 +1141,7 @@
               <w14:ligatures w14:val="standardContextual"/>
             </w:rPr>
           </w:pPr>
-          <w:hyperlink w:anchor="_Toc171276825" w:history="1">
+          <w:hyperlink w:anchor="_Toc171321357" w:history="1">
             <w:r>
               <w:rPr>
                 <w:rStyle w:val="Hipercze"/>
@@ -1158,7 +1168,7 @@
                 <w:noProof/>
                 <w:webHidden/>
               </w:rPr>
-              <w:instrText xml:space="preserve"> PAGEREF _Toc171276825 \h </w:instrText>
+              <w:instrText xml:space="preserve"> PAGEREF _Toc171321357 \h </w:instrText>
             </w:r>
             <w:r>
               <w:rPr>
@@ -1204,7 +1214,7 @@
               <w14:ligatures w14:val="standardContextual"/>
             </w:rPr>
           </w:pPr>
-          <w:hyperlink w:anchor="_Toc171276826" w:history="1">
+          <w:hyperlink w:anchor="_Toc171321358" w:history="1">
             <w:r>
               <w:rPr>
                 <w:rStyle w:val="Hipercze"/>
@@ -1232,7 +1242,7 @@
                 <w:noProof/>
                 <w:webHidden/>
               </w:rPr>
-              <w:instrText xml:space="preserve"> PAGEREF _Toc171276826 \h </w:instrText>
+              <w:instrText xml:space="preserve"> PAGEREF _Toc171321358 \h </w:instrText>
             </w:r>
             <w:r>
               <w:rPr>
@@ -1278,7 +1288,7 @@
               <w14:ligatures w14:val="standardContextual"/>
             </w:rPr>
           </w:pPr>
-          <w:hyperlink w:anchor="_Toc171276827" w:history="1">
+          <w:hyperlink w:anchor="_Toc171321359" w:history="1">
             <w:r>
               <w:rPr>
                 <w:rStyle w:val="Hipercze"/>
@@ -1306,7 +1316,7 @@
                 <w:noProof/>
                 <w:webHidden/>
               </w:rPr>
-              <w:instrText xml:space="preserve"> PAGEREF _Toc171276827 \h </w:instrText>
+              <w:instrText xml:space="preserve"> PAGEREF _Toc171321359 \h </w:instrText>
             </w:r>
             <w:r>
               <w:rPr>
@@ -1326,7 +1336,7 @@
                 <w:noProof/>
                 <w:webHidden/>
               </w:rPr>
-              <w:t>6</w:t>
+              <w:t>7</w:t>
             </w:r>
             <w:r>
               <w:rPr>
@@ -1352,7 +1362,7 @@
               <w14:ligatures w14:val="standardContextual"/>
             </w:rPr>
           </w:pPr>
-          <w:hyperlink w:anchor="_Toc171276828" w:history="1">
+          <w:hyperlink w:anchor="_Toc171321360" w:history="1">
             <w:r>
               <w:rPr>
                 <w:rStyle w:val="Hipercze"/>
@@ -1379,7 +1389,7 @@
                 <w:noProof/>
                 <w:webHidden/>
               </w:rPr>
-              <w:instrText xml:space="preserve"> PAGEREF _Toc171276828 \h </w:instrText>
+              <w:instrText xml:space="preserve"> PAGEREF _Toc171321360 \h </w:instrText>
             </w:r>
             <w:r>
               <w:rPr>
@@ -1426,7 +1436,7 @@
               <w14:ligatures w14:val="standardContextual"/>
             </w:rPr>
           </w:pPr>
-          <w:hyperlink w:anchor="_Toc171276829" w:history="1">
+          <w:hyperlink w:anchor="_Toc171321361" w:history="1">
             <w:r>
               <w:rPr>
                 <w:rStyle w:val="Hipercze"/>
@@ -1473,7 +1483,7 @@
                 <w:noProof/>
                 <w:webHidden/>
               </w:rPr>
-              <w:instrText xml:space="preserve"> PAGEREF _Toc171276829 \h </w:instrText>
+              <w:instrText xml:space="preserve"> PAGEREF _Toc171321361 \h </w:instrText>
             </w:r>
             <w:r>
               <w:rPr>
@@ -1520,7 +1530,7 @@
               <w14:ligatures w14:val="standardContextual"/>
             </w:rPr>
           </w:pPr>
-          <w:hyperlink w:anchor="_Toc171276830" w:history="1">
+          <w:hyperlink w:anchor="_Toc171321362" w:history="1">
             <w:r>
               <w:rPr>
                 <w:rStyle w:val="Hipercze"/>
@@ -1567,7 +1577,7 @@
                 <w:noProof/>
                 <w:webHidden/>
               </w:rPr>
-              <w:instrText xml:space="preserve"> PAGEREF _Toc171276830 \h </w:instrText>
+              <w:instrText xml:space="preserve"> PAGEREF _Toc171321362 \h </w:instrText>
             </w:r>
             <w:r>
               <w:rPr>
@@ -1614,7 +1624,7 @@
               <w14:ligatures w14:val="standardContextual"/>
             </w:rPr>
           </w:pPr>
-          <w:hyperlink w:anchor="_Toc171276831" w:history="1">
+          <w:hyperlink w:anchor="_Toc171321363" w:history="1">
             <w:r>
               <w:rPr>
                 <w:rStyle w:val="Hipercze"/>
@@ -1661,7 +1671,7 @@
                 <w:noProof/>
                 <w:webHidden/>
               </w:rPr>
-              <w:instrText xml:space="preserve"> PAGEREF _Toc171276831 \h </w:instrText>
+              <w:instrText xml:space="preserve"> PAGEREF _Toc171321363 \h </w:instrText>
             </w:r>
             <w:r>
               <w:rPr>
@@ -1707,7 +1717,7 @@
               <w14:ligatures w14:val="standardContextual"/>
             </w:rPr>
           </w:pPr>
-          <w:hyperlink w:anchor="_Toc171276832" w:history="1">
+          <w:hyperlink w:anchor="_Toc171321364" w:history="1">
             <w:r>
               <w:rPr>
                 <w:rStyle w:val="Hipercze"/>
@@ -1735,7 +1745,7 @@
                 <w:noProof/>
                 <w:webHidden/>
               </w:rPr>
-              <w:instrText xml:space="preserve"> PAGEREF _Toc171276832 \h </w:instrText>
+              <w:instrText xml:space="preserve"> PAGEREF _Toc171321364 \h </w:instrText>
             </w:r>
             <w:r>
               <w:rPr>
@@ -1781,7 +1791,7 @@
               <w14:ligatures w14:val="standardContextual"/>
             </w:rPr>
           </w:pPr>
-          <w:hyperlink w:anchor="_Toc171276833" w:history="1">
+          <w:hyperlink w:anchor="_Toc171321365" w:history="1">
             <w:r>
               <w:rPr>
                 <w:rStyle w:val="Hipercze"/>
@@ -1809,7 +1819,7 @@
                 <w:noProof/>
                 <w:webHidden/>
               </w:rPr>
-              <w:instrText xml:space="preserve"> PAGEREF _Toc171276833 \h </w:instrText>
+              <w:instrText xml:space="preserve"> PAGEREF _Toc171321365 \h </w:instrText>
             </w:r>
             <w:r>
               <w:rPr>
@@ -1829,7 +1839,7 @@
                 <w:noProof/>
                 <w:webHidden/>
               </w:rPr>
-              <w:t>9</w:t>
+              <w:t>10</w:t>
             </w:r>
             <w:r>
               <w:rPr>
@@ -1856,7 +1866,7 @@
               <w14:ligatures w14:val="standardContextual"/>
             </w:rPr>
           </w:pPr>
-          <w:hyperlink w:anchor="_Toc171276834" w:history="1">
+          <w:hyperlink w:anchor="_Toc171321366" w:history="1">
             <w:r>
               <w:rPr>
                 <w:rStyle w:val="Hipercze"/>
@@ -1903,7 +1913,7 @@
                 <w:noProof/>
                 <w:webHidden/>
               </w:rPr>
-              <w:instrText xml:space="preserve"> PAGEREF _Toc171276834 \h </w:instrText>
+              <w:instrText xml:space="preserve"> PAGEREF _Toc171321366 \h </w:instrText>
             </w:r>
             <w:r>
               <w:rPr>
@@ -1923,7 +1933,7 @@
                 <w:noProof/>
                 <w:webHidden/>
               </w:rPr>
-              <w:t>10</w:t>
+              <w:t>11</w:t>
             </w:r>
             <w:r>
               <w:rPr>
@@ -1950,7 +1960,7 @@
               <w14:ligatures w14:val="standardContextual"/>
             </w:rPr>
           </w:pPr>
-          <w:hyperlink w:anchor="_Toc171276835" w:history="1">
+          <w:hyperlink w:anchor="_Toc171321367" w:history="1">
             <w:r>
               <w:rPr>
                 <w:rStyle w:val="Hipercze"/>
@@ -1997,7 +2007,7 @@
                 <w:noProof/>
                 <w:webHidden/>
               </w:rPr>
-              <w:instrText xml:space="preserve"> PAGEREF _Toc171276835 \h </w:instrText>
+              <w:instrText xml:space="preserve"> PAGEREF _Toc171321367 \h </w:instrText>
             </w:r>
             <w:r>
               <w:rPr>
@@ -2044,7 +2054,7 @@
               <w14:ligatures w14:val="standardContextual"/>
             </w:rPr>
           </w:pPr>
-          <w:hyperlink w:anchor="_Toc171276836" w:history="1">
+          <w:hyperlink w:anchor="_Toc171321368" w:history="1">
             <w:r>
               <w:rPr>
                 <w:rStyle w:val="Hipercze"/>
@@ -2091,7 +2101,7 @@
                 <w:noProof/>
                 <w:webHidden/>
               </w:rPr>
-              <w:instrText xml:space="preserve"> PAGEREF _Toc171276836 \h </w:instrText>
+              <w:instrText xml:space="preserve"> PAGEREF _Toc171321368 \h </w:instrText>
             </w:r>
             <w:r>
               <w:rPr>
@@ -2138,7 +2148,7 @@
               <w14:ligatures w14:val="standardContextual"/>
             </w:rPr>
           </w:pPr>
-          <w:hyperlink w:anchor="_Toc171276837" w:history="1">
+          <w:hyperlink w:anchor="_Toc171321369" w:history="1">
             <w:r>
               <w:rPr>
                 <w:rStyle w:val="Hipercze"/>
@@ -2162,6 +2172,1155 @@
                 <w:rStyle w:val="Hipercze"/>
                 <w:noProof/>
               </w:rPr>
+              <w:t>Triangle Inequality Theorem</w:t>
+            </w:r>
+            <w:r>
+              <w:rPr>
+                <w:noProof/>
+                <w:webHidden/>
+              </w:rPr>
+              <w:tab/>
+            </w:r>
+            <w:r>
+              <w:rPr>
+                <w:noProof/>
+                <w:webHidden/>
+              </w:rPr>
+              <w:fldChar w:fldCharType="begin"/>
+            </w:r>
+            <w:r>
+              <w:rPr>
+                <w:noProof/>
+                <w:webHidden/>
+              </w:rPr>
+              <w:instrText xml:space="preserve"> PAGEREF _Toc171321369 \h </w:instrText>
+            </w:r>
+            <w:r>
+              <w:rPr>
+                <w:noProof/>
+                <w:webHidden/>
+              </w:rPr>
+            </w:r>
+            <w:r>
+              <w:rPr>
+                <w:noProof/>
+                <w:webHidden/>
+              </w:rPr>
+              <w:fldChar w:fldCharType="separate"/>
+            </w:r>
+            <w:r>
+              <w:rPr>
+                <w:noProof/>
+                <w:webHidden/>
+              </w:rPr>
+              <w:t>12</w:t>
+            </w:r>
+            <w:r>
+              <w:rPr>
+                <w:noProof/>
+                <w:webHidden/>
+              </w:rPr>
+              <w:fldChar w:fldCharType="end"/>
+            </w:r>
+          </w:hyperlink>
+        </w:p>
+        <w:p>
+          <w:pPr>
+            <w:pStyle w:val="Spistreci1"/>
+            <w:tabs>
+              <w:tab w:val="left" w:pos="660"/>
+              <w:tab w:val="right" w:leader="dot" w:pos="9062"/>
+            </w:tabs>
+            <w:rPr>
+              <w:noProof/>
+              <w:kern w:val="2"/>
+              <w:sz w:val="22"/>
+              <w:szCs w:val="22"/>
+              <w:lang w:eastAsia="pl-PL"/>
+              <w14:ligatures w14:val="standardContextual"/>
+            </w:rPr>
+          </w:pPr>
+          <w:hyperlink w:anchor="_Toc171321370" w:history="1">
+            <w:r>
+              <w:rPr>
+                <w:rStyle w:val="Hipercze"/>
+                <w:noProof/>
+                <w:lang w:val="en-GB"/>
+              </w:rPr>
+              <w:t>13.</w:t>
+            </w:r>
+            <w:r>
+              <w:rPr>
+                <w:noProof/>
+                <w:kern w:val="2"/>
+                <w:sz w:val="22"/>
+                <w:szCs w:val="22"/>
+                <w:lang w:eastAsia="pl-PL"/>
+                <w14:ligatures w14:val="standardContextual"/>
+              </w:rPr>
+              <w:tab/>
+            </w:r>
+            <w:r>
+              <w:rPr>
+                <w:rStyle w:val="Hipercze"/>
+                <w:noProof/>
+                <w:lang w:val="en-GB"/>
+              </w:rPr>
+              <w:t>Finding the Leader in a Set Using the Tournament Method</w:t>
+            </w:r>
+            <w:r>
+              <w:rPr>
+                <w:noProof/>
+                <w:webHidden/>
+              </w:rPr>
+              <w:tab/>
+            </w:r>
+            <w:r>
+              <w:rPr>
+                <w:noProof/>
+                <w:webHidden/>
+              </w:rPr>
+              <w:fldChar w:fldCharType="begin"/>
+            </w:r>
+            <w:r>
+              <w:rPr>
+                <w:noProof/>
+                <w:webHidden/>
+              </w:rPr>
+              <w:instrText xml:space="preserve"> PAGEREF _Toc171321370 \h </w:instrText>
+            </w:r>
+            <w:r>
+              <w:rPr>
+                <w:noProof/>
+                <w:webHidden/>
+              </w:rPr>
+            </w:r>
+            <w:r>
+              <w:rPr>
+                <w:noProof/>
+                <w:webHidden/>
+              </w:rPr>
+              <w:fldChar w:fldCharType="separate"/>
+            </w:r>
+            <w:r>
+              <w:rPr>
+                <w:noProof/>
+                <w:webHidden/>
+              </w:rPr>
+              <w:t>12</w:t>
+            </w:r>
+            <w:r>
+              <w:rPr>
+                <w:noProof/>
+                <w:webHidden/>
+              </w:rPr>
+              <w:fldChar w:fldCharType="end"/>
+            </w:r>
+          </w:hyperlink>
+        </w:p>
+        <w:p>
+          <w:pPr>
+            <w:pStyle w:val="Spistreci1"/>
+            <w:tabs>
+              <w:tab w:val="left" w:pos="660"/>
+              <w:tab w:val="right" w:leader="dot" w:pos="9062"/>
+            </w:tabs>
+            <w:rPr>
+              <w:noProof/>
+              <w:kern w:val="2"/>
+              <w:sz w:val="22"/>
+              <w:szCs w:val="22"/>
+              <w:lang w:eastAsia="pl-PL"/>
+              <w14:ligatures w14:val="standardContextual"/>
+            </w:rPr>
+          </w:pPr>
+          <w:hyperlink w:anchor="_Toc171321371" w:history="1">
+            <w:r>
+              <w:rPr>
+                <w:rStyle w:val="Hipercze"/>
+                <w:noProof/>
+              </w:rPr>
+              <w:t>14.</w:t>
+            </w:r>
+            <w:r>
+              <w:rPr>
+                <w:noProof/>
+                <w:kern w:val="2"/>
+                <w:sz w:val="22"/>
+                <w:szCs w:val="22"/>
+                <w:lang w:eastAsia="pl-PL"/>
+                <w14:ligatures w14:val="standardContextual"/>
+              </w:rPr>
+              <w:tab/>
+            </w:r>
+            <w:r>
+              <w:rPr>
+                <w:rStyle w:val="Hipercze"/>
+                <w:noProof/>
+              </w:rPr>
+              <w:t>Searching with a Sentinel</w:t>
+            </w:r>
+            <w:r>
+              <w:rPr>
+                <w:noProof/>
+                <w:webHidden/>
+              </w:rPr>
+              <w:tab/>
+            </w:r>
+            <w:r>
+              <w:rPr>
+                <w:noProof/>
+                <w:webHidden/>
+              </w:rPr>
+              <w:fldChar w:fldCharType="begin"/>
+            </w:r>
+            <w:r>
+              <w:rPr>
+                <w:noProof/>
+                <w:webHidden/>
+              </w:rPr>
+              <w:instrText xml:space="preserve"> PAGEREF _Toc171321371 \h </w:instrText>
+            </w:r>
+            <w:r>
+              <w:rPr>
+                <w:noProof/>
+                <w:webHidden/>
+              </w:rPr>
+            </w:r>
+            <w:r>
+              <w:rPr>
+                <w:noProof/>
+                <w:webHidden/>
+              </w:rPr>
+              <w:fldChar w:fldCharType="separate"/>
+            </w:r>
+            <w:r>
+              <w:rPr>
+                <w:noProof/>
+                <w:webHidden/>
+              </w:rPr>
+              <w:t>12</w:t>
+            </w:r>
+            <w:r>
+              <w:rPr>
+                <w:noProof/>
+                <w:webHidden/>
+              </w:rPr>
+              <w:fldChar w:fldCharType="end"/>
+            </w:r>
+          </w:hyperlink>
+        </w:p>
+        <w:p>
+          <w:pPr>
+            <w:pStyle w:val="Spistreci3"/>
+            <w:tabs>
+              <w:tab w:val="right" w:leader="dot" w:pos="9062"/>
+            </w:tabs>
+            <w:rPr>
+              <w:noProof/>
+              <w:kern w:val="2"/>
+              <w:sz w:val="22"/>
+              <w:szCs w:val="22"/>
+              <w:lang w:eastAsia="pl-PL"/>
+              <w14:ligatures w14:val="standardContextual"/>
+            </w:rPr>
+          </w:pPr>
+          <w:hyperlink w:anchor="_Toc171321372" w:history="1">
+            <w:r>
+              <w:rPr>
+                <w:rStyle w:val="Hipercze"/>
+                <w:noProof/>
+              </w:rPr>
+              <w:t>How It Works</w:t>
+            </w:r>
+            <w:r>
+              <w:rPr>
+                <w:noProof/>
+                <w:webHidden/>
+              </w:rPr>
+              <w:tab/>
+            </w:r>
+            <w:r>
+              <w:rPr>
+                <w:noProof/>
+                <w:webHidden/>
+              </w:rPr>
+              <w:fldChar w:fldCharType="begin"/>
+            </w:r>
+            <w:r>
+              <w:rPr>
+                <w:noProof/>
+                <w:webHidden/>
+              </w:rPr>
+              <w:instrText xml:space="preserve"> PAGEREF _Toc171321372 \h </w:instrText>
+            </w:r>
+            <w:r>
+              <w:rPr>
+                <w:noProof/>
+                <w:webHidden/>
+              </w:rPr>
+            </w:r>
+            <w:r>
+              <w:rPr>
+                <w:noProof/>
+                <w:webHidden/>
+              </w:rPr>
+              <w:fldChar w:fldCharType="separate"/>
+            </w:r>
+            <w:r>
+              <w:rPr>
+                <w:noProof/>
+                <w:webHidden/>
+              </w:rPr>
+              <w:t>12</w:t>
+            </w:r>
+            <w:r>
+              <w:rPr>
+                <w:noProof/>
+                <w:webHidden/>
+              </w:rPr>
+              <w:fldChar w:fldCharType="end"/>
+            </w:r>
+          </w:hyperlink>
+        </w:p>
+        <w:p>
+          <w:pPr>
+            <w:pStyle w:val="Spistreci3"/>
+            <w:tabs>
+              <w:tab w:val="right" w:leader="dot" w:pos="9062"/>
+            </w:tabs>
+            <w:rPr>
+              <w:noProof/>
+              <w:kern w:val="2"/>
+              <w:sz w:val="22"/>
+              <w:szCs w:val="22"/>
+              <w:lang w:eastAsia="pl-PL"/>
+              <w14:ligatures w14:val="standardContextual"/>
+            </w:rPr>
+          </w:pPr>
+          <w:hyperlink w:anchor="_Toc171321373" w:history="1">
+            <w:r>
+              <w:rPr>
+                <w:rStyle w:val="Hipercze"/>
+                <w:noProof/>
+                <w:lang w:val="en-GB"/>
+              </w:rPr>
+              <w:t>Steps to Implement the Sentinel Search</w:t>
+            </w:r>
+            <w:r>
+              <w:rPr>
+                <w:noProof/>
+                <w:webHidden/>
+              </w:rPr>
+              <w:tab/>
+            </w:r>
+            <w:r>
+              <w:rPr>
+                <w:noProof/>
+                <w:webHidden/>
+              </w:rPr>
+              <w:fldChar w:fldCharType="begin"/>
+            </w:r>
+            <w:r>
+              <w:rPr>
+                <w:noProof/>
+                <w:webHidden/>
+              </w:rPr>
+              <w:instrText xml:space="preserve"> PAGEREF _Toc171321373 \h </w:instrText>
+            </w:r>
+            <w:r>
+              <w:rPr>
+                <w:noProof/>
+                <w:webHidden/>
+              </w:rPr>
+            </w:r>
+            <w:r>
+              <w:rPr>
+                <w:noProof/>
+                <w:webHidden/>
+              </w:rPr>
+              <w:fldChar w:fldCharType="separate"/>
+            </w:r>
+            <w:r>
+              <w:rPr>
+                <w:noProof/>
+                <w:webHidden/>
+              </w:rPr>
+              <w:t>12</w:t>
+            </w:r>
+            <w:r>
+              <w:rPr>
+                <w:noProof/>
+                <w:webHidden/>
+              </w:rPr>
+              <w:fldChar w:fldCharType="end"/>
+            </w:r>
+          </w:hyperlink>
+        </w:p>
+        <w:p>
+          <w:pPr>
+            <w:pStyle w:val="Spistreci3"/>
+            <w:tabs>
+              <w:tab w:val="right" w:leader="dot" w:pos="9062"/>
+            </w:tabs>
+            <w:rPr>
+              <w:noProof/>
+              <w:kern w:val="2"/>
+              <w:sz w:val="22"/>
+              <w:szCs w:val="22"/>
+              <w:lang w:eastAsia="pl-PL"/>
+              <w14:ligatures w14:val="standardContextual"/>
+            </w:rPr>
+          </w:pPr>
+          <w:hyperlink w:anchor="_Toc171321374" w:history="1">
+            <w:r>
+              <w:rPr>
+                <w:rStyle w:val="Hipercze"/>
+                <w:noProof/>
+                <w:lang w:val="en-GB"/>
+              </w:rPr>
+              <w:t>Example: Searching for a Value in an Array</w:t>
+            </w:r>
+            <w:r>
+              <w:rPr>
+                <w:noProof/>
+                <w:webHidden/>
+              </w:rPr>
+              <w:tab/>
+            </w:r>
+            <w:r>
+              <w:rPr>
+                <w:noProof/>
+                <w:webHidden/>
+              </w:rPr>
+              <w:fldChar w:fldCharType="begin"/>
+            </w:r>
+            <w:r>
+              <w:rPr>
+                <w:noProof/>
+                <w:webHidden/>
+              </w:rPr>
+              <w:instrText xml:space="preserve"> PAGEREF _Toc171321374 \h </w:instrText>
+            </w:r>
+            <w:r>
+              <w:rPr>
+                <w:noProof/>
+                <w:webHidden/>
+              </w:rPr>
+            </w:r>
+            <w:r>
+              <w:rPr>
+                <w:noProof/>
+                <w:webHidden/>
+              </w:rPr>
+              <w:fldChar w:fldCharType="separate"/>
+            </w:r>
+            <w:r>
+              <w:rPr>
+                <w:noProof/>
+                <w:webHidden/>
+              </w:rPr>
+              <w:t>12</w:t>
+            </w:r>
+            <w:r>
+              <w:rPr>
+                <w:noProof/>
+                <w:webHidden/>
+              </w:rPr>
+              <w:fldChar w:fldCharType="end"/>
+            </w:r>
+          </w:hyperlink>
+        </w:p>
+        <w:p>
+          <w:pPr>
+            <w:pStyle w:val="Spistreci1"/>
+            <w:tabs>
+              <w:tab w:val="left" w:pos="660"/>
+              <w:tab w:val="right" w:leader="dot" w:pos="9062"/>
+            </w:tabs>
+            <w:rPr>
+              <w:noProof/>
+              <w:kern w:val="2"/>
+              <w:sz w:val="22"/>
+              <w:szCs w:val="22"/>
+              <w:lang w:eastAsia="pl-PL"/>
+              <w14:ligatures w14:val="standardContextual"/>
+            </w:rPr>
+          </w:pPr>
+          <w:hyperlink w:anchor="_Toc171321375" w:history="1">
+            <w:r>
+              <w:rPr>
+                <w:rStyle w:val="Hipercze"/>
+                <w:noProof/>
+                <w:lang w:val="en-GB"/>
+              </w:rPr>
+              <w:t>15.</w:t>
+            </w:r>
+            <w:r>
+              <w:rPr>
+                <w:noProof/>
+                <w:kern w:val="2"/>
+                <w:sz w:val="22"/>
+                <w:szCs w:val="22"/>
+                <w:lang w:eastAsia="pl-PL"/>
+                <w14:ligatures w14:val="standardContextual"/>
+              </w:rPr>
+              <w:tab/>
+            </w:r>
+            <w:r>
+              <w:rPr>
+                <w:rStyle w:val="Hipercze"/>
+                <w:noProof/>
+                <w:lang w:val="en-GB"/>
+              </w:rPr>
+              <w:t>Finding the Most Frequent Element in a Set</w:t>
+            </w:r>
+            <w:r>
+              <w:rPr>
+                <w:noProof/>
+                <w:webHidden/>
+              </w:rPr>
+              <w:tab/>
+            </w:r>
+            <w:r>
+              <w:rPr>
+                <w:noProof/>
+                <w:webHidden/>
+              </w:rPr>
+              <w:fldChar w:fldCharType="begin"/>
+            </w:r>
+            <w:r>
+              <w:rPr>
+                <w:noProof/>
+                <w:webHidden/>
+              </w:rPr>
+              <w:instrText xml:space="preserve"> PAGEREF _Toc171321375 \h </w:instrText>
+            </w:r>
+            <w:r>
+              <w:rPr>
+                <w:noProof/>
+                <w:webHidden/>
+              </w:rPr>
+            </w:r>
+            <w:r>
+              <w:rPr>
+                <w:noProof/>
+                <w:webHidden/>
+              </w:rPr>
+              <w:fldChar w:fldCharType="separate"/>
+            </w:r>
+            <w:r>
+              <w:rPr>
+                <w:noProof/>
+                <w:webHidden/>
+              </w:rPr>
+              <w:t>13</w:t>
+            </w:r>
+            <w:r>
+              <w:rPr>
+                <w:noProof/>
+                <w:webHidden/>
+              </w:rPr>
+              <w:fldChar w:fldCharType="end"/>
+            </w:r>
+          </w:hyperlink>
+        </w:p>
+        <w:p>
+          <w:pPr>
+            <w:pStyle w:val="Spistreci3"/>
+            <w:tabs>
+              <w:tab w:val="right" w:leader="dot" w:pos="9062"/>
+            </w:tabs>
+            <w:rPr>
+              <w:noProof/>
+              <w:kern w:val="2"/>
+              <w:sz w:val="22"/>
+              <w:szCs w:val="22"/>
+              <w:lang w:eastAsia="pl-PL"/>
+              <w14:ligatures w14:val="standardContextual"/>
+            </w:rPr>
+          </w:pPr>
+          <w:hyperlink w:anchor="_Toc171321376" w:history="1">
+            <w:r>
+              <w:rPr>
+                <w:rStyle w:val="Hipercze"/>
+                <w:noProof/>
+                <w:lang w:val="en-GB"/>
+              </w:rPr>
+              <w:t>Steps to Find the Most Frequent Element</w:t>
+            </w:r>
+            <w:r>
+              <w:rPr>
+                <w:noProof/>
+                <w:webHidden/>
+              </w:rPr>
+              <w:tab/>
+            </w:r>
+            <w:r>
+              <w:rPr>
+                <w:noProof/>
+                <w:webHidden/>
+              </w:rPr>
+              <w:fldChar w:fldCharType="begin"/>
+            </w:r>
+            <w:r>
+              <w:rPr>
+                <w:noProof/>
+                <w:webHidden/>
+              </w:rPr>
+              <w:instrText xml:space="preserve"> PAGEREF _Toc171321376 \h </w:instrText>
+            </w:r>
+            <w:r>
+              <w:rPr>
+                <w:noProof/>
+                <w:webHidden/>
+              </w:rPr>
+            </w:r>
+            <w:r>
+              <w:rPr>
+                <w:noProof/>
+                <w:webHidden/>
+              </w:rPr>
+              <w:fldChar w:fldCharType="separate"/>
+            </w:r>
+            <w:r>
+              <w:rPr>
+                <w:noProof/>
+                <w:webHidden/>
+              </w:rPr>
+              <w:t>13</w:t>
+            </w:r>
+            <w:r>
+              <w:rPr>
+                <w:noProof/>
+                <w:webHidden/>
+              </w:rPr>
+              <w:fldChar w:fldCharType="end"/>
+            </w:r>
+          </w:hyperlink>
+        </w:p>
+        <w:p>
+          <w:pPr>
+            <w:pStyle w:val="Spistreci3"/>
+            <w:tabs>
+              <w:tab w:val="right" w:leader="dot" w:pos="9062"/>
+            </w:tabs>
+            <w:rPr>
+              <w:noProof/>
+              <w:kern w:val="2"/>
+              <w:sz w:val="22"/>
+              <w:szCs w:val="22"/>
+              <w:lang w:eastAsia="pl-PL"/>
+              <w14:ligatures w14:val="standardContextual"/>
+            </w:rPr>
+          </w:pPr>
+          <w:hyperlink w:anchor="_Toc171321377" w:history="1">
+            <w:r>
+              <w:rPr>
+                <w:rStyle w:val="Hipercze"/>
+                <w:noProof/>
+                <w:lang w:val="en-GB"/>
+              </w:rPr>
+              <w:t>Example: Finding the Most Frequent Element in a Set</w:t>
+            </w:r>
+            <w:r>
+              <w:rPr>
+                <w:noProof/>
+                <w:webHidden/>
+              </w:rPr>
+              <w:tab/>
+            </w:r>
+            <w:r>
+              <w:rPr>
+                <w:noProof/>
+                <w:webHidden/>
+              </w:rPr>
+              <w:fldChar w:fldCharType="begin"/>
+            </w:r>
+            <w:r>
+              <w:rPr>
+                <w:noProof/>
+                <w:webHidden/>
+              </w:rPr>
+              <w:instrText xml:space="preserve"> PAGEREF _Toc171321377 \h </w:instrText>
+            </w:r>
+            <w:r>
+              <w:rPr>
+                <w:noProof/>
+                <w:webHidden/>
+              </w:rPr>
+            </w:r>
+            <w:r>
+              <w:rPr>
+                <w:noProof/>
+                <w:webHidden/>
+              </w:rPr>
+              <w:fldChar w:fldCharType="separate"/>
+            </w:r>
+            <w:r>
+              <w:rPr>
+                <w:noProof/>
+                <w:webHidden/>
+              </w:rPr>
+              <w:t>13</w:t>
+            </w:r>
+            <w:r>
+              <w:rPr>
+                <w:noProof/>
+                <w:webHidden/>
+              </w:rPr>
+              <w:fldChar w:fldCharType="end"/>
+            </w:r>
+          </w:hyperlink>
+        </w:p>
+        <w:p>
+          <w:pPr>
+            <w:pStyle w:val="Spistreci1"/>
+            <w:tabs>
+              <w:tab w:val="left" w:pos="660"/>
+              <w:tab w:val="right" w:leader="dot" w:pos="9062"/>
+            </w:tabs>
+            <w:rPr>
+              <w:noProof/>
+              <w:kern w:val="2"/>
+              <w:sz w:val="22"/>
+              <w:szCs w:val="22"/>
+              <w:lang w:eastAsia="pl-PL"/>
+              <w14:ligatures w14:val="standardContextual"/>
+            </w:rPr>
+          </w:pPr>
+          <w:hyperlink w:anchor="_Toc171321378" w:history="1">
+            <w:r>
+              <w:rPr>
+                <w:rStyle w:val="Hipercze"/>
+                <w:noProof/>
+                <w:lang w:val="en-GB"/>
+              </w:rPr>
+              <w:t>16.</w:t>
+            </w:r>
+            <w:r>
+              <w:rPr>
+                <w:noProof/>
+                <w:kern w:val="2"/>
+                <w:sz w:val="22"/>
+                <w:szCs w:val="22"/>
+                <w:lang w:eastAsia="pl-PL"/>
+                <w14:ligatures w14:val="standardContextual"/>
+              </w:rPr>
+              <w:tab/>
+            </w:r>
+            <w:r>
+              <w:rPr>
+                <w:rStyle w:val="Hipercze"/>
+                <w:noProof/>
+                <w:lang w:val="en-GB"/>
+              </w:rPr>
+              <w:t>Finding the k-th Largest Element in a Set</w:t>
+            </w:r>
+            <w:r>
+              <w:rPr>
+                <w:noProof/>
+                <w:webHidden/>
+              </w:rPr>
+              <w:tab/>
+            </w:r>
+            <w:r>
+              <w:rPr>
+                <w:noProof/>
+                <w:webHidden/>
+              </w:rPr>
+              <w:fldChar w:fldCharType="begin"/>
+            </w:r>
+            <w:r>
+              <w:rPr>
+                <w:noProof/>
+                <w:webHidden/>
+              </w:rPr>
+              <w:instrText xml:space="preserve"> PAGEREF _Toc171321378 \h </w:instrText>
+            </w:r>
+            <w:r>
+              <w:rPr>
+                <w:noProof/>
+                <w:webHidden/>
+              </w:rPr>
+            </w:r>
+            <w:r>
+              <w:rPr>
+                <w:noProof/>
+                <w:webHidden/>
+              </w:rPr>
+              <w:fldChar w:fldCharType="separate"/>
+            </w:r>
+            <w:r>
+              <w:rPr>
+                <w:noProof/>
+                <w:webHidden/>
+              </w:rPr>
+              <w:t>13</w:t>
+            </w:r>
+            <w:r>
+              <w:rPr>
+                <w:noProof/>
+                <w:webHidden/>
+              </w:rPr>
+              <w:fldChar w:fldCharType="end"/>
+            </w:r>
+          </w:hyperlink>
+        </w:p>
+        <w:p>
+          <w:pPr>
+            <w:pStyle w:val="Spistreci3"/>
+            <w:tabs>
+              <w:tab w:val="right" w:leader="dot" w:pos="9062"/>
+            </w:tabs>
+            <w:rPr>
+              <w:noProof/>
+              <w:kern w:val="2"/>
+              <w:sz w:val="22"/>
+              <w:szCs w:val="22"/>
+              <w:lang w:eastAsia="pl-PL"/>
+              <w14:ligatures w14:val="standardContextual"/>
+            </w:rPr>
+          </w:pPr>
+          <w:hyperlink w:anchor="_Toc171321379" w:history="1">
+            <w:r>
+              <w:rPr>
+                <w:rStyle w:val="Hipercze"/>
+                <w:noProof/>
+                <w:lang w:val="en-GB"/>
+              </w:rPr>
+              <w:t>Method 1: Sorting</w:t>
+            </w:r>
+            <w:r>
+              <w:rPr>
+                <w:noProof/>
+                <w:webHidden/>
+              </w:rPr>
+              <w:tab/>
+            </w:r>
+            <w:r>
+              <w:rPr>
+                <w:noProof/>
+                <w:webHidden/>
+              </w:rPr>
+              <w:fldChar w:fldCharType="begin"/>
+            </w:r>
+            <w:r>
+              <w:rPr>
+                <w:noProof/>
+                <w:webHidden/>
+              </w:rPr>
+              <w:instrText xml:space="preserve"> PAGEREF _Toc171321379 \h </w:instrText>
+            </w:r>
+            <w:r>
+              <w:rPr>
+                <w:noProof/>
+                <w:webHidden/>
+              </w:rPr>
+            </w:r>
+            <w:r>
+              <w:rPr>
+                <w:noProof/>
+                <w:webHidden/>
+              </w:rPr>
+              <w:fldChar w:fldCharType="separate"/>
+            </w:r>
+            <w:r>
+              <w:rPr>
+                <w:noProof/>
+                <w:webHidden/>
+              </w:rPr>
+              <w:t>13</w:t>
+            </w:r>
+            <w:r>
+              <w:rPr>
+                <w:noProof/>
+                <w:webHidden/>
+              </w:rPr>
+              <w:fldChar w:fldCharType="end"/>
+            </w:r>
+          </w:hyperlink>
+        </w:p>
+        <w:p>
+          <w:pPr>
+            <w:pStyle w:val="Spistreci3"/>
+            <w:tabs>
+              <w:tab w:val="right" w:leader="dot" w:pos="9062"/>
+            </w:tabs>
+            <w:rPr>
+              <w:noProof/>
+              <w:kern w:val="2"/>
+              <w:sz w:val="22"/>
+              <w:szCs w:val="22"/>
+              <w:lang w:eastAsia="pl-PL"/>
+              <w14:ligatures w14:val="standardContextual"/>
+            </w:rPr>
+          </w:pPr>
+          <w:hyperlink w:anchor="_Toc171321380" w:history="1">
+            <w:r>
+              <w:rPr>
+                <w:rStyle w:val="Hipercze"/>
+                <w:noProof/>
+                <w:lang w:val="en-GB"/>
+              </w:rPr>
+              <w:t>Example: Finding the 3rd Largest Element</w:t>
+            </w:r>
+            <w:r>
+              <w:rPr>
+                <w:noProof/>
+                <w:webHidden/>
+              </w:rPr>
+              <w:tab/>
+            </w:r>
+            <w:r>
+              <w:rPr>
+                <w:noProof/>
+                <w:webHidden/>
+              </w:rPr>
+              <w:fldChar w:fldCharType="begin"/>
+            </w:r>
+            <w:r>
+              <w:rPr>
+                <w:noProof/>
+                <w:webHidden/>
+              </w:rPr>
+              <w:instrText xml:space="preserve"> PAGEREF _Toc171321380 \h </w:instrText>
+            </w:r>
+            <w:r>
+              <w:rPr>
+                <w:noProof/>
+                <w:webHidden/>
+              </w:rPr>
+            </w:r>
+            <w:r>
+              <w:rPr>
+                <w:noProof/>
+                <w:webHidden/>
+              </w:rPr>
+              <w:fldChar w:fldCharType="separate"/>
+            </w:r>
+            <w:r>
+              <w:rPr>
+                <w:noProof/>
+                <w:webHidden/>
+              </w:rPr>
+              <w:t>14</w:t>
+            </w:r>
+            <w:r>
+              <w:rPr>
+                <w:noProof/>
+                <w:webHidden/>
+              </w:rPr>
+              <w:fldChar w:fldCharType="end"/>
+            </w:r>
+          </w:hyperlink>
+        </w:p>
+        <w:p>
+          <w:pPr>
+            <w:pStyle w:val="Spistreci3"/>
+            <w:tabs>
+              <w:tab w:val="right" w:leader="dot" w:pos="9062"/>
+            </w:tabs>
+            <w:rPr>
+              <w:noProof/>
+              <w:kern w:val="2"/>
+              <w:sz w:val="22"/>
+              <w:szCs w:val="22"/>
+              <w:lang w:eastAsia="pl-PL"/>
+              <w14:ligatures w14:val="standardContextual"/>
+            </w:rPr>
+          </w:pPr>
+          <w:hyperlink w:anchor="_Toc171321381" w:history="1">
+            <w:r>
+              <w:rPr>
+                <w:rStyle w:val="Hipercze"/>
+                <w:noProof/>
+                <w:lang w:val="en-GB"/>
+              </w:rPr>
+              <w:t>Method 2: Min-Heap</w:t>
+            </w:r>
+            <w:r>
+              <w:rPr>
+                <w:noProof/>
+                <w:webHidden/>
+              </w:rPr>
+              <w:tab/>
+            </w:r>
+            <w:r>
+              <w:rPr>
+                <w:noProof/>
+                <w:webHidden/>
+              </w:rPr>
+              <w:fldChar w:fldCharType="begin"/>
+            </w:r>
+            <w:r>
+              <w:rPr>
+                <w:noProof/>
+                <w:webHidden/>
+              </w:rPr>
+              <w:instrText xml:space="preserve"> PAGEREF _Toc171321381 \h </w:instrText>
+            </w:r>
+            <w:r>
+              <w:rPr>
+                <w:noProof/>
+                <w:webHidden/>
+              </w:rPr>
+            </w:r>
+            <w:r>
+              <w:rPr>
+                <w:noProof/>
+                <w:webHidden/>
+              </w:rPr>
+              <w:fldChar w:fldCharType="separate"/>
+            </w:r>
+            <w:r>
+              <w:rPr>
+                <w:noProof/>
+                <w:webHidden/>
+              </w:rPr>
+              <w:t>14</w:t>
+            </w:r>
+            <w:r>
+              <w:rPr>
+                <w:noProof/>
+                <w:webHidden/>
+              </w:rPr>
+              <w:fldChar w:fldCharType="end"/>
+            </w:r>
+          </w:hyperlink>
+        </w:p>
+        <w:p>
+          <w:pPr>
+            <w:pStyle w:val="Spistreci1"/>
+            <w:tabs>
+              <w:tab w:val="left" w:pos="660"/>
+              <w:tab w:val="right" w:leader="dot" w:pos="9062"/>
+            </w:tabs>
+            <w:rPr>
+              <w:noProof/>
+              <w:kern w:val="2"/>
+              <w:sz w:val="22"/>
+              <w:szCs w:val="22"/>
+              <w:lang w:eastAsia="pl-PL"/>
+              <w14:ligatures w14:val="standardContextual"/>
+            </w:rPr>
+          </w:pPr>
+          <w:hyperlink w:anchor="_Toc171321382" w:history="1">
+            <w:r>
+              <w:rPr>
+                <w:rStyle w:val="Hipercze"/>
+                <w:noProof/>
+              </w:rPr>
+              <w:t>17.</w:t>
+            </w:r>
+            <w:r>
+              <w:rPr>
+                <w:noProof/>
+                <w:kern w:val="2"/>
+                <w:sz w:val="22"/>
+                <w:szCs w:val="22"/>
+                <w:lang w:eastAsia="pl-PL"/>
+                <w14:ligatures w14:val="standardContextual"/>
+              </w:rPr>
+              <w:tab/>
+            </w:r>
+            <w:r>
+              <w:rPr>
+                <w:rStyle w:val="Hipercze"/>
+                <w:noProof/>
+              </w:rPr>
+              <w:t>Binary Search</w:t>
+            </w:r>
+            <w:r>
+              <w:rPr>
+                <w:noProof/>
+                <w:webHidden/>
+              </w:rPr>
+              <w:tab/>
+            </w:r>
+            <w:r>
+              <w:rPr>
+                <w:noProof/>
+                <w:webHidden/>
+              </w:rPr>
+              <w:fldChar w:fldCharType="begin"/>
+            </w:r>
+            <w:r>
+              <w:rPr>
+                <w:noProof/>
+                <w:webHidden/>
+              </w:rPr>
+              <w:instrText xml:space="preserve"> PAGEREF _Toc171321382 \h </w:instrText>
+            </w:r>
+            <w:r>
+              <w:rPr>
+                <w:noProof/>
+                <w:webHidden/>
+              </w:rPr>
+            </w:r>
+            <w:r>
+              <w:rPr>
+                <w:noProof/>
+                <w:webHidden/>
+              </w:rPr>
+              <w:fldChar w:fldCharType="separate"/>
+            </w:r>
+            <w:r>
+              <w:rPr>
+                <w:noProof/>
+                <w:webHidden/>
+              </w:rPr>
+              <w:t>14</w:t>
+            </w:r>
+            <w:r>
+              <w:rPr>
+                <w:noProof/>
+                <w:webHidden/>
+              </w:rPr>
+              <w:fldChar w:fldCharType="end"/>
+            </w:r>
+          </w:hyperlink>
+        </w:p>
+        <w:p>
+          <w:pPr>
+            <w:pStyle w:val="Spistreci1"/>
+            <w:tabs>
+              <w:tab w:val="left" w:pos="660"/>
+              <w:tab w:val="right" w:leader="dot" w:pos="9062"/>
+            </w:tabs>
+            <w:rPr>
+              <w:noProof/>
+              <w:kern w:val="2"/>
+              <w:sz w:val="22"/>
+              <w:szCs w:val="22"/>
+              <w:lang w:eastAsia="pl-PL"/>
+              <w14:ligatures w14:val="standardContextual"/>
+            </w:rPr>
+          </w:pPr>
+          <w:hyperlink w:anchor="_Toc171321383" w:history="1">
+            <w:r>
+              <w:rPr>
+                <w:rStyle w:val="Hipercze"/>
+                <w:noProof/>
+              </w:rPr>
+              <w:t>18.</w:t>
+            </w:r>
+            <w:r>
+              <w:rPr>
+                <w:noProof/>
+                <w:kern w:val="2"/>
+                <w:sz w:val="22"/>
+                <w:szCs w:val="22"/>
+                <w:lang w:eastAsia="pl-PL"/>
+                <w14:ligatures w14:val="standardContextual"/>
+              </w:rPr>
+              <w:tab/>
+            </w:r>
+            <w:r>
+              <w:rPr>
+                <w:rStyle w:val="Hipercze"/>
+                <w:noProof/>
+              </w:rPr>
               <w:t>Additional content</w:t>
             </w:r>
             <w:r>
@@ -2183,7 +3342,7 @@
                 <w:noProof/>
                 <w:webHidden/>
               </w:rPr>
-              <w:instrText xml:space="preserve"> PAGEREF _Toc171276837 \h </w:instrText>
+              <w:instrText xml:space="preserve"> PAGEREF _Toc171321383 \h </w:instrText>
             </w:r>
             <w:r>
               <w:rPr>
@@ -2203,7 +3362,7 @@
                 <w:noProof/>
                 <w:webHidden/>
               </w:rPr>
-              <w:t>11</w:t>
+              <w:t>14</w:t>
             </w:r>
             <w:r>
               <w:rPr>
@@ -2235,9 +3394,8 @@
           <w:numId w:val="2"/>
         </w:numPr>
       </w:pPr>
-      <w:bookmarkStart w:id="0" w:name="_Toc171276812"/>
-      <w:r>
-        <w:lastRenderedPageBreak/>
+      <w:bookmarkStart w:id="0" w:name="_Toc171321344"/>
+      <w:r>
         <w:t>Setup development environment</w:t>
       </w:r>
       <w:r>
@@ -2385,7 +3543,7 @@
           <w:lang w:val="en-GB" w:eastAsia="pl-PL"/>
         </w:rPr>
       </w:pPr>
-      <w:bookmarkStart w:id="1" w:name="_Toc171276813"/>
+      <w:bookmarkStart w:id="1" w:name="_Toc171321345"/>
       <w:r>
         <w:rPr>
           <w:rFonts w:eastAsia="Times New Roman"/>
@@ -2403,7 +3561,7 @@
           <w:lang w:val="en-GB" w:eastAsia="pl-PL"/>
         </w:rPr>
       </w:pPr>
-      <w:bookmarkStart w:id="2" w:name="_Toc171276814"/>
+      <w:bookmarkStart w:id="2" w:name="_Toc171321346"/>
       <w:r>
         <w:rPr>
           <w:rFonts w:eastAsia="Times New Roman"/>
@@ -2530,6 +3688,7 @@
           <w:szCs w:val="24"/>
           <w:lang w:val="en-GB" w:eastAsia="pl-PL"/>
         </w:rPr>
+        <w:lastRenderedPageBreak/>
         <w:t>Reading the remainders from the bottom up, we get the hexadecimal number: 5DE0</w:t>
       </w:r>
     </w:p>
@@ -2541,7 +3700,7 @@
           <w:lang w:val="en-GB" w:eastAsia="pl-PL"/>
         </w:rPr>
       </w:pPr>
-      <w:bookmarkStart w:id="3" w:name="_Toc171276815"/>
+      <w:bookmarkStart w:id="3" w:name="_Toc171321347"/>
       <w:r>
         <w:rPr>
           <w:rFonts w:eastAsia="Times New Roman"/>
@@ -2688,7 +3847,7 @@
           <w:lang w:val="en-GB" w:eastAsia="pl-PL"/>
         </w:rPr>
       </w:pPr>
-      <w:bookmarkStart w:id="4" w:name="_Toc171276816"/>
+      <w:bookmarkStart w:id="4" w:name="_Toc171321348"/>
       <w:r>
         <w:rPr>
           <w:rFonts w:eastAsia="Times New Roman"/>
@@ -2815,7 +3974,7 @@
           <w:numId w:val="2"/>
         </w:numPr>
       </w:pPr>
-      <w:bookmarkStart w:id="5" w:name="_Toc171276817"/>
+      <w:bookmarkStart w:id="5" w:name="_Toc171321349"/>
       <w:proofErr w:type="spellStart"/>
       <w:r>
         <w:t>Making</w:t>
@@ -2912,7 +4071,7 @@
           <w:numId w:val="2"/>
         </w:numPr>
       </w:pPr>
-      <w:bookmarkStart w:id="6" w:name="_Toc171276818"/>
+      <w:bookmarkStart w:id="6" w:name="_Toc171321350"/>
       <w:proofErr w:type="spellStart"/>
       <w:r>
         <w:t>Prime</w:t>
@@ -3073,7 +4232,7 @@
           <w:lang w:val="en-GB"/>
         </w:rPr>
       </w:pPr>
-      <w:bookmarkStart w:id="7" w:name="_Toc171276819"/>
+      <w:bookmarkStart w:id="7" w:name="_Toc171321351"/>
       <w:r>
         <w:rPr>
           <w:lang w:val="en-GB"/>
@@ -3205,7 +4364,7 @@
           <w:lang w:val="en-GB"/>
         </w:rPr>
       </w:pPr>
-      <w:bookmarkStart w:id="8" w:name="_Toc171276820"/>
+      <w:bookmarkStart w:id="8" w:name="_Toc171321352"/>
       <w:r>
         <w:rPr>
           <w:lang w:val="en-GB"/>
@@ -3496,7 +4655,7 @@
           <w:lang w:val="en-GB"/>
         </w:rPr>
       </w:pPr>
-      <w:bookmarkStart w:id="9" w:name="_Toc171276821"/>
+      <w:bookmarkStart w:id="9" w:name="_Toc171321353"/>
       <w:r>
         <w:rPr>
           <w:lang w:val="en-GB"/>
@@ -3545,6 +4704,7 @@
       </w:pPr>
       <w:proofErr w:type="spellStart"/>
       <w:r>
+        <w:lastRenderedPageBreak/>
         <w:t>Calculate</w:t>
       </w:r>
       <w:proofErr w:type="spellEnd"/>
@@ -4058,7 +5218,6 @@
           <w:rStyle w:val="HTML-kod"/>
           <w:rFonts w:eastAsiaTheme="minorEastAsia"/>
         </w:rPr>
-        <w:lastRenderedPageBreak/>
         <w:t>s = 49 + 12 = 61</w:t>
       </w:r>
     </w:p>
@@ -4192,7 +5351,7 @@
       <w:pPr>
         <w:pStyle w:val="Nagwek3"/>
       </w:pPr>
-      <w:bookmarkStart w:id="10" w:name="_Toc171276822"/>
+      <w:bookmarkStart w:id="10" w:name="_Toc171321354"/>
       <w:proofErr w:type="spellStart"/>
       <w:r>
         <w:t>Example</w:t>
@@ -4745,6 +5904,7 @@
         <w:rPr>
           <w:lang w:val="en-GB"/>
         </w:rPr>
+        <w:lastRenderedPageBreak/>
         <w:t>Now, we correctly sum up the divisors:</w:t>
       </w:r>
     </w:p>
@@ -4841,7 +6001,7 @@
           <w:lang w:val="en-GB"/>
         </w:rPr>
       </w:pPr>
-      <w:bookmarkStart w:id="11" w:name="_Toc171276823"/>
+      <w:bookmarkStart w:id="11" w:name="_Toc171321355"/>
       <w:r>
         <w:rPr>
           <w:lang w:val="en-GB"/>
@@ -4868,7 +6028,6 @@
         <w:rPr>
           <w:lang w:val="en-GB"/>
         </w:rPr>
-        <w:lastRenderedPageBreak/>
         <w:t>The prime factorization of a number involves breaking it down into its smallest prime number components. Here’s a detailed explanation and example:</w:t>
       </w:r>
     </w:p>
@@ -4879,7 +6038,7 @@
           <w:lang w:val="en-GB"/>
         </w:rPr>
       </w:pPr>
-      <w:bookmarkStart w:id="12" w:name="_Toc171276824"/>
+      <w:bookmarkStart w:id="12" w:name="_Toc171321356"/>
       <w:r>
         <w:rPr>
           <w:lang w:val="en-GB"/>
@@ -4913,7 +6072,7 @@
       <w:pPr>
         <w:pStyle w:val="Nagwek3"/>
       </w:pPr>
-      <w:bookmarkStart w:id="13" w:name="_Toc171276825"/>
+      <w:bookmarkStart w:id="13" w:name="_Toc171321357"/>
       <w:proofErr w:type="spellStart"/>
       <w:r>
         <w:t>Steps</w:t>
@@ -5072,7 +6231,7 @@
           <w:lang w:val="en-GB"/>
         </w:rPr>
       </w:pPr>
-      <w:bookmarkStart w:id="14" w:name="_Toc171276826"/>
+      <w:bookmarkStart w:id="14" w:name="_Toc171321358"/>
       <w:r>
         <w:rPr>
           <w:lang w:val="en-GB"/>
@@ -5468,6 +6627,7 @@
       </w:pPr>
       <w:proofErr w:type="spellStart"/>
       <w:r>
+        <w:lastRenderedPageBreak/>
         <w:t>Result</w:t>
       </w:r>
       <w:proofErr w:type="spellEnd"/>
@@ -5616,7 +6776,7 @@
           <w:lang w:val="en-GB"/>
         </w:rPr>
       </w:pPr>
-      <w:bookmarkStart w:id="15" w:name="_Toc171276827"/>
+      <w:bookmarkStart w:id="15" w:name="_Toc171321359"/>
       <w:r>
         <w:rPr>
           <w:lang w:val="en-GB"/>
@@ -6012,7 +7172,6 @@
       </w:pPr>
       <w:proofErr w:type="spellStart"/>
       <w:r>
-        <w:lastRenderedPageBreak/>
         <w:t>Result</w:t>
       </w:r>
       <w:proofErr w:type="spellEnd"/>
@@ -6172,7 +7331,7 @@
       <w:pPr>
         <w:pStyle w:val="Nagwek3"/>
       </w:pPr>
-      <w:bookmarkStart w:id="16" w:name="_Toc171276828"/>
+      <w:bookmarkStart w:id="16" w:name="_Toc171321360"/>
       <w:r>
         <w:t xml:space="preserve">General </w:t>
       </w:r>
@@ -6311,7 +7470,7 @@
           <w:lang w:val="en-GB"/>
         </w:rPr>
       </w:pPr>
-      <w:bookmarkStart w:id="17" w:name="_Toc171276829"/>
+      <w:bookmarkStart w:id="17" w:name="_Toc171321361"/>
       <w:r>
         <w:rPr>
           <w:lang w:val="en-GB"/>
@@ -6488,6 +7647,7 @@
           <w:szCs w:val="20"/>
           <w:lang w:val="en-GB" w:eastAsia="pl-PL"/>
         </w:rPr>
+        <w:lastRenderedPageBreak/>
         <w:t xml:space="preserve">    while b ≠ 0:</w:t>
       </w:r>
     </w:p>
@@ -6934,7 +8094,6 @@
           <w:szCs w:val="24"/>
           <w:lang w:val="en-GB" w:eastAsia="pl-PL"/>
         </w:rPr>
-        <w:lastRenderedPageBreak/>
         <w:t xml:space="preserve">LCM can be calculated using the relationship with GCD: </w:t>
       </w:r>
     </w:p>
@@ -7396,7 +8555,7 @@
           <w:lang w:val="en-GB"/>
         </w:rPr>
       </w:pPr>
-      <w:bookmarkStart w:id="18" w:name="_Toc171276830"/>
+      <w:bookmarkStart w:id="18" w:name="_Toc171321362"/>
       <w:r>
         <w:rPr>
           <w:lang w:val="en-GB"/>
@@ -7922,7 +9081,6 @@
           <w:szCs w:val="27"/>
           <w:lang w:val="en-GB"/>
         </w:rPr>
-        <w:lastRenderedPageBreak/>
         <w:t xml:space="preserve">The extended Euclidean algorithm updates the results of </w:t>
       </w:r>
       <w:proofErr w:type="spellStart"/>
@@ -8831,7 +9989,7 @@
           <w:lang w:val="en-GB"/>
         </w:rPr>
       </w:pPr>
-      <w:bookmarkStart w:id="19" w:name="_Toc171276831"/>
+      <w:bookmarkStart w:id="19" w:name="_Toc171321363"/>
       <w:r>
         <w:rPr>
           <w:lang w:val="en-GB"/>
@@ -8882,7 +10040,7 @@
           <w:lang w:val="en-GB"/>
         </w:rPr>
       </w:pPr>
-      <w:bookmarkStart w:id="20" w:name="_Toc171276832"/>
+      <w:bookmarkStart w:id="20" w:name="_Toc171321364"/>
       <w:r>
         <w:rPr>
           <w:lang w:val="en-GB"/>
@@ -8962,6 +10120,7 @@
           <w:szCs w:val="24"/>
           <w:lang w:val="en-GB" w:eastAsia="pl-PL"/>
         </w:rPr>
+        <w:lastRenderedPageBreak/>
         <w:t>Initialize</w:t>
       </w:r>
       <w:r>
@@ -8971,25 +10130,7 @@
           <w:szCs w:val="24"/>
           <w:lang w:val="en-GB" w:eastAsia="pl-PL"/>
         </w:rPr>
-        <w:t xml:space="preserve"> the first prime number, </w:t>
-      </w:r>
-      <w:r>
-        <w:rPr>
-          <w:rFonts w:ascii="Times New Roman" w:eastAsia="Times New Roman" w:hAnsi="Times New Roman" w:cs="Times New Roman"/>
-          <w:sz w:val="24"/>
-          <w:szCs w:val="24"/>
-          <w:lang w:val="en-GB" w:eastAsia="pl-PL"/>
-        </w:rPr>
-        <w:t>p=2</w:t>
-      </w:r>
-      <w:r>
-        <w:rPr>
-          <w:rFonts w:ascii="Times New Roman" w:eastAsia="Times New Roman" w:hAnsi="Times New Roman" w:cs="Times New Roman"/>
-          <w:sz w:val="24"/>
-          <w:szCs w:val="24"/>
-          <w:lang w:val="en-GB" w:eastAsia="pl-PL"/>
-        </w:rPr>
-        <w:t>.</w:t>
+        <w:t xml:space="preserve"> the first prime number, p=2.</w:t>
       </w:r>
     </w:p>
     <w:p>
@@ -9117,7 +10258,7 @@
           <w:lang w:val="en-GB"/>
         </w:rPr>
       </w:pPr>
-      <w:bookmarkStart w:id="21" w:name="_Toc171276833"/>
+      <w:bookmarkStart w:id="21" w:name="_Toc171321365"/>
       <w:r>
         <w:rPr>
           <w:lang w:val="en-GB"/>
@@ -9193,7 +10334,6 @@
         <w:rPr>
           <w:noProof/>
         </w:rPr>
-        <w:lastRenderedPageBreak/>
         <w:drawing>
           <wp:inline distT="0" distB="0" distL="0" distR="0" wp14:anchorId="281CCE99" wp14:editId="064A119F">
             <wp:extent cx="5760720" cy="4753610"/>
@@ -9300,11 +10440,12 @@
           <w:lang w:val="en-GB"/>
         </w:rPr>
       </w:pPr>
-      <w:bookmarkStart w:id="22" w:name="_Toc171276834"/>
-      <w:r>
-        <w:rPr>
-          <w:lang w:val="en-GB"/>
-        </w:rPr>
+      <w:bookmarkStart w:id="22" w:name="_Toc171321366"/>
+      <w:r>
+        <w:rPr>
+          <w:lang w:val="en-GB"/>
+        </w:rPr>
+        <w:lastRenderedPageBreak/>
         <w:t>Fast Exponentiation (Exponentiation by Squaring)</w:t>
       </w:r>
       <w:bookmarkEnd w:id="22"/>
@@ -9417,12 +10558,11 @@
           <w:lang w:val="en-GB"/>
         </w:rPr>
       </w:pPr>
-      <w:bookmarkStart w:id="23" w:name="_Toc171276835"/>
-      <w:r>
-        <w:rPr>
-          <w:lang w:val="en-GB"/>
-        </w:rPr>
-        <w:lastRenderedPageBreak/>
+      <w:bookmarkStart w:id="23" w:name="_Toc171321367"/>
+      <w:r>
+        <w:rPr>
+          <w:lang w:val="en-GB"/>
+        </w:rPr>
         <w:t>Finding Roots - Newton-Raphson Method</w:t>
       </w:r>
       <w:bookmarkEnd w:id="23"/>
@@ -9467,9 +10607,9 @@
           <w:noProof/>
         </w:rPr>
         <w:drawing>
-          <wp:inline distT="0" distB="0" distL="0" distR="0" wp14:anchorId="5AED4A85" wp14:editId="1944B9D9">
-            <wp:extent cx="5760720" cy="2841625"/>
-            <wp:effectExtent l="0" t="0" r="0" b="0"/>
+          <wp:inline distT="0" distB="0" distL="0" distR="0" wp14:anchorId="5AED4A85" wp14:editId="4BDDFA45">
+            <wp:extent cx="2283794" cy="1126541"/>
+            <wp:effectExtent l="0" t="0" r="2540" b="0"/>
             <wp:docPr id="774117768" name="Obraz 1"/>
             <wp:cNvGraphicFramePr>
               <a:graphicFrameLocks xmlns:a="http://schemas.openxmlformats.org/drawingml/2006/main" noChangeAspect="1"/>
@@ -9490,7 +10630,7 @@
                   <pic:spPr>
                     <a:xfrm>
                       <a:off x="0" y="0"/>
-                      <a:ext cx="5760720" cy="2841625"/>
+                      <a:ext cx="2294038" cy="1131594"/>
                     </a:xfrm>
                     <a:prstGeom prst="rect">
                       <a:avLst/>
@@ -9514,7 +10654,7 @@
           <w:lang w:val="en-GB"/>
         </w:rPr>
       </w:pPr>
-      <w:bookmarkStart w:id="24" w:name="_Toc171276836"/>
+      <w:bookmarkStart w:id="24" w:name="_Toc171321368"/>
       <w:r>
         <w:rPr>
           <w:lang w:val="en-GB"/>
@@ -9529,6 +10669,35 @@
           <w:lang w:val="en-GB"/>
         </w:rPr>
       </w:pPr>
+      <w:r>
+        <w:rPr>
+          <w:lang w:val="en-GB"/>
+        </w:rPr>
+        <w:t>In Polish</w:t>
+      </w:r>
+    </w:p>
+    <w:p>
+      <w:pPr>
+        <w:rPr>
+          <w:lang w:val="en-GB"/>
+        </w:rPr>
+      </w:pPr>
+      <w:hyperlink r:id="rId31" w:history="1">
+        <w:r>
+          <w:rPr>
+            <w:rStyle w:val="Hipercze"/>
+            <w:lang w:val="en-GB"/>
+          </w:rPr>
+          <w:t>https://eduinf.waw.pl/inf/utils/010_2010/0402.php</w:t>
+        </w:r>
+      </w:hyperlink>
+    </w:p>
+    <w:p>
+      <w:pPr>
+        <w:rPr>
+          <w:lang w:val="en-GB"/>
+        </w:rPr>
+      </w:pPr>
     </w:p>
     <w:p>
       <w:pPr>
@@ -9541,8 +10710,8 @@
           <w:noProof/>
         </w:rPr>
         <w:drawing>
-          <wp:inline distT="0" distB="0" distL="0" distR="0" wp14:anchorId="1CDAC88F" wp14:editId="5B21EF6D">
-            <wp:extent cx="5760720" cy="2841625"/>
+          <wp:inline distT="0" distB="0" distL="0" distR="0" wp14:anchorId="1CDAC88F" wp14:editId="4CD127B7">
+            <wp:extent cx="2523744" cy="1244902"/>
             <wp:effectExtent l="0" t="0" r="0" b="0"/>
             <wp:docPr id="1312832812" name="Obraz 1"/>
             <wp:cNvGraphicFramePr>
@@ -9564,7 +10733,7 @@
                   <pic:spPr>
                     <a:xfrm>
                       <a:off x="0" y="0"/>
-                      <a:ext cx="5760720" cy="2841625"/>
+                      <a:ext cx="2547676" cy="1256707"/>
                     </a:xfrm>
                     <a:prstGeom prst="rect">
                       <a:avLst/>
@@ -9585,10 +10754,14 @@
           <w:numId w:val="2"/>
         </w:numPr>
       </w:pPr>
-      <w:bookmarkStart w:id="25" w:name="_Toc171276837"/>
+      <w:bookmarkStart w:id="25" w:name="_Toc171321369"/>
+      <w:r>
+        <w:lastRenderedPageBreak/>
+        <w:t xml:space="preserve">Triangle </w:t>
+      </w:r>
       <w:proofErr w:type="spellStart"/>
       <w:r>
-        <w:t>Additional</w:t>
+        <w:t>Inequality</w:t>
       </w:r>
       <w:proofErr w:type="spellEnd"/>
       <w:r>
@@ -9596,14 +10769,1330 @@
       </w:r>
       <w:proofErr w:type="spellStart"/>
       <w:r>
-        <w:t>content</w:t>
+        <w:t>Theorem</w:t>
       </w:r>
       <w:bookmarkEnd w:id="25"/>
       <w:proofErr w:type="spellEnd"/>
     </w:p>
+    <w:p>
+      <w:r>
+        <w:rPr>
+          <w:noProof/>
+        </w:rPr>
+        <w:drawing>
+          <wp:inline distT="0" distB="0" distL="0" distR="0" wp14:anchorId="6546B09F" wp14:editId="62E46D54">
+            <wp:extent cx="2560320" cy="1262944"/>
+            <wp:effectExtent l="0" t="0" r="0" b="0"/>
+            <wp:docPr id="395918807" name="Obraz 1"/>
+            <wp:cNvGraphicFramePr>
+              <a:graphicFrameLocks xmlns:a="http://schemas.openxmlformats.org/drawingml/2006/main" noChangeAspect="1"/>
+            </wp:cNvGraphicFramePr>
+            <a:graphic xmlns:a="http://schemas.openxmlformats.org/drawingml/2006/main">
+              <a:graphicData uri="http://schemas.openxmlformats.org/drawingml/2006/picture">
+                <pic:pic xmlns:pic="http://schemas.openxmlformats.org/drawingml/2006/picture">
+                  <pic:nvPicPr>
+                    <pic:cNvPr id="774117768" name=""/>
+                    <pic:cNvPicPr/>
+                  </pic:nvPicPr>
+                  <pic:blipFill>
+                    <a:blip r:embed="rId30"/>
+                    <a:stretch>
+                      <a:fillRect/>
+                    </a:stretch>
+                  </pic:blipFill>
+                  <pic:spPr>
+                    <a:xfrm>
+                      <a:off x="0" y="0"/>
+                      <a:ext cx="2592935" cy="1279032"/>
+                    </a:xfrm>
+                    <a:prstGeom prst="rect">
+                      <a:avLst/>
+                    </a:prstGeom>
+                  </pic:spPr>
+                </pic:pic>
+              </a:graphicData>
+            </a:graphic>
+          </wp:inline>
+        </w:drawing>
+      </w:r>
+    </w:p>
+    <w:p>
+      <w:pPr>
+        <w:pStyle w:val="Nagwek1"/>
+        <w:numPr>
+          <w:ilvl w:val="0"/>
+          <w:numId w:val="2"/>
+        </w:numPr>
+        <w:rPr>
+          <w:lang w:val="en-GB"/>
+        </w:rPr>
+      </w:pPr>
+      <w:bookmarkStart w:id="26" w:name="_Toc171321370"/>
+      <w:r>
+        <w:rPr>
+          <w:lang w:val="en-GB"/>
+        </w:rPr>
+        <w:t>Finding the Leader in a Set Using the Tournament Method</w:t>
+      </w:r>
+      <w:bookmarkEnd w:id="26"/>
+    </w:p>
+    <w:p>
+      <w:r>
+        <w:rPr>
+          <w:noProof/>
+        </w:rPr>
+        <w:drawing>
+          <wp:inline distT="0" distB="0" distL="0" distR="0" wp14:anchorId="05A01C65" wp14:editId="6A6E144C">
+            <wp:extent cx="2560320" cy="1262944"/>
+            <wp:effectExtent l="0" t="0" r="0" b="0"/>
+            <wp:docPr id="387500456" name="Obraz 1"/>
+            <wp:cNvGraphicFramePr>
+              <a:graphicFrameLocks xmlns:a="http://schemas.openxmlformats.org/drawingml/2006/main" noChangeAspect="1"/>
+            </wp:cNvGraphicFramePr>
+            <a:graphic xmlns:a="http://schemas.openxmlformats.org/drawingml/2006/main">
+              <a:graphicData uri="http://schemas.openxmlformats.org/drawingml/2006/picture">
+                <pic:pic xmlns:pic="http://schemas.openxmlformats.org/drawingml/2006/picture">
+                  <pic:nvPicPr>
+                    <pic:cNvPr id="774117768" name=""/>
+                    <pic:cNvPicPr/>
+                  </pic:nvPicPr>
+                  <pic:blipFill>
+                    <a:blip r:embed="rId30"/>
+                    <a:stretch>
+                      <a:fillRect/>
+                    </a:stretch>
+                  </pic:blipFill>
+                  <pic:spPr>
+                    <a:xfrm>
+                      <a:off x="0" y="0"/>
+                      <a:ext cx="2592935" cy="1279032"/>
+                    </a:xfrm>
+                    <a:prstGeom prst="rect">
+                      <a:avLst/>
+                    </a:prstGeom>
+                  </pic:spPr>
+                </pic:pic>
+              </a:graphicData>
+            </a:graphic>
+          </wp:inline>
+        </w:drawing>
+      </w:r>
+    </w:p>
+    <w:p>
+      <w:pPr>
+        <w:pStyle w:val="Nagwek1"/>
+        <w:numPr>
+          <w:ilvl w:val="0"/>
+          <w:numId w:val="2"/>
+        </w:numPr>
+      </w:pPr>
+      <w:bookmarkStart w:id="27" w:name="_Toc171321371"/>
+      <w:proofErr w:type="spellStart"/>
+      <w:r>
+        <w:t>Searching</w:t>
+      </w:r>
+      <w:proofErr w:type="spellEnd"/>
+      <w:r>
+        <w:t xml:space="preserve"> with a </w:t>
+      </w:r>
+      <w:proofErr w:type="spellStart"/>
+      <w:r>
+        <w:t>Sentinel</w:t>
+      </w:r>
+      <w:bookmarkEnd w:id="27"/>
+      <w:proofErr w:type="spellEnd"/>
+    </w:p>
+    <w:p>
+      <w:pPr>
+        <w:pStyle w:val="NormalnyWeb"/>
+        <w:rPr>
+          <w:lang w:val="en-GB"/>
+        </w:rPr>
+      </w:pPr>
+      <w:r>
+        <w:rPr>
+          <w:lang w:val="en-GB"/>
+        </w:rPr>
+        <w:t>The sentinel search method is an efficient way to perform a linear search on an array or list. The idea is to add an extra element (sentinel) at the end of the array, which simplifies the search logic by eliminating the need to check for the end of the array within the loop.</w:t>
+      </w:r>
+    </w:p>
+    <w:p>
+      <w:pPr>
+        <w:pStyle w:val="Nagwek3"/>
+      </w:pPr>
+      <w:bookmarkStart w:id="28" w:name="_Toc171321372"/>
+      <w:r>
+        <w:t>How It Works</w:t>
+      </w:r>
+      <w:bookmarkEnd w:id="28"/>
+    </w:p>
+    <w:p>
+      <w:pPr>
+        <w:numPr>
+          <w:ilvl w:val="0"/>
+          <w:numId w:val="31"/>
+        </w:numPr>
+        <w:spacing w:before="100" w:beforeAutospacing="1" w:after="100" w:afterAutospacing="1" w:line="240" w:lineRule="auto"/>
+        <w:rPr>
+          <w:lang w:val="en-GB"/>
+        </w:rPr>
+      </w:pPr>
+      <w:r>
+        <w:rPr>
+          <w:rStyle w:val="Pogrubienie"/>
+          <w:lang w:val="en-GB"/>
+        </w:rPr>
+        <w:t>Add a Sentinel</w:t>
+      </w:r>
+      <w:r>
+        <w:rPr>
+          <w:lang w:val="en-GB"/>
+        </w:rPr>
+        <w:t>: Append the target value as an extra element at the end of the array.</w:t>
+      </w:r>
+    </w:p>
+    <w:p>
+      <w:pPr>
+        <w:numPr>
+          <w:ilvl w:val="0"/>
+          <w:numId w:val="31"/>
+        </w:numPr>
+        <w:spacing w:before="100" w:beforeAutospacing="1" w:after="100" w:afterAutospacing="1" w:line="240" w:lineRule="auto"/>
+        <w:rPr>
+          <w:lang w:val="en-GB"/>
+        </w:rPr>
+      </w:pPr>
+      <w:r>
+        <w:rPr>
+          <w:rStyle w:val="Pogrubienie"/>
+          <w:lang w:val="en-GB"/>
+        </w:rPr>
+        <w:t>Search Loop</w:t>
+      </w:r>
+      <w:r>
+        <w:rPr>
+          <w:lang w:val="en-GB"/>
+        </w:rPr>
+        <w:t>: Traverse the array without checking for the end of the array condition.</w:t>
+      </w:r>
+    </w:p>
+    <w:p>
+      <w:pPr>
+        <w:numPr>
+          <w:ilvl w:val="0"/>
+          <w:numId w:val="31"/>
+        </w:numPr>
+        <w:spacing w:before="100" w:beforeAutospacing="1" w:after="100" w:afterAutospacing="1" w:line="240" w:lineRule="auto"/>
+        <w:rPr>
+          <w:lang w:val="en-GB"/>
+        </w:rPr>
+      </w:pPr>
+      <w:r>
+        <w:rPr>
+          <w:rStyle w:val="Pogrubienie"/>
+          <w:lang w:val="en-GB"/>
+        </w:rPr>
+        <w:t>Check Result</w:t>
+      </w:r>
+      <w:r>
+        <w:rPr>
+          <w:lang w:val="en-GB"/>
+        </w:rPr>
+        <w:t>: If the target value is found before the sentinel, it means the value exists in the original array.</w:t>
+      </w:r>
+    </w:p>
+    <w:p>
+      <w:pPr>
+        <w:pStyle w:val="Nagwek3"/>
+        <w:rPr>
+          <w:lang w:val="en-GB"/>
+        </w:rPr>
+      </w:pPr>
+      <w:bookmarkStart w:id="29" w:name="_Toc171321373"/>
+      <w:r>
+        <w:rPr>
+          <w:lang w:val="en-GB"/>
+        </w:rPr>
+        <w:t>Steps to Implement the Sentinel Search</w:t>
+      </w:r>
+      <w:bookmarkEnd w:id="29"/>
+    </w:p>
+    <w:p>
+      <w:pPr>
+        <w:numPr>
+          <w:ilvl w:val="0"/>
+          <w:numId w:val="32"/>
+        </w:numPr>
+        <w:spacing w:before="100" w:beforeAutospacing="1" w:after="100" w:afterAutospacing="1" w:line="240" w:lineRule="auto"/>
+        <w:rPr>
+          <w:lang w:val="en-GB"/>
+        </w:rPr>
+      </w:pPr>
+      <w:r>
+        <w:rPr>
+          <w:rStyle w:val="Pogrubienie"/>
+          <w:lang w:val="en-GB"/>
+        </w:rPr>
+        <w:t>Append the Sentinel</w:t>
+      </w:r>
+      <w:r>
+        <w:rPr>
+          <w:lang w:val="en-GB"/>
+        </w:rPr>
+        <w:t>: Temporarily add the target value to the end of the array.</w:t>
+      </w:r>
+    </w:p>
+    <w:p>
+      <w:pPr>
+        <w:numPr>
+          <w:ilvl w:val="0"/>
+          <w:numId w:val="32"/>
+        </w:numPr>
+        <w:spacing w:before="100" w:beforeAutospacing="1" w:after="100" w:afterAutospacing="1" w:line="240" w:lineRule="auto"/>
+        <w:rPr>
+          <w:lang w:val="en-GB"/>
+        </w:rPr>
+      </w:pPr>
+      <w:r>
+        <w:rPr>
+          <w:rStyle w:val="Pogrubienie"/>
+          <w:lang w:val="en-GB"/>
+        </w:rPr>
+        <w:t>Linear Search</w:t>
+      </w:r>
+      <w:r>
+        <w:rPr>
+          <w:lang w:val="en-GB"/>
+        </w:rPr>
+        <w:t>: Iterate through the array looking for the target value.</w:t>
+      </w:r>
+    </w:p>
+    <w:p>
+      <w:pPr>
+        <w:numPr>
+          <w:ilvl w:val="0"/>
+          <w:numId w:val="32"/>
+        </w:numPr>
+        <w:spacing w:before="100" w:beforeAutospacing="1" w:after="100" w:afterAutospacing="1" w:line="240" w:lineRule="auto"/>
+      </w:pPr>
+      <w:r>
+        <w:rPr>
+          <w:rStyle w:val="Pogrubienie"/>
+          <w:lang w:val="en-GB"/>
+        </w:rPr>
+        <w:t>Determine Result</w:t>
+      </w:r>
+      <w:r>
+        <w:rPr>
+          <w:lang w:val="en-GB"/>
+        </w:rPr>
+        <w:t xml:space="preserve">: If the target is found before reaching the appended sentinel, the target is in the array. </w:t>
+      </w:r>
+      <w:proofErr w:type="spellStart"/>
+      <w:r>
+        <w:t>Otherwise</w:t>
+      </w:r>
+      <w:proofErr w:type="spellEnd"/>
+      <w:r>
+        <w:t xml:space="preserve">, </w:t>
+      </w:r>
+      <w:proofErr w:type="spellStart"/>
+      <w:r>
+        <w:t>it</w:t>
+      </w:r>
+      <w:proofErr w:type="spellEnd"/>
+      <w:r>
+        <w:t xml:space="preserve"> </w:t>
+      </w:r>
+      <w:proofErr w:type="spellStart"/>
+      <w:r>
+        <w:t>is</w:t>
+      </w:r>
+      <w:proofErr w:type="spellEnd"/>
+      <w:r>
+        <w:t xml:space="preserve"> not.</w:t>
+      </w:r>
+    </w:p>
+    <w:p>
+      <w:pPr>
+        <w:pStyle w:val="Nagwek3"/>
+        <w:rPr>
+          <w:lang w:val="en-GB"/>
+        </w:rPr>
+      </w:pPr>
+      <w:bookmarkStart w:id="30" w:name="_Toc171321374"/>
+      <w:r>
+        <w:rPr>
+          <w:lang w:val="en-GB"/>
+        </w:rPr>
+        <w:t>Example: Searching for a Value in an Array</w:t>
+      </w:r>
+      <w:bookmarkEnd w:id="30"/>
+    </w:p>
+    <w:p>
+      <w:pPr>
+        <w:pStyle w:val="NormalnyWeb"/>
+        <w:rPr>
+          <w:lang w:val="en-GB"/>
+        </w:rPr>
+      </w:pPr>
+      <w:r>
+        <w:rPr>
+          <w:lang w:val="en-GB"/>
+        </w:rPr>
+        <w:t xml:space="preserve">Consider an array: </w:t>
+      </w:r>
+      <w:r>
+        <w:rPr>
+          <w:rStyle w:val="katex-mathml"/>
+          <w:lang w:val="en-GB"/>
+        </w:rPr>
+        <w:t>[3,1,4,1,5,9,2,6]</w:t>
+      </w:r>
+      <w:r>
+        <w:rPr>
+          <w:lang w:val="en-GB"/>
+        </w:rPr>
+        <w:t xml:space="preserve"> and target value </w:t>
+      </w:r>
+      <w:r>
+        <w:rPr>
+          <w:rStyle w:val="katex-mathml"/>
+          <w:lang w:val="en-GB"/>
+        </w:rPr>
+        <w:t>5</w:t>
+      </w:r>
+      <w:r>
+        <w:rPr>
+          <w:lang w:val="en-GB"/>
+        </w:rPr>
+        <w:t>.</w:t>
+      </w:r>
+    </w:p>
+    <w:p>
+      <w:pPr>
+        <w:numPr>
+          <w:ilvl w:val="0"/>
+          <w:numId w:val="33"/>
+        </w:numPr>
+        <w:spacing w:before="100" w:beforeAutospacing="1" w:after="100" w:afterAutospacing="1" w:line="240" w:lineRule="auto"/>
+      </w:pPr>
+      <w:proofErr w:type="spellStart"/>
+      <w:r>
+        <w:rPr>
+          <w:rStyle w:val="Pogrubienie"/>
+        </w:rPr>
+        <w:t>Initial</w:t>
+      </w:r>
+      <w:proofErr w:type="spellEnd"/>
+      <w:r>
+        <w:rPr>
+          <w:rStyle w:val="Pogrubienie"/>
+        </w:rPr>
+        <w:t xml:space="preserve"> </w:t>
+      </w:r>
+      <w:proofErr w:type="spellStart"/>
+      <w:r>
+        <w:rPr>
+          <w:rStyle w:val="Pogrubienie"/>
+        </w:rPr>
+        <w:t>Array</w:t>
+      </w:r>
+      <w:proofErr w:type="spellEnd"/>
+      <w:r>
+        <w:t xml:space="preserve">: </w:t>
+      </w:r>
+      <w:r>
+        <w:rPr>
+          <w:rStyle w:val="katex-mathml"/>
+        </w:rPr>
+        <w:t>[3,1,4,1,5,9,2,6]</w:t>
+      </w:r>
+    </w:p>
+    <w:p>
+      <w:pPr>
+        <w:numPr>
+          <w:ilvl w:val="0"/>
+          <w:numId w:val="33"/>
+        </w:numPr>
+        <w:spacing w:before="100" w:beforeAutospacing="1" w:after="100" w:afterAutospacing="1" w:line="240" w:lineRule="auto"/>
+        <w:rPr>
+          <w:lang w:val="en-GB"/>
+        </w:rPr>
+      </w:pPr>
+      <w:r>
+        <w:rPr>
+          <w:rStyle w:val="Pogrubienie"/>
+          <w:lang w:val="en-GB"/>
+        </w:rPr>
+        <w:lastRenderedPageBreak/>
+        <w:t>Add Sentinel</w:t>
+      </w:r>
+      <w:r>
+        <w:rPr>
+          <w:lang w:val="en-GB"/>
+        </w:rPr>
+        <w:t xml:space="preserve">: </w:t>
+      </w:r>
+      <w:r>
+        <w:rPr>
+          <w:rStyle w:val="katex-mathml"/>
+          <w:lang w:val="en-GB"/>
+        </w:rPr>
+        <w:t>[3,1,4,1,5,9,2,6,5]</w:t>
+      </w:r>
+      <w:r>
+        <w:rPr>
+          <w:lang w:val="en-GB"/>
+        </w:rPr>
+        <w:t xml:space="preserve"> (where 5 is the target)</w:t>
+      </w:r>
+    </w:p>
+    <w:p>
+      <w:pPr>
+        <w:pStyle w:val="Nagwek1"/>
+        <w:numPr>
+          <w:ilvl w:val="0"/>
+          <w:numId w:val="2"/>
+        </w:numPr>
+        <w:rPr>
+          <w:lang w:val="en-GB"/>
+        </w:rPr>
+      </w:pPr>
+      <w:bookmarkStart w:id="31" w:name="_Toc171321375"/>
+      <w:r>
+        <w:rPr>
+          <w:lang w:val="en-GB"/>
+        </w:rPr>
+        <w:t>Finding the Most Frequent Element in a Set</w:t>
+      </w:r>
+      <w:bookmarkEnd w:id="31"/>
+    </w:p>
+    <w:p>
+      <w:pPr>
+        <w:rPr>
+          <w:lang w:val="en-GB"/>
+        </w:rPr>
+      </w:pPr>
+    </w:p>
+    <w:p>
+      <w:pPr>
+        <w:pStyle w:val="NormalnyWeb"/>
+        <w:rPr>
+          <w:lang w:val="en-GB"/>
+        </w:rPr>
+      </w:pPr>
+      <w:r>
+        <w:rPr>
+          <w:lang w:val="en-GB"/>
+        </w:rPr>
+        <w:t>Finding the most frequent element in a set involves counting the occurrences of each element and identifying the element with the highest count. This can be efficiently done using a hash table or a map to keep track of the frequency of each element.</w:t>
+      </w:r>
+    </w:p>
+    <w:p>
+      <w:pPr>
+        <w:pStyle w:val="Nagwek3"/>
+        <w:rPr>
+          <w:lang w:val="en-GB"/>
+        </w:rPr>
+      </w:pPr>
+      <w:bookmarkStart w:id="32" w:name="_Toc171321376"/>
+      <w:r>
+        <w:rPr>
+          <w:lang w:val="en-GB"/>
+        </w:rPr>
+        <w:t>Steps to Find the Most Frequent Element</w:t>
+      </w:r>
+      <w:bookmarkEnd w:id="32"/>
+    </w:p>
+    <w:p>
+      <w:pPr>
+        <w:numPr>
+          <w:ilvl w:val="0"/>
+          <w:numId w:val="34"/>
+        </w:numPr>
+        <w:spacing w:before="100" w:beforeAutospacing="1" w:after="100" w:afterAutospacing="1" w:line="240" w:lineRule="auto"/>
+        <w:rPr>
+          <w:lang w:val="en-GB"/>
+        </w:rPr>
+      </w:pPr>
+      <w:r>
+        <w:rPr>
+          <w:rStyle w:val="Pogrubienie"/>
+          <w:lang w:val="en-GB"/>
+        </w:rPr>
+        <w:t>Initialize a Map</w:t>
+      </w:r>
+      <w:r>
+        <w:rPr>
+          <w:lang w:val="en-GB"/>
+        </w:rPr>
+        <w:t>: Create a map (or dictionary) to store the frequency of each element.</w:t>
+      </w:r>
+    </w:p>
+    <w:p>
+      <w:pPr>
+        <w:numPr>
+          <w:ilvl w:val="0"/>
+          <w:numId w:val="34"/>
+        </w:numPr>
+        <w:spacing w:before="100" w:beforeAutospacing="1" w:after="100" w:afterAutospacing="1" w:line="240" w:lineRule="auto"/>
+        <w:rPr>
+          <w:lang w:val="en-GB"/>
+        </w:rPr>
+      </w:pPr>
+      <w:r>
+        <w:rPr>
+          <w:rStyle w:val="Pogrubienie"/>
+          <w:lang w:val="en-GB"/>
+        </w:rPr>
+        <w:t>Count Frequencies</w:t>
+      </w:r>
+      <w:r>
+        <w:rPr>
+          <w:lang w:val="en-GB"/>
+        </w:rPr>
+        <w:t>: Iterate through the set and update the frequency of each element in the map.</w:t>
+      </w:r>
+    </w:p>
+    <w:p>
+      <w:pPr>
+        <w:numPr>
+          <w:ilvl w:val="0"/>
+          <w:numId w:val="34"/>
+        </w:numPr>
+        <w:spacing w:before="100" w:beforeAutospacing="1" w:after="100" w:afterAutospacing="1" w:line="240" w:lineRule="auto"/>
+        <w:rPr>
+          <w:lang w:val="en-GB"/>
+        </w:rPr>
+      </w:pPr>
+      <w:r>
+        <w:rPr>
+          <w:rStyle w:val="Pogrubienie"/>
+          <w:lang w:val="en-GB"/>
+        </w:rPr>
+        <w:t>Identify the Most Frequent Element</w:t>
+      </w:r>
+      <w:r>
+        <w:rPr>
+          <w:lang w:val="en-GB"/>
+        </w:rPr>
+        <w:t>: Traverse the map to find the element with the highest frequency.</w:t>
+      </w:r>
+    </w:p>
+    <w:p>
+      <w:pPr>
+        <w:pStyle w:val="Nagwek3"/>
+        <w:rPr>
+          <w:lang w:val="en-GB"/>
+        </w:rPr>
+      </w:pPr>
+      <w:bookmarkStart w:id="33" w:name="_Toc171321377"/>
+      <w:r>
+        <w:rPr>
+          <w:lang w:val="en-GB"/>
+        </w:rPr>
+        <w:t>Example: Finding the Most Frequent Element in a Set</w:t>
+      </w:r>
+      <w:bookmarkEnd w:id="33"/>
+    </w:p>
+    <w:p>
+      <w:pPr>
+        <w:pStyle w:val="NormalnyWeb"/>
+      </w:pPr>
+      <w:proofErr w:type="spellStart"/>
+      <w:r>
+        <w:t>Consider</w:t>
+      </w:r>
+      <w:proofErr w:type="spellEnd"/>
+      <w:r>
+        <w:t xml:space="preserve"> the set: </w:t>
+      </w:r>
+      <w:r>
+        <w:rPr>
+          <w:rStyle w:val="katex-mathml"/>
+        </w:rPr>
+        <w:t>{3,1,4,1,5,9,2,6,5,3,5}</w:t>
+      </w:r>
+      <w:r>
+        <w:t>.</w:t>
+      </w:r>
+    </w:p>
+    <w:p>
+      <w:pPr>
+        <w:pStyle w:val="NormalnyWeb"/>
+        <w:numPr>
+          <w:ilvl w:val="0"/>
+          <w:numId w:val="35"/>
+        </w:numPr>
+      </w:pPr>
+      <w:proofErr w:type="spellStart"/>
+      <w:r>
+        <w:rPr>
+          <w:rStyle w:val="Pogrubienie"/>
+        </w:rPr>
+        <w:t>Count</w:t>
+      </w:r>
+      <w:proofErr w:type="spellEnd"/>
+      <w:r>
+        <w:rPr>
+          <w:rStyle w:val="Pogrubienie"/>
+        </w:rPr>
+        <w:t xml:space="preserve"> </w:t>
+      </w:r>
+      <w:proofErr w:type="spellStart"/>
+      <w:r>
+        <w:rPr>
+          <w:rStyle w:val="Pogrubienie"/>
+        </w:rPr>
+        <w:t>Frequencies</w:t>
+      </w:r>
+      <w:proofErr w:type="spellEnd"/>
+      <w:r>
+        <w:t>:</w:t>
+      </w:r>
+    </w:p>
+    <w:p>
+      <w:pPr>
+        <w:numPr>
+          <w:ilvl w:val="1"/>
+          <w:numId w:val="35"/>
+        </w:numPr>
+        <w:spacing w:before="100" w:beforeAutospacing="1" w:after="100" w:afterAutospacing="1" w:line="240" w:lineRule="auto"/>
+      </w:pPr>
+      <w:r>
+        <w:t xml:space="preserve">3: 2 </w:t>
+      </w:r>
+      <w:proofErr w:type="spellStart"/>
+      <w:r>
+        <w:t>times</w:t>
+      </w:r>
+      <w:proofErr w:type="spellEnd"/>
+    </w:p>
+    <w:p>
+      <w:pPr>
+        <w:numPr>
+          <w:ilvl w:val="1"/>
+          <w:numId w:val="35"/>
+        </w:numPr>
+        <w:spacing w:before="100" w:beforeAutospacing="1" w:after="100" w:afterAutospacing="1" w:line="240" w:lineRule="auto"/>
+      </w:pPr>
+      <w:r>
+        <w:t xml:space="preserve">1: 2 </w:t>
+      </w:r>
+      <w:proofErr w:type="spellStart"/>
+      <w:r>
+        <w:t>times</w:t>
+      </w:r>
+      <w:proofErr w:type="spellEnd"/>
+    </w:p>
+    <w:p>
+      <w:pPr>
+        <w:numPr>
+          <w:ilvl w:val="1"/>
+          <w:numId w:val="35"/>
+        </w:numPr>
+        <w:spacing w:before="100" w:beforeAutospacing="1" w:after="100" w:afterAutospacing="1" w:line="240" w:lineRule="auto"/>
+      </w:pPr>
+      <w:r>
+        <w:t xml:space="preserve">4: 1 </w:t>
+      </w:r>
+      <w:proofErr w:type="spellStart"/>
+      <w:r>
+        <w:t>time</w:t>
+      </w:r>
+      <w:proofErr w:type="spellEnd"/>
+    </w:p>
+    <w:p>
+      <w:pPr>
+        <w:numPr>
+          <w:ilvl w:val="1"/>
+          <w:numId w:val="35"/>
+        </w:numPr>
+        <w:spacing w:before="100" w:beforeAutospacing="1" w:after="100" w:afterAutospacing="1" w:line="240" w:lineRule="auto"/>
+      </w:pPr>
+      <w:r>
+        <w:t xml:space="preserve">5: 3 </w:t>
+      </w:r>
+      <w:proofErr w:type="spellStart"/>
+      <w:r>
+        <w:t>times</w:t>
+      </w:r>
+      <w:proofErr w:type="spellEnd"/>
+    </w:p>
+    <w:p>
+      <w:pPr>
+        <w:numPr>
+          <w:ilvl w:val="1"/>
+          <w:numId w:val="35"/>
+        </w:numPr>
+        <w:spacing w:before="100" w:beforeAutospacing="1" w:after="100" w:afterAutospacing="1" w:line="240" w:lineRule="auto"/>
+      </w:pPr>
+      <w:r>
+        <w:t xml:space="preserve">9: 1 </w:t>
+      </w:r>
+      <w:proofErr w:type="spellStart"/>
+      <w:r>
+        <w:t>time</w:t>
+      </w:r>
+      <w:proofErr w:type="spellEnd"/>
+    </w:p>
+    <w:p>
+      <w:pPr>
+        <w:numPr>
+          <w:ilvl w:val="1"/>
+          <w:numId w:val="35"/>
+        </w:numPr>
+        <w:spacing w:before="100" w:beforeAutospacing="1" w:after="100" w:afterAutospacing="1" w:line="240" w:lineRule="auto"/>
+      </w:pPr>
+      <w:r>
+        <w:t xml:space="preserve">2: 1 </w:t>
+      </w:r>
+      <w:proofErr w:type="spellStart"/>
+      <w:r>
+        <w:t>time</w:t>
+      </w:r>
+      <w:proofErr w:type="spellEnd"/>
+    </w:p>
+    <w:p>
+      <w:pPr>
+        <w:numPr>
+          <w:ilvl w:val="1"/>
+          <w:numId w:val="35"/>
+        </w:numPr>
+        <w:spacing w:before="100" w:beforeAutospacing="1" w:after="100" w:afterAutospacing="1" w:line="240" w:lineRule="auto"/>
+      </w:pPr>
+      <w:r>
+        <w:t xml:space="preserve">6: 1 </w:t>
+      </w:r>
+      <w:proofErr w:type="spellStart"/>
+      <w:r>
+        <w:t>time</w:t>
+      </w:r>
+      <w:proofErr w:type="spellEnd"/>
+    </w:p>
+    <w:p>
+      <w:pPr>
+        <w:pStyle w:val="NormalnyWeb"/>
+        <w:numPr>
+          <w:ilvl w:val="0"/>
+          <w:numId w:val="35"/>
+        </w:numPr>
+        <w:rPr>
+          <w:lang w:val="en-GB"/>
+        </w:rPr>
+      </w:pPr>
+      <w:r>
+        <w:rPr>
+          <w:rStyle w:val="Pogrubienie"/>
+          <w:lang w:val="en-GB"/>
+        </w:rPr>
+        <w:t>Most Frequent Element</w:t>
+      </w:r>
+      <w:r>
+        <w:rPr>
+          <w:lang w:val="en-GB"/>
+        </w:rPr>
+        <w:t>: The element with the highest frequency is 5, which appears 3 times.</w:t>
+      </w:r>
+    </w:p>
+    <w:p>
+      <w:pPr>
+        <w:pStyle w:val="Nagwek1"/>
+        <w:numPr>
+          <w:ilvl w:val="0"/>
+          <w:numId w:val="2"/>
+        </w:numPr>
+        <w:rPr>
+          <w:lang w:val="en-GB"/>
+        </w:rPr>
+      </w:pPr>
+      <w:bookmarkStart w:id="34" w:name="_Toc171321378"/>
+      <w:r>
+        <w:rPr>
+          <w:lang w:val="en-GB"/>
+        </w:rPr>
+        <w:t>Finding the k-</w:t>
+      </w:r>
+      <w:proofErr w:type="spellStart"/>
+      <w:r>
+        <w:rPr>
+          <w:lang w:val="en-GB"/>
+        </w:rPr>
+        <w:t>th</w:t>
+      </w:r>
+      <w:proofErr w:type="spellEnd"/>
+      <w:r>
+        <w:rPr>
+          <w:lang w:val="en-GB"/>
+        </w:rPr>
+        <w:t xml:space="preserve"> Largest Element in a Set</w:t>
+      </w:r>
+      <w:bookmarkEnd w:id="34"/>
+    </w:p>
+    <w:p>
+      <w:pPr>
+        <w:pStyle w:val="NormalnyWeb"/>
+        <w:rPr>
+          <w:lang w:val="en-GB"/>
+        </w:rPr>
+      </w:pPr>
+      <w:r>
+        <w:rPr>
+          <w:lang w:val="en-GB"/>
+        </w:rPr>
+        <w:t>To find the k-</w:t>
+      </w:r>
+      <w:proofErr w:type="spellStart"/>
+      <w:r>
+        <w:rPr>
+          <w:lang w:val="en-GB"/>
+        </w:rPr>
+        <w:t>th</w:t>
+      </w:r>
+      <w:proofErr w:type="spellEnd"/>
+      <w:r>
+        <w:rPr>
+          <w:lang w:val="en-GB"/>
+        </w:rPr>
+        <w:t xml:space="preserve"> largest element in a set, there are several approaches, each with different time and space complexities. Here, I'll outline two common methods: sorting and using a min-heap.</w:t>
+      </w:r>
+    </w:p>
+    <w:p>
+      <w:pPr>
+        <w:pStyle w:val="Nagwek3"/>
+        <w:rPr>
+          <w:lang w:val="en-GB"/>
+        </w:rPr>
+      </w:pPr>
+      <w:bookmarkStart w:id="35" w:name="_Toc171321379"/>
+      <w:r>
+        <w:rPr>
+          <w:lang w:val="en-GB"/>
+        </w:rPr>
+        <w:t>Method 1: Sorting</w:t>
+      </w:r>
+      <w:bookmarkEnd w:id="35"/>
+    </w:p>
+    <w:p>
+      <w:pPr>
+        <w:pStyle w:val="NormalnyWeb"/>
+        <w:rPr>
+          <w:lang w:val="en-GB"/>
+        </w:rPr>
+      </w:pPr>
+      <w:r>
+        <w:rPr>
+          <w:lang w:val="en-GB"/>
+        </w:rPr>
+        <w:t>One of the simplest ways to find the k-</w:t>
+      </w:r>
+      <w:proofErr w:type="spellStart"/>
+      <w:r>
+        <w:rPr>
+          <w:lang w:val="en-GB"/>
+        </w:rPr>
+        <w:t>th</w:t>
+      </w:r>
+      <w:proofErr w:type="spellEnd"/>
+      <w:r>
+        <w:rPr>
+          <w:lang w:val="en-GB"/>
+        </w:rPr>
+        <w:t xml:space="preserve"> largest element is to sort the set and then index into the sorted list.</w:t>
+      </w:r>
+    </w:p>
+    <w:p>
+      <w:pPr>
+        <w:numPr>
+          <w:ilvl w:val="0"/>
+          <w:numId w:val="36"/>
+        </w:numPr>
+        <w:spacing w:before="100" w:beforeAutospacing="1" w:after="100" w:afterAutospacing="1" w:line="240" w:lineRule="auto"/>
+        <w:rPr>
+          <w:lang w:val="en-GB"/>
+        </w:rPr>
+      </w:pPr>
+      <w:r>
+        <w:rPr>
+          <w:rStyle w:val="Pogrubienie"/>
+          <w:lang w:val="en-GB"/>
+        </w:rPr>
+        <w:t>Sort the Set</w:t>
+      </w:r>
+      <w:r>
+        <w:rPr>
+          <w:lang w:val="en-GB"/>
+        </w:rPr>
+        <w:t>: Sort the elements in descending order.</w:t>
+      </w:r>
+    </w:p>
+    <w:p>
+      <w:pPr>
+        <w:numPr>
+          <w:ilvl w:val="0"/>
+          <w:numId w:val="36"/>
+        </w:numPr>
+        <w:spacing w:before="100" w:beforeAutospacing="1" w:after="100" w:afterAutospacing="1" w:line="240" w:lineRule="auto"/>
+        <w:rPr>
+          <w:lang w:val="en-GB"/>
+        </w:rPr>
+      </w:pPr>
+      <w:r>
+        <w:rPr>
+          <w:rStyle w:val="Pogrubienie"/>
+          <w:lang w:val="en-GB"/>
+        </w:rPr>
+        <w:t>Indexing</w:t>
+      </w:r>
+      <w:r>
+        <w:rPr>
+          <w:lang w:val="en-GB"/>
+        </w:rPr>
+        <w:t>: The k-</w:t>
+      </w:r>
+      <w:proofErr w:type="spellStart"/>
+      <w:r>
+        <w:rPr>
+          <w:lang w:val="en-GB"/>
+        </w:rPr>
+        <w:t>th</w:t>
+      </w:r>
+      <w:proofErr w:type="spellEnd"/>
+      <w:r>
+        <w:rPr>
+          <w:lang w:val="en-GB"/>
+        </w:rPr>
+        <w:t xml:space="preserve"> largest element will be at index </w:t>
+      </w:r>
+      <w:r>
+        <w:rPr>
+          <w:rStyle w:val="HTML-kod"/>
+          <w:rFonts w:eastAsiaTheme="minorEastAsia"/>
+          <w:lang w:val="en-GB"/>
+        </w:rPr>
+        <w:t>k-1</w:t>
+      </w:r>
+      <w:r>
+        <w:rPr>
+          <w:lang w:val="en-GB"/>
+        </w:rPr>
+        <w:t xml:space="preserve"> (0-based index).</w:t>
+      </w:r>
+    </w:p>
+    <w:p>
+      <w:pPr>
+        <w:pStyle w:val="Nagwek3"/>
+        <w:rPr>
+          <w:lang w:val="en-GB"/>
+        </w:rPr>
+      </w:pPr>
+      <w:bookmarkStart w:id="36" w:name="_Toc171321380"/>
+      <w:r>
+        <w:rPr>
+          <w:lang w:val="en-GB"/>
+        </w:rPr>
+        <w:lastRenderedPageBreak/>
+        <w:t>Example: Finding the 3rd Largest Element</w:t>
+      </w:r>
+      <w:bookmarkEnd w:id="36"/>
+    </w:p>
+    <w:p>
+      <w:pPr>
+        <w:pStyle w:val="NormalnyWeb"/>
+      </w:pPr>
+      <w:proofErr w:type="spellStart"/>
+      <w:r>
+        <w:t>Consider</w:t>
+      </w:r>
+      <w:proofErr w:type="spellEnd"/>
+      <w:r>
+        <w:t xml:space="preserve"> the set: </w:t>
+      </w:r>
+      <w:r>
+        <w:rPr>
+          <w:rStyle w:val="katex-mathml"/>
+        </w:rPr>
+        <w:t>{3,1,4,1,5,9,2,6,5,3,5}</w:t>
+      </w:r>
+      <w:r>
+        <w:t>.</w:t>
+      </w:r>
+    </w:p>
+    <w:p>
+      <w:pPr>
+        <w:numPr>
+          <w:ilvl w:val="0"/>
+          <w:numId w:val="37"/>
+        </w:numPr>
+        <w:spacing w:before="100" w:beforeAutospacing="1" w:after="100" w:afterAutospacing="1" w:line="240" w:lineRule="auto"/>
+      </w:pPr>
+      <w:r>
+        <w:rPr>
+          <w:rStyle w:val="Pogrubienie"/>
+        </w:rPr>
+        <w:t>Sort the Set</w:t>
+      </w:r>
+      <w:r>
+        <w:t xml:space="preserve">: </w:t>
+      </w:r>
+      <w:r>
+        <w:rPr>
+          <w:rStyle w:val="katex-mathml"/>
+        </w:rPr>
+        <w:t>{9,6,5,5,5,4,3,3,2,1,1}</w:t>
+      </w:r>
+    </w:p>
+    <w:p>
+      <w:pPr>
+        <w:numPr>
+          <w:ilvl w:val="0"/>
+          <w:numId w:val="37"/>
+        </w:numPr>
+        <w:spacing w:before="100" w:beforeAutospacing="1" w:after="100" w:afterAutospacing="1" w:line="240" w:lineRule="auto"/>
+        <w:rPr>
+          <w:lang w:val="en-GB"/>
+        </w:rPr>
+      </w:pPr>
+      <w:r>
+        <w:rPr>
+          <w:rStyle w:val="Pogrubienie"/>
+          <w:lang w:val="en-GB"/>
+        </w:rPr>
+        <w:t>3rd Largest Element</w:t>
+      </w:r>
+      <w:r>
+        <w:rPr>
+          <w:lang w:val="en-GB"/>
+        </w:rPr>
+        <w:t xml:space="preserve">: </w:t>
+      </w:r>
+      <w:r>
+        <w:rPr>
+          <w:rStyle w:val="katex-mathml"/>
+          <w:lang w:val="en-GB"/>
+        </w:rPr>
+        <w:t>5</w:t>
+      </w:r>
+      <w:r>
+        <w:rPr>
+          <w:lang w:val="en-GB"/>
+        </w:rPr>
+        <w:t xml:space="preserve"> (at index 2 in 0-based indexing)</w:t>
+      </w:r>
+    </w:p>
+    <w:p>
+      <w:pPr>
+        <w:pStyle w:val="Nagwek3"/>
+        <w:rPr>
+          <w:lang w:val="en-GB"/>
+        </w:rPr>
+      </w:pPr>
+      <w:bookmarkStart w:id="37" w:name="_Toc171321381"/>
+      <w:r>
+        <w:rPr>
+          <w:lang w:val="en-GB"/>
+        </w:rPr>
+        <w:t>Method 2: Min-Heap</w:t>
+      </w:r>
+      <w:bookmarkEnd w:id="37"/>
+    </w:p>
+    <w:p>
+      <w:pPr>
+        <w:pStyle w:val="NormalnyWeb"/>
+        <w:rPr>
+          <w:lang w:val="en-GB"/>
+        </w:rPr>
+      </w:pPr>
+      <w:r>
+        <w:rPr>
+          <w:lang w:val="en-GB"/>
+        </w:rPr>
+        <w:t>Using a min-heap (priority queue) is more efficient for large sets when k is much smaller than the number of elements.</w:t>
+      </w:r>
+    </w:p>
+    <w:p>
+      <w:pPr>
+        <w:numPr>
+          <w:ilvl w:val="0"/>
+          <w:numId w:val="38"/>
+        </w:numPr>
+        <w:spacing w:before="100" w:beforeAutospacing="1" w:after="100" w:afterAutospacing="1" w:line="240" w:lineRule="auto"/>
+        <w:rPr>
+          <w:lang w:val="en-GB"/>
+        </w:rPr>
+      </w:pPr>
+      <w:r>
+        <w:rPr>
+          <w:rStyle w:val="Pogrubienie"/>
+          <w:lang w:val="en-GB"/>
+        </w:rPr>
+        <w:t>Maintain a Min-Heap</w:t>
+      </w:r>
+      <w:r>
+        <w:rPr>
+          <w:lang w:val="en-GB"/>
+        </w:rPr>
+        <w:t>: Keep a min-heap of size k.</w:t>
+      </w:r>
+    </w:p>
+    <w:p>
+      <w:pPr>
+        <w:numPr>
+          <w:ilvl w:val="0"/>
+          <w:numId w:val="38"/>
+        </w:numPr>
+        <w:spacing w:before="100" w:beforeAutospacing="1" w:after="100" w:afterAutospacing="1" w:line="240" w:lineRule="auto"/>
+        <w:rPr>
+          <w:lang w:val="en-GB"/>
+        </w:rPr>
+      </w:pPr>
+      <w:r>
+        <w:rPr>
+          <w:rStyle w:val="Pogrubienie"/>
+          <w:lang w:val="en-GB"/>
+        </w:rPr>
+        <w:t>Iterate Through Elements</w:t>
+      </w:r>
+      <w:r>
+        <w:rPr>
+          <w:lang w:val="en-GB"/>
+        </w:rPr>
+        <w:t>: For each element, if the heap size is less than k, add the element. Otherwise, if the element is larger than the smallest element in the heap, replace the smallest element.</w:t>
+      </w:r>
+    </w:p>
+    <w:p>
+      <w:pPr>
+        <w:numPr>
+          <w:ilvl w:val="0"/>
+          <w:numId w:val="38"/>
+        </w:numPr>
+        <w:spacing w:before="100" w:beforeAutospacing="1" w:after="100" w:afterAutospacing="1" w:line="240" w:lineRule="auto"/>
+        <w:rPr>
+          <w:lang w:val="en-GB"/>
+        </w:rPr>
+      </w:pPr>
+      <w:r>
+        <w:rPr>
+          <w:rStyle w:val="Pogrubienie"/>
+          <w:lang w:val="en-GB"/>
+        </w:rPr>
+        <w:t>Root of Min-Heap</w:t>
+      </w:r>
+      <w:r>
+        <w:rPr>
+          <w:lang w:val="en-GB"/>
+        </w:rPr>
+        <w:t>: After processing all elements, the root of the min-heap is the k-</w:t>
+      </w:r>
+      <w:proofErr w:type="spellStart"/>
+      <w:r>
+        <w:rPr>
+          <w:lang w:val="en-GB"/>
+        </w:rPr>
+        <w:t>th</w:t>
+      </w:r>
+      <w:proofErr w:type="spellEnd"/>
+      <w:r>
+        <w:rPr>
+          <w:lang w:val="en-GB"/>
+        </w:rPr>
+        <w:t xml:space="preserve"> largest element.</w:t>
+      </w:r>
+    </w:p>
+    <w:p>
+      <w:pPr>
+        <w:pStyle w:val="Nagwek1"/>
+        <w:numPr>
+          <w:ilvl w:val="0"/>
+          <w:numId w:val="2"/>
+        </w:numPr>
+      </w:pPr>
+      <w:bookmarkStart w:id="38" w:name="_Toc171321382"/>
+      <w:proofErr w:type="spellStart"/>
+      <w:r>
+        <w:t>Binary</w:t>
+      </w:r>
+      <w:proofErr w:type="spellEnd"/>
+      <w:r>
+        <w:t xml:space="preserve"> </w:t>
+      </w:r>
+      <w:proofErr w:type="spellStart"/>
+      <w:r>
+        <w:t>Search</w:t>
+      </w:r>
+      <w:bookmarkEnd w:id="38"/>
+      <w:proofErr w:type="spellEnd"/>
+    </w:p>
+    <w:p>
+      <w:r>
+        <w:rPr>
+          <w:noProof/>
+        </w:rPr>
+        <w:drawing>
+          <wp:inline distT="0" distB="0" distL="0" distR="0" wp14:anchorId="488E7E1B" wp14:editId="1D88A6DB">
+            <wp:extent cx="2560320" cy="1262944"/>
+            <wp:effectExtent l="0" t="0" r="0" b="0"/>
+            <wp:docPr id="1173391603" name="Obraz 1"/>
+            <wp:cNvGraphicFramePr>
+              <a:graphicFrameLocks xmlns:a="http://schemas.openxmlformats.org/drawingml/2006/main" noChangeAspect="1"/>
+            </wp:cNvGraphicFramePr>
+            <a:graphic xmlns:a="http://schemas.openxmlformats.org/drawingml/2006/main">
+              <a:graphicData uri="http://schemas.openxmlformats.org/drawingml/2006/picture">
+                <pic:pic xmlns:pic="http://schemas.openxmlformats.org/drawingml/2006/picture">
+                  <pic:nvPicPr>
+                    <pic:cNvPr id="774117768" name=""/>
+                    <pic:cNvPicPr/>
+                  </pic:nvPicPr>
+                  <pic:blipFill>
+                    <a:blip r:embed="rId30"/>
+                    <a:stretch>
+                      <a:fillRect/>
+                    </a:stretch>
+                  </pic:blipFill>
+                  <pic:spPr>
+                    <a:xfrm>
+                      <a:off x="0" y="0"/>
+                      <a:ext cx="2592935" cy="1279032"/>
+                    </a:xfrm>
+                    <a:prstGeom prst="rect">
+                      <a:avLst/>
+                    </a:prstGeom>
+                  </pic:spPr>
+                </pic:pic>
+              </a:graphicData>
+            </a:graphic>
+          </wp:inline>
+        </w:drawing>
+      </w:r>
+    </w:p>
+    <w:p>
+      <w:pPr>
+        <w:pStyle w:val="Nagwek1"/>
+        <w:numPr>
+          <w:ilvl w:val="0"/>
+          <w:numId w:val="2"/>
+        </w:numPr>
+      </w:pPr>
+      <w:bookmarkStart w:id="39" w:name="_Toc171321383"/>
+      <w:proofErr w:type="spellStart"/>
+      <w:r>
+        <w:t>Additional</w:t>
+      </w:r>
+      <w:proofErr w:type="spellEnd"/>
+      <w:r>
+        <w:t xml:space="preserve"> </w:t>
+      </w:r>
+      <w:proofErr w:type="spellStart"/>
+      <w:r>
+        <w:t>content</w:t>
+      </w:r>
+      <w:bookmarkEnd w:id="39"/>
+      <w:proofErr w:type="spellEnd"/>
+    </w:p>
     <w:p/>
     <w:p>
-      <w:hyperlink r:id="rId31" w:history="1">
+      <w:hyperlink r:id="rId32" w:history="1">
         <w:r>
           <w:rPr>
             <w:rStyle w:val="Hipercze"/>
@@ -9775,6 +12264,119 @@
     </w:lvl>
   </w:abstractNum>
   <w:abstractNum w:abstractNumId="1" w15:restartNumberingAfterBreak="0">
+    <w:nsid w:val="027E5308"/>
+    <w:multiLevelType w:val="multilevel"/>
+    <w:tmpl w:val="F83A72B2"/>
+    <w:lvl w:ilvl="0">
+      <w:start w:val="1"/>
+      <w:numFmt w:val="decimal"/>
+      <w:lvlText w:val="%1."/>
+      <w:lvlJc w:val="left"/>
+      <w:pPr>
+        <w:tabs>
+          <w:tab w:val="num" w:pos="720"/>
+        </w:tabs>
+        <w:ind w:left="720" w:hanging="360"/>
+      </w:pPr>
+    </w:lvl>
+    <w:lvl w:ilvl="1" w:tentative="1">
+      <w:start w:val="1"/>
+      <w:numFmt w:val="decimal"/>
+      <w:lvlText w:val="%2."/>
+      <w:lvlJc w:val="left"/>
+      <w:pPr>
+        <w:tabs>
+          <w:tab w:val="num" w:pos="1440"/>
+        </w:tabs>
+        <w:ind w:left="1440" w:hanging="360"/>
+      </w:pPr>
+    </w:lvl>
+    <w:lvl w:ilvl="2" w:tentative="1">
+      <w:start w:val="1"/>
+      <w:numFmt w:val="decimal"/>
+      <w:lvlText w:val="%3."/>
+      <w:lvlJc w:val="left"/>
+      <w:pPr>
+        <w:tabs>
+          <w:tab w:val="num" w:pos="2160"/>
+        </w:tabs>
+        <w:ind w:left="2160" w:hanging="360"/>
+      </w:pPr>
+    </w:lvl>
+    <w:lvl w:ilvl="3" w:tentative="1">
+      <w:start w:val="1"/>
+      <w:numFmt w:val="decimal"/>
+      <w:lvlText w:val="%4."/>
+      <w:lvlJc w:val="left"/>
+      <w:pPr>
+        <w:tabs>
+          <w:tab w:val="num" w:pos="2880"/>
+        </w:tabs>
+        <w:ind w:left="2880" w:hanging="360"/>
+      </w:pPr>
+    </w:lvl>
+    <w:lvl w:ilvl="4" w:tentative="1">
+      <w:start w:val="1"/>
+      <w:numFmt w:val="decimal"/>
+      <w:lvlText w:val="%5."/>
+      <w:lvlJc w:val="left"/>
+      <w:pPr>
+        <w:tabs>
+          <w:tab w:val="num" w:pos="3600"/>
+        </w:tabs>
+        <w:ind w:left="3600" w:hanging="360"/>
+      </w:pPr>
+    </w:lvl>
+    <w:lvl w:ilvl="5" w:tentative="1">
+      <w:start w:val="1"/>
+      <w:numFmt w:val="decimal"/>
+      <w:lvlText w:val="%6."/>
+      <w:lvlJc w:val="left"/>
+      <w:pPr>
+        <w:tabs>
+          <w:tab w:val="num" w:pos="4320"/>
+        </w:tabs>
+        <w:ind w:left="4320" w:hanging="360"/>
+      </w:pPr>
+    </w:lvl>
+    <w:lvl w:ilvl="6" w:tentative="1">
+      <w:start w:val="1"/>
+      <w:numFmt w:val="decimal"/>
+      <w:lvlText w:val="%7."/>
+      <w:lvlJc w:val="left"/>
+      <w:pPr>
+        <w:tabs>
+          <w:tab w:val="num" w:pos="5040"/>
+        </w:tabs>
+        <w:ind w:left="5040" w:hanging="360"/>
+      </w:pPr>
+    </w:lvl>
+    <w:lvl w:ilvl="7" w:tentative="1">
+      <w:start w:val="1"/>
+      <w:numFmt w:val="decimal"/>
+      <w:lvlText w:val="%8."/>
+      <w:lvlJc w:val="left"/>
+      <w:pPr>
+        <w:tabs>
+          <w:tab w:val="num" w:pos="5760"/>
+        </w:tabs>
+        <w:ind w:left="5760" w:hanging="360"/>
+      </w:pPr>
+    </w:lvl>
+    <w:lvl w:ilvl="8" w:tentative="1">
+      <w:start w:val="1"/>
+      <w:numFmt w:val="decimal"/>
+      <w:lvlText w:val="%9."/>
+      <w:lvlJc w:val="left"/>
+      <w:pPr>
+        <w:tabs>
+          <w:tab w:val="num" w:pos="6480"/>
+        </w:tabs>
+        <w:ind w:left="6480" w:hanging="360"/>
+      </w:pPr>
+    </w:lvl>
+  </w:abstractNum>
+  <w:abstractNum w:abstractNumId="2" w15:restartNumberingAfterBreak="0">
     <w:nsid w:val="09DE4075"/>
     <w:multiLevelType w:val="multilevel"/>
     <w:tmpl w:val="104EE9B8"/>
@@ -9923,7 +12525,7 @@
       </w:rPr>
     </w:lvl>
   </w:abstractNum>
-  <w:abstractNum w:abstractNumId="2" w15:restartNumberingAfterBreak="0">
+  <w:abstractNum w:abstractNumId="3" w15:restartNumberingAfterBreak="0">
     <w:nsid w:val="1036119D"/>
     <w:multiLevelType w:val="multilevel"/>
     <w:tmpl w:val="AEB6E880"/>
@@ -10072,7 +12674,7 @@
       </w:rPr>
     </w:lvl>
   </w:abstractNum>
-  <w:abstractNum w:abstractNumId="3" w15:restartNumberingAfterBreak="0">
+  <w:abstractNum w:abstractNumId="4" w15:restartNumberingAfterBreak="0">
     <w:nsid w:val="13F9631A"/>
     <w:multiLevelType w:val="multilevel"/>
     <w:tmpl w:val="545EFAC4"/>
@@ -10189,7 +12791,7 @@
       </w:pPr>
     </w:lvl>
   </w:abstractNum>
-  <w:abstractNum w:abstractNumId="4" w15:restartNumberingAfterBreak="0">
+  <w:abstractNum w:abstractNumId="5" w15:restartNumberingAfterBreak="0">
     <w:nsid w:val="16F73164"/>
     <w:multiLevelType w:val="multilevel"/>
     <w:tmpl w:val="0F242572"/>
@@ -10306,7 +12908,120 @@
       </w:pPr>
     </w:lvl>
   </w:abstractNum>
-  <w:abstractNum w:abstractNumId="5" w15:restartNumberingAfterBreak="0">
+  <w:abstractNum w:abstractNumId="6" w15:restartNumberingAfterBreak="0">
+    <w:nsid w:val="1CDF5FC7"/>
+    <w:multiLevelType w:val="multilevel"/>
+    <w:tmpl w:val="1CC05CAA"/>
+    <w:lvl w:ilvl="0">
+      <w:start w:val="1"/>
+      <w:numFmt w:val="decimal"/>
+      <w:lvlText w:val="%1."/>
+      <w:lvlJc w:val="left"/>
+      <w:pPr>
+        <w:tabs>
+          <w:tab w:val="num" w:pos="720"/>
+        </w:tabs>
+        <w:ind w:left="720" w:hanging="360"/>
+      </w:pPr>
+    </w:lvl>
+    <w:lvl w:ilvl="1" w:tentative="1">
+      <w:start w:val="1"/>
+      <w:numFmt w:val="decimal"/>
+      <w:lvlText w:val="%2."/>
+      <w:lvlJc w:val="left"/>
+      <w:pPr>
+        <w:tabs>
+          <w:tab w:val="num" w:pos="1440"/>
+        </w:tabs>
+        <w:ind w:left="1440" w:hanging="360"/>
+      </w:pPr>
+    </w:lvl>
+    <w:lvl w:ilvl="2" w:tentative="1">
+      <w:start w:val="1"/>
+      <w:numFmt w:val="decimal"/>
+      <w:lvlText w:val="%3."/>
+      <w:lvlJc w:val="left"/>
+      <w:pPr>
+        <w:tabs>
+          <w:tab w:val="num" w:pos="2160"/>
+        </w:tabs>
+        <w:ind w:left="2160" w:hanging="360"/>
+      </w:pPr>
+    </w:lvl>
+    <w:lvl w:ilvl="3" w:tentative="1">
+      <w:start w:val="1"/>
+      <w:numFmt w:val="decimal"/>
+      <w:lvlText w:val="%4."/>
+      <w:lvlJc w:val="left"/>
+      <w:pPr>
+        <w:tabs>
+          <w:tab w:val="num" w:pos="2880"/>
+        </w:tabs>
+        <w:ind w:left="2880" w:hanging="360"/>
+      </w:pPr>
+    </w:lvl>
+    <w:lvl w:ilvl="4" w:tentative="1">
+      <w:start w:val="1"/>
+      <w:numFmt w:val="decimal"/>
+      <w:lvlText w:val="%5."/>
+      <w:lvlJc w:val="left"/>
+      <w:pPr>
+        <w:tabs>
+          <w:tab w:val="num" w:pos="3600"/>
+        </w:tabs>
+        <w:ind w:left="3600" w:hanging="360"/>
+      </w:pPr>
+    </w:lvl>
+    <w:lvl w:ilvl="5" w:tentative="1">
+      <w:start w:val="1"/>
+      <w:numFmt w:val="decimal"/>
+      <w:lvlText w:val="%6."/>
+      <w:lvlJc w:val="left"/>
+      <w:pPr>
+        <w:tabs>
+          <w:tab w:val="num" w:pos="4320"/>
+        </w:tabs>
+        <w:ind w:left="4320" w:hanging="360"/>
+      </w:pPr>
+    </w:lvl>
+    <w:lvl w:ilvl="6" w:tentative="1">
+      <w:start w:val="1"/>
+      <w:numFmt w:val="decimal"/>
+      <w:lvlText w:val="%7."/>
+      <w:lvlJc w:val="left"/>
+      <w:pPr>
+        <w:tabs>
+          <w:tab w:val="num" w:pos="5040"/>
+        </w:tabs>
+        <w:ind w:left="5040" w:hanging="360"/>
+      </w:pPr>
+    </w:lvl>
+    <w:lvl w:ilvl="7" w:tentative="1">
+      <w:start w:val="1"/>
+      <w:numFmt w:val="decimal"/>
+      <w:lvlText w:val="%8."/>
+      <w:lvlJc w:val="left"/>
+      <w:pPr>
+        <w:tabs>
+          <w:tab w:val="num" w:pos="5760"/>
+        </w:tabs>
+        <w:ind w:left="5760" w:hanging="360"/>
+      </w:pPr>
+    </w:lvl>
+    <w:lvl w:ilvl="8" w:tentative="1">
+      <w:start w:val="1"/>
+      <w:numFmt w:val="decimal"/>
+      <w:lvlText w:val="%9."/>
+      <w:lvlJc w:val="left"/>
+      <w:pPr>
+        <w:tabs>
+          <w:tab w:val="num" w:pos="6480"/>
+        </w:tabs>
+        <w:ind w:left="6480" w:hanging="360"/>
+      </w:pPr>
+    </w:lvl>
+  </w:abstractNum>
+  <w:abstractNum w:abstractNumId="7" w15:restartNumberingAfterBreak="0">
     <w:nsid w:val="1E2229AC"/>
     <w:multiLevelType w:val="multilevel"/>
     <w:tmpl w:val="E152BF14"/>
@@ -10419,7 +13134,120 @@
       </w:pPr>
     </w:lvl>
   </w:abstractNum>
-  <w:abstractNum w:abstractNumId="6" w15:restartNumberingAfterBreak="0">
+  <w:abstractNum w:abstractNumId="8" w15:restartNumberingAfterBreak="0">
+    <w:nsid w:val="272D2C7D"/>
+    <w:multiLevelType w:val="multilevel"/>
+    <w:tmpl w:val="F83A72B2"/>
+    <w:lvl w:ilvl="0">
+      <w:start w:val="1"/>
+      <w:numFmt w:val="decimal"/>
+      <w:lvlText w:val="%1."/>
+      <w:lvlJc w:val="left"/>
+      <w:pPr>
+        <w:tabs>
+          <w:tab w:val="num" w:pos="720"/>
+        </w:tabs>
+        <w:ind w:left="720" w:hanging="360"/>
+      </w:pPr>
+    </w:lvl>
+    <w:lvl w:ilvl="1" w:tentative="1">
+      <w:start w:val="1"/>
+      <w:numFmt w:val="decimal"/>
+      <w:lvlText w:val="%2."/>
+      <w:lvlJc w:val="left"/>
+      <w:pPr>
+        <w:tabs>
+          <w:tab w:val="num" w:pos="1440"/>
+        </w:tabs>
+        <w:ind w:left="1440" w:hanging="360"/>
+      </w:pPr>
+    </w:lvl>
+    <w:lvl w:ilvl="2" w:tentative="1">
+      <w:start w:val="1"/>
+      <w:numFmt w:val="decimal"/>
+      <w:lvlText w:val="%3."/>
+      <w:lvlJc w:val="left"/>
+      <w:pPr>
+        <w:tabs>
+          <w:tab w:val="num" w:pos="2160"/>
+        </w:tabs>
+        <w:ind w:left="2160" w:hanging="360"/>
+      </w:pPr>
+    </w:lvl>
+    <w:lvl w:ilvl="3" w:tentative="1">
+      <w:start w:val="1"/>
+      <w:numFmt w:val="decimal"/>
+      <w:lvlText w:val="%4."/>
+      <w:lvlJc w:val="left"/>
+      <w:pPr>
+        <w:tabs>
+          <w:tab w:val="num" w:pos="2880"/>
+        </w:tabs>
+        <w:ind w:left="2880" w:hanging="360"/>
+      </w:pPr>
+    </w:lvl>
+    <w:lvl w:ilvl="4" w:tentative="1">
+      <w:start w:val="1"/>
+      <w:numFmt w:val="decimal"/>
+      <w:lvlText w:val="%5."/>
+      <w:lvlJc w:val="left"/>
+      <w:pPr>
+        <w:tabs>
+          <w:tab w:val="num" w:pos="3600"/>
+        </w:tabs>
+        <w:ind w:left="3600" w:hanging="360"/>
+      </w:pPr>
+    </w:lvl>
+    <w:lvl w:ilvl="5" w:tentative="1">
+      <w:start w:val="1"/>
+      <w:numFmt w:val="decimal"/>
+      <w:lvlText w:val="%6."/>
+      <w:lvlJc w:val="left"/>
+      <w:pPr>
+        <w:tabs>
+          <w:tab w:val="num" w:pos="4320"/>
+        </w:tabs>
+        <w:ind w:left="4320" w:hanging="360"/>
+      </w:pPr>
+    </w:lvl>
+    <w:lvl w:ilvl="6" w:tentative="1">
+      <w:start w:val="1"/>
+      <w:numFmt w:val="decimal"/>
+      <w:lvlText w:val="%7."/>
+      <w:lvlJc w:val="left"/>
+      <w:pPr>
+        <w:tabs>
+          <w:tab w:val="num" w:pos="5040"/>
+        </w:tabs>
+        <w:ind w:left="5040" w:hanging="360"/>
+      </w:pPr>
+    </w:lvl>
+    <w:lvl w:ilvl="7" w:tentative="1">
+      <w:start w:val="1"/>
+      <w:numFmt w:val="decimal"/>
+      <w:lvlText w:val="%8."/>
+      <w:lvlJc w:val="left"/>
+      <w:pPr>
+        <w:tabs>
+          <w:tab w:val="num" w:pos="5760"/>
+        </w:tabs>
+        <w:ind w:left="5760" w:hanging="360"/>
+      </w:pPr>
+    </w:lvl>
+    <w:lvl w:ilvl="8" w:tentative="1">
+      <w:start w:val="1"/>
+      <w:numFmt w:val="decimal"/>
+      <w:lvlText w:val="%9."/>
+      <w:lvlJc w:val="left"/>
+      <w:pPr>
+        <w:tabs>
+          <w:tab w:val="num" w:pos="6480"/>
+        </w:tabs>
+        <w:ind w:left="6480" w:hanging="360"/>
+      </w:pPr>
+    </w:lvl>
+  </w:abstractNum>
+  <w:abstractNum w:abstractNumId="9" w15:restartNumberingAfterBreak="0">
     <w:nsid w:val="2C7B3112"/>
     <w:multiLevelType w:val="multilevel"/>
     <w:tmpl w:val="8DDCDDFE"/>
@@ -10568,7 +13396,7 @@
       </w:rPr>
     </w:lvl>
   </w:abstractNum>
-  <w:abstractNum w:abstractNumId="7" w15:restartNumberingAfterBreak="0">
+  <w:abstractNum w:abstractNumId="10" w15:restartNumberingAfterBreak="0">
     <w:nsid w:val="35CD3A44"/>
     <w:multiLevelType w:val="multilevel"/>
     <w:tmpl w:val="02167C06"/>
@@ -10717,7 +13545,7 @@
       </w:rPr>
     </w:lvl>
   </w:abstractNum>
-  <w:abstractNum w:abstractNumId="8" w15:restartNumberingAfterBreak="0">
+  <w:abstractNum w:abstractNumId="11" w15:restartNumberingAfterBreak="0">
     <w:nsid w:val="37092056"/>
     <w:multiLevelType w:val="multilevel"/>
     <w:tmpl w:val="9294B212"/>
@@ -10866,7 +13694,7 @@
       </w:rPr>
     </w:lvl>
   </w:abstractNum>
-  <w:abstractNum w:abstractNumId="9" w15:restartNumberingAfterBreak="0">
+  <w:abstractNum w:abstractNumId="12" w15:restartNumberingAfterBreak="0">
     <w:nsid w:val="3780781F"/>
     <w:multiLevelType w:val="multilevel"/>
     <w:tmpl w:val="12D8535C"/>
@@ -11015,7 +13843,7 @@
       </w:rPr>
     </w:lvl>
   </w:abstractNum>
-  <w:abstractNum w:abstractNumId="10" w15:restartNumberingAfterBreak="0">
+  <w:abstractNum w:abstractNumId="13" w15:restartNumberingAfterBreak="0">
     <w:nsid w:val="3DF46F5C"/>
     <w:multiLevelType w:val="multilevel"/>
     <w:tmpl w:val="0415001F"/>
@@ -11101,7 +13929,7 @@
       </w:pPr>
     </w:lvl>
   </w:abstractNum>
-  <w:abstractNum w:abstractNumId="11" w15:restartNumberingAfterBreak="0">
+  <w:abstractNum w:abstractNumId="14" w15:restartNumberingAfterBreak="0">
     <w:nsid w:val="3EC97263"/>
     <w:multiLevelType w:val="multilevel"/>
     <w:tmpl w:val="022C99AE"/>
@@ -11250,7 +14078,7 @@
       </w:rPr>
     </w:lvl>
   </w:abstractNum>
-  <w:abstractNum w:abstractNumId="12" w15:restartNumberingAfterBreak="0">
+  <w:abstractNum w:abstractNumId="15" w15:restartNumberingAfterBreak="0">
     <w:nsid w:val="3F7B19B9"/>
     <w:multiLevelType w:val="multilevel"/>
     <w:tmpl w:val="05248D9E"/>
@@ -11367,7 +14195,7 @@
       </w:pPr>
     </w:lvl>
   </w:abstractNum>
-  <w:abstractNum w:abstractNumId="13" w15:restartNumberingAfterBreak="0">
+  <w:abstractNum w:abstractNumId="16" w15:restartNumberingAfterBreak="0">
     <w:nsid w:val="40C33881"/>
     <w:multiLevelType w:val="multilevel"/>
     <w:tmpl w:val="E5E8ABAC"/>
@@ -11516,7 +14344,124 @@
       </w:rPr>
     </w:lvl>
   </w:abstractNum>
-  <w:abstractNum w:abstractNumId="14" w15:restartNumberingAfterBreak="0">
+  <w:abstractNum w:abstractNumId="17" w15:restartNumberingAfterBreak="0">
+    <w:nsid w:val="43D042F5"/>
+    <w:multiLevelType w:val="multilevel"/>
+    <w:tmpl w:val="F83A72B2"/>
+    <w:lvl w:ilvl="0">
+      <w:start w:val="1"/>
+      <w:numFmt w:val="decimal"/>
+      <w:lvlText w:val="%1."/>
+      <w:lvlJc w:val="left"/>
+      <w:pPr>
+        <w:tabs>
+          <w:tab w:val="num" w:pos="720"/>
+        </w:tabs>
+        <w:ind w:left="720" w:hanging="360"/>
+      </w:pPr>
+    </w:lvl>
+    <w:lvl w:ilvl="1">
+      <w:start w:val="1"/>
+      <w:numFmt w:val="decimal"/>
+      <w:lvlText w:val="%2."/>
+      <w:lvlJc w:val="left"/>
+      <w:pPr>
+        <w:tabs>
+          <w:tab w:val="num" w:pos="1440"/>
+        </w:tabs>
+        <w:ind w:left="1440" w:hanging="360"/>
+      </w:pPr>
+      <w:rPr>
+        <w:rFonts w:hint="default"/>
+        <w:sz w:val="20"/>
+      </w:rPr>
+    </w:lvl>
+    <w:lvl w:ilvl="2" w:tentative="1">
+      <w:start w:val="1"/>
+      <w:numFmt w:val="decimal"/>
+      <w:lvlText w:val="%3."/>
+      <w:lvlJc w:val="left"/>
+      <w:pPr>
+        <w:tabs>
+          <w:tab w:val="num" w:pos="2160"/>
+        </w:tabs>
+        <w:ind w:left="2160" w:hanging="360"/>
+      </w:pPr>
+    </w:lvl>
+    <w:lvl w:ilvl="3" w:tentative="1">
+      <w:start w:val="1"/>
+      <w:numFmt w:val="decimal"/>
+      <w:lvlText w:val="%4."/>
+      <w:lvlJc w:val="left"/>
+      <w:pPr>
+        <w:tabs>
+          <w:tab w:val="num" w:pos="2880"/>
+        </w:tabs>
+        <w:ind w:left="2880" w:hanging="360"/>
+      </w:pPr>
+    </w:lvl>
+    <w:lvl w:ilvl="4" w:tentative="1">
+      <w:start w:val="1"/>
+      <w:numFmt w:val="decimal"/>
+      <w:lvlText w:val="%5."/>
+      <w:lvlJc w:val="left"/>
+      <w:pPr>
+        <w:tabs>
+          <w:tab w:val="num" w:pos="3600"/>
+        </w:tabs>
+        <w:ind w:left="3600" w:hanging="360"/>
+      </w:pPr>
+    </w:lvl>
+    <w:lvl w:ilvl="5" w:tentative="1">
+      <w:start w:val="1"/>
+      <w:numFmt w:val="decimal"/>
+      <w:lvlText w:val="%6."/>
+      <w:lvlJc w:val="left"/>
+      <w:pPr>
+        <w:tabs>
+          <w:tab w:val="num" w:pos="4320"/>
+        </w:tabs>
+        <w:ind w:left="4320" w:hanging="360"/>
+      </w:pPr>
+    </w:lvl>
+    <w:lvl w:ilvl="6" w:tentative="1">
+      <w:start w:val="1"/>
+      <w:numFmt w:val="decimal"/>
+      <w:lvlText w:val="%7."/>
+      <w:lvlJc w:val="left"/>
+      <w:pPr>
+        <w:tabs>
+          <w:tab w:val="num" w:pos="5040"/>
+        </w:tabs>
+        <w:ind w:left="5040" w:hanging="360"/>
+      </w:pPr>
+    </w:lvl>
+    <w:lvl w:ilvl="7" w:tentative="1">
+      <w:start w:val="1"/>
+      <w:numFmt w:val="decimal"/>
+      <w:lvlText w:val="%8."/>
+      <w:lvlJc w:val="left"/>
+      <w:pPr>
+        <w:tabs>
+          <w:tab w:val="num" w:pos="5760"/>
+        </w:tabs>
+        <w:ind w:left="5760" w:hanging="360"/>
+      </w:pPr>
+    </w:lvl>
+    <w:lvl w:ilvl="8" w:tentative="1">
+      <w:start w:val="1"/>
+      <w:numFmt w:val="decimal"/>
+      <w:lvlText w:val="%9."/>
+      <w:lvlJc w:val="left"/>
+      <w:pPr>
+        <w:tabs>
+          <w:tab w:val="num" w:pos="6480"/>
+        </w:tabs>
+        <w:ind w:left="6480" w:hanging="360"/>
+      </w:pPr>
+    </w:lvl>
+  </w:abstractNum>
+  <w:abstractNum w:abstractNumId="18" w15:restartNumberingAfterBreak="0">
     <w:nsid w:val="4450790F"/>
     <w:multiLevelType w:val="multilevel"/>
     <w:tmpl w:val="F91C52EC"/>
@@ -11665,7 +14610,7 @@
       </w:rPr>
     </w:lvl>
   </w:abstractNum>
-  <w:abstractNum w:abstractNumId="15" w15:restartNumberingAfterBreak="0">
+  <w:abstractNum w:abstractNumId="19" w15:restartNumberingAfterBreak="0">
     <w:nsid w:val="4AFA1C0B"/>
     <w:multiLevelType w:val="multilevel"/>
     <w:tmpl w:val="0415001F"/>
@@ -11751,7 +14696,120 @@
       </w:pPr>
     </w:lvl>
   </w:abstractNum>
-  <w:abstractNum w:abstractNumId="16" w15:restartNumberingAfterBreak="0">
+  <w:abstractNum w:abstractNumId="20" w15:restartNumberingAfterBreak="0">
+    <w:nsid w:val="4B23360B"/>
+    <w:multiLevelType w:val="multilevel"/>
+    <w:tmpl w:val="F83A72B2"/>
+    <w:lvl w:ilvl="0">
+      <w:start w:val="1"/>
+      <w:numFmt w:val="decimal"/>
+      <w:lvlText w:val="%1."/>
+      <w:lvlJc w:val="left"/>
+      <w:pPr>
+        <w:tabs>
+          <w:tab w:val="num" w:pos="720"/>
+        </w:tabs>
+        <w:ind w:left="720" w:hanging="360"/>
+      </w:pPr>
+    </w:lvl>
+    <w:lvl w:ilvl="1" w:tentative="1">
+      <w:start w:val="1"/>
+      <w:numFmt w:val="decimal"/>
+      <w:lvlText w:val="%2."/>
+      <w:lvlJc w:val="left"/>
+      <w:pPr>
+        <w:tabs>
+          <w:tab w:val="num" w:pos="1440"/>
+        </w:tabs>
+        <w:ind w:left="1440" w:hanging="360"/>
+      </w:pPr>
+    </w:lvl>
+    <w:lvl w:ilvl="2" w:tentative="1">
+      <w:start w:val="1"/>
+      <w:numFmt w:val="decimal"/>
+      <w:lvlText w:val="%3."/>
+      <w:lvlJc w:val="left"/>
+      <w:pPr>
+        <w:tabs>
+          <w:tab w:val="num" w:pos="2160"/>
+        </w:tabs>
+        <w:ind w:left="2160" w:hanging="360"/>
+      </w:pPr>
+    </w:lvl>
+    <w:lvl w:ilvl="3" w:tentative="1">
+      <w:start w:val="1"/>
+      <w:numFmt w:val="decimal"/>
+      <w:lvlText w:val="%4."/>
+      <w:lvlJc w:val="left"/>
+      <w:pPr>
+        <w:tabs>
+          <w:tab w:val="num" w:pos="2880"/>
+        </w:tabs>
+        <w:ind w:left="2880" w:hanging="360"/>
+      </w:pPr>
+    </w:lvl>
+    <w:lvl w:ilvl="4" w:tentative="1">
+      <w:start w:val="1"/>
+      <w:numFmt w:val="decimal"/>
+      <w:lvlText w:val="%5."/>
+      <w:lvlJc w:val="left"/>
+      <w:pPr>
+        <w:tabs>
+          <w:tab w:val="num" w:pos="3600"/>
+        </w:tabs>
+        <w:ind w:left="3600" w:hanging="360"/>
+      </w:pPr>
+    </w:lvl>
+    <w:lvl w:ilvl="5" w:tentative="1">
+      <w:start w:val="1"/>
+      <w:numFmt w:val="decimal"/>
+      <w:lvlText w:val="%6."/>
+      <w:lvlJc w:val="left"/>
+      <w:pPr>
+        <w:tabs>
+          <w:tab w:val="num" w:pos="4320"/>
+        </w:tabs>
+        <w:ind w:left="4320" w:hanging="360"/>
+      </w:pPr>
+    </w:lvl>
+    <w:lvl w:ilvl="6" w:tentative="1">
+      <w:start w:val="1"/>
+      <w:numFmt w:val="decimal"/>
+      <w:lvlText w:val="%7."/>
+      <w:lvlJc w:val="left"/>
+      <w:pPr>
+        <w:tabs>
+          <w:tab w:val="num" w:pos="5040"/>
+        </w:tabs>
+        <w:ind w:left="5040" w:hanging="360"/>
+      </w:pPr>
+    </w:lvl>
+    <w:lvl w:ilvl="7" w:tentative="1">
+      <w:start w:val="1"/>
+      <w:numFmt w:val="decimal"/>
+      <w:lvlText w:val="%8."/>
+      <w:lvlJc w:val="left"/>
+      <w:pPr>
+        <w:tabs>
+          <w:tab w:val="num" w:pos="5760"/>
+        </w:tabs>
+        <w:ind w:left="5760" w:hanging="360"/>
+      </w:pPr>
+    </w:lvl>
+    <w:lvl w:ilvl="8" w:tentative="1">
+      <w:start w:val="1"/>
+      <w:numFmt w:val="decimal"/>
+      <w:lvlText w:val="%9."/>
+      <w:lvlJc w:val="left"/>
+      <w:pPr>
+        <w:tabs>
+          <w:tab w:val="num" w:pos="6480"/>
+        </w:tabs>
+        <w:ind w:left="6480" w:hanging="360"/>
+      </w:pPr>
+    </w:lvl>
+  </w:abstractNum>
+  <w:abstractNum w:abstractNumId="21" w15:restartNumberingAfterBreak="0">
     <w:nsid w:val="50E062E6"/>
     <w:multiLevelType w:val="multilevel"/>
     <w:tmpl w:val="C6901E10"/>
@@ -11900,7 +14958,7 @@
       </w:rPr>
     </w:lvl>
   </w:abstractNum>
-  <w:abstractNum w:abstractNumId="17" w15:restartNumberingAfterBreak="0">
+  <w:abstractNum w:abstractNumId="22" w15:restartNumberingAfterBreak="0">
     <w:nsid w:val="515A1FAB"/>
     <w:multiLevelType w:val="multilevel"/>
     <w:tmpl w:val="03BEDA38"/>
@@ -12018,7 +15076,7 @@
       </w:rPr>
     </w:lvl>
   </w:abstractNum>
-  <w:abstractNum w:abstractNumId="18" w15:restartNumberingAfterBreak="0">
+  <w:abstractNum w:abstractNumId="23" w15:restartNumberingAfterBreak="0">
     <w:nsid w:val="52B948E7"/>
     <w:multiLevelType w:val="multilevel"/>
     <w:tmpl w:val="FBA21EF4"/>
@@ -12167,7 +15225,7 @@
       </w:rPr>
     </w:lvl>
   </w:abstractNum>
-  <w:abstractNum w:abstractNumId="19" w15:restartNumberingAfterBreak="0">
+  <w:abstractNum w:abstractNumId="24" w15:restartNumberingAfterBreak="0">
     <w:nsid w:val="53A11B6D"/>
     <w:multiLevelType w:val="multilevel"/>
     <w:tmpl w:val="A364E68C"/>
@@ -12280,7 +15338,7 @@
       </w:pPr>
     </w:lvl>
   </w:abstractNum>
-  <w:abstractNum w:abstractNumId="20" w15:restartNumberingAfterBreak="0">
+  <w:abstractNum w:abstractNumId="25" w15:restartNumberingAfterBreak="0">
     <w:nsid w:val="54F91E5F"/>
     <w:multiLevelType w:val="multilevel"/>
     <w:tmpl w:val="946EE1AC"/>
@@ -12393,7 +15451,7 @@
       </w:pPr>
     </w:lvl>
   </w:abstractNum>
-  <w:abstractNum w:abstractNumId="21" w15:restartNumberingAfterBreak="0">
+  <w:abstractNum w:abstractNumId="26" w15:restartNumberingAfterBreak="0">
     <w:nsid w:val="576B7975"/>
     <w:multiLevelType w:val="multilevel"/>
     <w:tmpl w:val="8752FE9E"/>
@@ -12506,7 +15564,7 @@
       </w:pPr>
     </w:lvl>
   </w:abstractNum>
-  <w:abstractNum w:abstractNumId="22" w15:restartNumberingAfterBreak="0">
+  <w:abstractNum w:abstractNumId="27" w15:restartNumberingAfterBreak="0">
     <w:nsid w:val="593211EE"/>
     <w:multiLevelType w:val="multilevel"/>
     <w:tmpl w:val="34703D04"/>
@@ -12619,7 +15677,120 @@
       </w:pPr>
     </w:lvl>
   </w:abstractNum>
-  <w:abstractNum w:abstractNumId="23" w15:restartNumberingAfterBreak="0">
+  <w:abstractNum w:abstractNumId="28" w15:restartNumberingAfterBreak="0">
+    <w:nsid w:val="5BF2240C"/>
+    <w:multiLevelType w:val="multilevel"/>
+    <w:tmpl w:val="509E2840"/>
+    <w:lvl w:ilvl="0">
+      <w:start w:val="1"/>
+      <w:numFmt w:val="decimal"/>
+      <w:lvlText w:val="%1."/>
+      <w:lvlJc w:val="left"/>
+      <w:pPr>
+        <w:tabs>
+          <w:tab w:val="num" w:pos="720"/>
+        </w:tabs>
+        <w:ind w:left="720" w:hanging="360"/>
+      </w:pPr>
+    </w:lvl>
+    <w:lvl w:ilvl="1" w:tentative="1">
+      <w:start w:val="1"/>
+      <w:numFmt w:val="decimal"/>
+      <w:lvlText w:val="%2."/>
+      <w:lvlJc w:val="left"/>
+      <w:pPr>
+        <w:tabs>
+          <w:tab w:val="num" w:pos="1440"/>
+        </w:tabs>
+        <w:ind w:left="1440" w:hanging="360"/>
+      </w:pPr>
+    </w:lvl>
+    <w:lvl w:ilvl="2" w:tentative="1">
+      <w:start w:val="1"/>
+      <w:numFmt w:val="decimal"/>
+      <w:lvlText w:val="%3."/>
+      <w:lvlJc w:val="left"/>
+      <w:pPr>
+        <w:tabs>
+          <w:tab w:val="num" w:pos="2160"/>
+        </w:tabs>
+        <w:ind w:left="2160" w:hanging="360"/>
+      </w:pPr>
+    </w:lvl>
+    <w:lvl w:ilvl="3" w:tentative="1">
+      <w:start w:val="1"/>
+      <w:numFmt w:val="decimal"/>
+      <w:lvlText w:val="%4."/>
+      <w:lvlJc w:val="left"/>
+      <w:pPr>
+        <w:tabs>
+          <w:tab w:val="num" w:pos="2880"/>
+        </w:tabs>
+        <w:ind w:left="2880" w:hanging="360"/>
+      </w:pPr>
+    </w:lvl>
+    <w:lvl w:ilvl="4" w:tentative="1">
+      <w:start w:val="1"/>
+      <w:numFmt w:val="decimal"/>
+      <w:lvlText w:val="%5."/>
+      <w:lvlJc w:val="left"/>
+      <w:pPr>
+        <w:tabs>
+          <w:tab w:val="num" w:pos="3600"/>
+        </w:tabs>
+        <w:ind w:left="3600" w:hanging="360"/>
+      </w:pPr>
+    </w:lvl>
+    <w:lvl w:ilvl="5" w:tentative="1">
+      <w:start w:val="1"/>
+      <w:numFmt w:val="decimal"/>
+      <w:lvlText w:val="%6."/>
+      <w:lvlJc w:val="left"/>
+      <w:pPr>
+        <w:tabs>
+          <w:tab w:val="num" w:pos="4320"/>
+        </w:tabs>
+        <w:ind w:left="4320" w:hanging="360"/>
+      </w:pPr>
+    </w:lvl>
+    <w:lvl w:ilvl="6" w:tentative="1">
+      <w:start w:val="1"/>
+      <w:numFmt w:val="decimal"/>
+      <w:lvlText w:val="%7."/>
+      <w:lvlJc w:val="left"/>
+      <w:pPr>
+        <w:tabs>
+          <w:tab w:val="num" w:pos="5040"/>
+        </w:tabs>
+        <w:ind w:left="5040" w:hanging="360"/>
+      </w:pPr>
+    </w:lvl>
+    <w:lvl w:ilvl="7" w:tentative="1">
+      <w:start w:val="1"/>
+      <w:numFmt w:val="decimal"/>
+      <w:lvlText w:val="%8."/>
+      <w:lvlJc w:val="left"/>
+      <w:pPr>
+        <w:tabs>
+          <w:tab w:val="num" w:pos="5760"/>
+        </w:tabs>
+        <w:ind w:left="5760" w:hanging="360"/>
+      </w:pPr>
+    </w:lvl>
+    <w:lvl w:ilvl="8" w:tentative="1">
+      <w:start w:val="1"/>
+      <w:numFmt w:val="decimal"/>
+      <w:lvlText w:val="%9."/>
+      <w:lvlJc w:val="left"/>
+      <w:pPr>
+        <w:tabs>
+          <w:tab w:val="num" w:pos="6480"/>
+        </w:tabs>
+        <w:ind w:left="6480" w:hanging="360"/>
+      </w:pPr>
+    </w:lvl>
+  </w:abstractNum>
+  <w:abstractNum w:abstractNumId="29" w15:restartNumberingAfterBreak="0">
     <w:nsid w:val="5E1E5FEA"/>
     <w:multiLevelType w:val="multilevel"/>
     <w:tmpl w:val="AF223F18"/>
@@ -12768,7 +15939,7 @@
       </w:rPr>
     </w:lvl>
   </w:abstractNum>
-  <w:abstractNum w:abstractNumId="24" w15:restartNumberingAfterBreak="0">
+  <w:abstractNum w:abstractNumId="30" w15:restartNumberingAfterBreak="0">
     <w:nsid w:val="5F3A0963"/>
     <w:multiLevelType w:val="hybridMultilevel"/>
     <w:tmpl w:val="74823360"/>
@@ -12854,7 +16025,7 @@
       </w:pPr>
     </w:lvl>
   </w:abstractNum>
-  <w:abstractNum w:abstractNumId="25" w15:restartNumberingAfterBreak="0">
+  <w:abstractNum w:abstractNumId="31" w15:restartNumberingAfterBreak="0">
     <w:nsid w:val="64A2796E"/>
     <w:multiLevelType w:val="multilevel"/>
     <w:tmpl w:val="509AB204"/>
@@ -12975,7 +16146,7 @@
       </w:rPr>
     </w:lvl>
   </w:abstractNum>
-  <w:abstractNum w:abstractNumId="26" w15:restartNumberingAfterBreak="0">
+  <w:abstractNum w:abstractNumId="32" w15:restartNumberingAfterBreak="0">
     <w:nsid w:val="64E3377E"/>
     <w:multiLevelType w:val="hybridMultilevel"/>
     <w:tmpl w:val="13AABC74"/>
@@ -13065,7 +16236,351 @@
       </w:pPr>
     </w:lvl>
   </w:abstractNum>
-  <w:abstractNum w:abstractNumId="27" w15:restartNumberingAfterBreak="0">
+  <w:abstractNum w:abstractNumId="33" w15:restartNumberingAfterBreak="0">
+    <w:nsid w:val="6EB56147"/>
+    <w:multiLevelType w:val="multilevel"/>
+    <w:tmpl w:val="03BEDA38"/>
+    <w:lvl w:ilvl="0">
+      <w:start w:val="1"/>
+      <w:numFmt w:val="decimal"/>
+      <w:lvlText w:val="%1."/>
+      <w:lvlJc w:val="left"/>
+      <w:pPr>
+        <w:ind w:left="720" w:hanging="360"/>
+      </w:pPr>
+    </w:lvl>
+    <w:lvl w:ilvl="1">
+      <w:start w:val="1"/>
+      <w:numFmt w:val="decimal"/>
+      <w:isLgl/>
+      <w:lvlText w:val="%1.%2"/>
+      <w:lvlJc w:val="left"/>
+      <w:pPr>
+        <w:ind w:left="900" w:hanging="540"/>
+      </w:pPr>
+      <w:rPr>
+        <w:rFonts w:hint="default"/>
+      </w:rPr>
+    </w:lvl>
+    <w:lvl w:ilvl="2">
+      <w:start w:val="1"/>
+      <w:numFmt w:val="decimal"/>
+      <w:isLgl/>
+      <w:lvlText w:val="%1.%2.%3"/>
+      <w:lvlJc w:val="left"/>
+      <w:pPr>
+        <w:ind w:left="1080" w:hanging="720"/>
+      </w:pPr>
+      <w:rPr>
+        <w:rFonts w:hint="default"/>
+      </w:rPr>
+    </w:lvl>
+    <w:lvl w:ilvl="3">
+      <w:start w:val="1"/>
+      <w:numFmt w:val="decimal"/>
+      <w:isLgl/>
+      <w:lvlText w:val="%1.%2.%3.%4"/>
+      <w:lvlJc w:val="left"/>
+      <w:pPr>
+        <w:ind w:left="1080" w:hanging="720"/>
+      </w:pPr>
+      <w:rPr>
+        <w:rFonts w:hint="default"/>
+      </w:rPr>
+    </w:lvl>
+    <w:lvl w:ilvl="4">
+      <w:start w:val="1"/>
+      <w:numFmt w:val="decimal"/>
+      <w:isLgl/>
+      <w:lvlText w:val="%1.%2.%3.%4.%5"/>
+      <w:lvlJc w:val="left"/>
+      <w:pPr>
+        <w:ind w:left="1440" w:hanging="1080"/>
+      </w:pPr>
+      <w:rPr>
+        <w:rFonts w:hint="default"/>
+      </w:rPr>
+    </w:lvl>
+    <w:lvl w:ilvl="5">
+      <w:start w:val="1"/>
+      <w:numFmt w:val="decimal"/>
+      <w:isLgl/>
+      <w:lvlText w:val="%1.%2.%3.%4.%5.%6"/>
+      <w:lvlJc w:val="left"/>
+      <w:pPr>
+        <w:ind w:left="1440" w:hanging="1080"/>
+      </w:pPr>
+      <w:rPr>
+        <w:rFonts w:hint="default"/>
+      </w:rPr>
+    </w:lvl>
+    <w:lvl w:ilvl="6">
+      <w:start w:val="1"/>
+      <w:numFmt w:val="decimal"/>
+      <w:isLgl/>
+      <w:lvlText w:val="%1.%2.%3.%4.%5.%6.%7"/>
+      <w:lvlJc w:val="left"/>
+      <w:pPr>
+        <w:ind w:left="1440" w:hanging="1080"/>
+      </w:pPr>
+      <w:rPr>
+        <w:rFonts w:hint="default"/>
+      </w:rPr>
+    </w:lvl>
+    <w:lvl w:ilvl="7">
+      <w:start w:val="1"/>
+      <w:numFmt w:val="decimal"/>
+      <w:isLgl/>
+      <w:lvlText w:val="%1.%2.%3.%4.%5.%6.%7.%8"/>
+      <w:lvlJc w:val="left"/>
+      <w:pPr>
+        <w:ind w:left="1800" w:hanging="1440"/>
+      </w:pPr>
+      <w:rPr>
+        <w:rFonts w:hint="default"/>
+      </w:rPr>
+    </w:lvl>
+    <w:lvl w:ilvl="8">
+      <w:start w:val="1"/>
+      <w:numFmt w:val="decimal"/>
+      <w:isLgl/>
+      <w:lvlText w:val="%1.%2.%3.%4.%5.%6.%7.%8.%9"/>
+      <w:lvlJc w:val="left"/>
+      <w:pPr>
+        <w:ind w:left="1800" w:hanging="1440"/>
+      </w:pPr>
+      <w:rPr>
+        <w:rFonts w:hint="default"/>
+      </w:rPr>
+    </w:lvl>
+  </w:abstractNum>
+  <w:abstractNum w:abstractNumId="34" w15:restartNumberingAfterBreak="0">
+    <w:nsid w:val="6F79406E"/>
+    <w:multiLevelType w:val="multilevel"/>
+    <w:tmpl w:val="F83A72B2"/>
+    <w:lvl w:ilvl="0">
+      <w:start w:val="1"/>
+      <w:numFmt w:val="decimal"/>
+      <w:lvlText w:val="%1."/>
+      <w:lvlJc w:val="left"/>
+      <w:pPr>
+        <w:tabs>
+          <w:tab w:val="num" w:pos="720"/>
+        </w:tabs>
+        <w:ind w:left="720" w:hanging="360"/>
+      </w:pPr>
+    </w:lvl>
+    <w:lvl w:ilvl="1" w:tentative="1">
+      <w:start w:val="1"/>
+      <w:numFmt w:val="decimal"/>
+      <w:lvlText w:val="%2."/>
+      <w:lvlJc w:val="left"/>
+      <w:pPr>
+        <w:tabs>
+          <w:tab w:val="num" w:pos="1440"/>
+        </w:tabs>
+        <w:ind w:left="1440" w:hanging="360"/>
+      </w:pPr>
+    </w:lvl>
+    <w:lvl w:ilvl="2" w:tentative="1">
+      <w:start w:val="1"/>
+      <w:numFmt w:val="decimal"/>
+      <w:lvlText w:val="%3."/>
+      <w:lvlJc w:val="left"/>
+      <w:pPr>
+        <w:tabs>
+          <w:tab w:val="num" w:pos="2160"/>
+        </w:tabs>
+        <w:ind w:left="2160" w:hanging="360"/>
+      </w:pPr>
+    </w:lvl>
+    <w:lvl w:ilvl="3" w:tentative="1">
+      <w:start w:val="1"/>
+      <w:numFmt w:val="decimal"/>
+      <w:lvlText w:val="%4."/>
+      <w:lvlJc w:val="left"/>
+      <w:pPr>
+        <w:tabs>
+          <w:tab w:val="num" w:pos="2880"/>
+        </w:tabs>
+        <w:ind w:left="2880" w:hanging="360"/>
+      </w:pPr>
+    </w:lvl>
+    <w:lvl w:ilvl="4" w:tentative="1">
+      <w:start w:val="1"/>
+      <w:numFmt w:val="decimal"/>
+      <w:lvlText w:val="%5."/>
+      <w:lvlJc w:val="left"/>
+      <w:pPr>
+        <w:tabs>
+          <w:tab w:val="num" w:pos="3600"/>
+        </w:tabs>
+        <w:ind w:left="3600" w:hanging="360"/>
+      </w:pPr>
+    </w:lvl>
+    <w:lvl w:ilvl="5" w:tentative="1">
+      <w:start w:val="1"/>
+      <w:numFmt w:val="decimal"/>
+      <w:lvlText w:val="%6."/>
+      <w:lvlJc w:val="left"/>
+      <w:pPr>
+        <w:tabs>
+          <w:tab w:val="num" w:pos="4320"/>
+        </w:tabs>
+        <w:ind w:left="4320" w:hanging="360"/>
+      </w:pPr>
+    </w:lvl>
+    <w:lvl w:ilvl="6" w:tentative="1">
+      <w:start w:val="1"/>
+      <w:numFmt w:val="decimal"/>
+      <w:lvlText w:val="%7."/>
+      <w:lvlJc w:val="left"/>
+      <w:pPr>
+        <w:tabs>
+          <w:tab w:val="num" w:pos="5040"/>
+        </w:tabs>
+        <w:ind w:left="5040" w:hanging="360"/>
+      </w:pPr>
+    </w:lvl>
+    <w:lvl w:ilvl="7" w:tentative="1">
+      <w:start w:val="1"/>
+      <w:numFmt w:val="decimal"/>
+      <w:lvlText w:val="%8."/>
+      <w:lvlJc w:val="left"/>
+      <w:pPr>
+        <w:tabs>
+          <w:tab w:val="num" w:pos="5760"/>
+        </w:tabs>
+        <w:ind w:left="5760" w:hanging="360"/>
+      </w:pPr>
+    </w:lvl>
+    <w:lvl w:ilvl="8" w:tentative="1">
+      <w:start w:val="1"/>
+      <w:numFmt w:val="decimal"/>
+      <w:lvlText w:val="%9."/>
+      <w:lvlJc w:val="left"/>
+      <w:pPr>
+        <w:tabs>
+          <w:tab w:val="num" w:pos="6480"/>
+        </w:tabs>
+        <w:ind w:left="6480" w:hanging="360"/>
+      </w:pPr>
+    </w:lvl>
+  </w:abstractNum>
+  <w:abstractNum w:abstractNumId="35" w15:restartNumberingAfterBreak="0">
+    <w:nsid w:val="778621F6"/>
+    <w:multiLevelType w:val="multilevel"/>
+    <w:tmpl w:val="F83A72B2"/>
+    <w:lvl w:ilvl="0">
+      <w:start w:val="1"/>
+      <w:numFmt w:val="decimal"/>
+      <w:lvlText w:val="%1."/>
+      <w:lvlJc w:val="left"/>
+      <w:pPr>
+        <w:tabs>
+          <w:tab w:val="num" w:pos="720"/>
+        </w:tabs>
+        <w:ind w:left="720" w:hanging="360"/>
+      </w:pPr>
+    </w:lvl>
+    <w:lvl w:ilvl="1" w:tentative="1">
+      <w:start w:val="1"/>
+      <w:numFmt w:val="decimal"/>
+      <w:lvlText w:val="%2."/>
+      <w:lvlJc w:val="left"/>
+      <w:pPr>
+        <w:tabs>
+          <w:tab w:val="num" w:pos="1440"/>
+        </w:tabs>
+        <w:ind w:left="1440" w:hanging="360"/>
+      </w:pPr>
+    </w:lvl>
+    <w:lvl w:ilvl="2" w:tentative="1">
+      <w:start w:val="1"/>
+      <w:numFmt w:val="decimal"/>
+      <w:lvlText w:val="%3."/>
+      <w:lvlJc w:val="left"/>
+      <w:pPr>
+        <w:tabs>
+          <w:tab w:val="num" w:pos="2160"/>
+        </w:tabs>
+        <w:ind w:left="2160" w:hanging="360"/>
+      </w:pPr>
+    </w:lvl>
+    <w:lvl w:ilvl="3" w:tentative="1">
+      <w:start w:val="1"/>
+      <w:numFmt w:val="decimal"/>
+      <w:lvlText w:val="%4."/>
+      <w:lvlJc w:val="left"/>
+      <w:pPr>
+        <w:tabs>
+          <w:tab w:val="num" w:pos="2880"/>
+        </w:tabs>
+        <w:ind w:left="2880" w:hanging="360"/>
+      </w:pPr>
+    </w:lvl>
+    <w:lvl w:ilvl="4" w:tentative="1">
+      <w:start w:val="1"/>
+      <w:numFmt w:val="decimal"/>
+      <w:lvlText w:val="%5."/>
+      <w:lvlJc w:val="left"/>
+      <w:pPr>
+        <w:tabs>
+          <w:tab w:val="num" w:pos="3600"/>
+        </w:tabs>
+        <w:ind w:left="3600" w:hanging="360"/>
+      </w:pPr>
+    </w:lvl>
+    <w:lvl w:ilvl="5" w:tentative="1">
+      <w:start w:val="1"/>
+      <w:numFmt w:val="decimal"/>
+      <w:lvlText w:val="%6."/>
+      <w:lvlJc w:val="left"/>
+      <w:pPr>
+        <w:tabs>
+          <w:tab w:val="num" w:pos="4320"/>
+        </w:tabs>
+        <w:ind w:left="4320" w:hanging="360"/>
+      </w:pPr>
+    </w:lvl>
+    <w:lvl w:ilvl="6" w:tentative="1">
+      <w:start w:val="1"/>
+      <w:numFmt w:val="decimal"/>
+      <w:lvlText w:val="%7."/>
+      <w:lvlJc w:val="left"/>
+      <w:pPr>
+        <w:tabs>
+          <w:tab w:val="num" w:pos="5040"/>
+        </w:tabs>
+        <w:ind w:left="5040" w:hanging="360"/>
+      </w:pPr>
+    </w:lvl>
+    <w:lvl w:ilvl="7" w:tentative="1">
+      <w:start w:val="1"/>
+      <w:numFmt w:val="decimal"/>
+      <w:lvlText w:val="%8."/>
+      <w:lvlJc w:val="left"/>
+      <w:pPr>
+        <w:tabs>
+          <w:tab w:val="num" w:pos="5760"/>
+        </w:tabs>
+        <w:ind w:left="5760" w:hanging="360"/>
+      </w:pPr>
+    </w:lvl>
+    <w:lvl w:ilvl="8" w:tentative="1">
+      <w:start w:val="1"/>
+      <w:numFmt w:val="decimal"/>
+      <w:lvlText w:val="%9."/>
+      <w:lvlJc w:val="left"/>
+      <w:pPr>
+        <w:tabs>
+          <w:tab w:val="num" w:pos="6480"/>
+        </w:tabs>
+        <w:ind w:left="6480" w:hanging="360"/>
+      </w:pPr>
+    </w:lvl>
+  </w:abstractNum>
+  <w:abstractNum w:abstractNumId="36" w15:restartNumberingAfterBreak="0">
     <w:nsid w:val="7BA54C05"/>
     <w:multiLevelType w:val="multilevel"/>
     <w:tmpl w:val="4224D55C"/>
@@ -13182,7 +16697,7 @@
       </w:pPr>
     </w:lvl>
   </w:abstractNum>
-  <w:abstractNum w:abstractNumId="28" w15:restartNumberingAfterBreak="0">
+  <w:abstractNum w:abstractNumId="37" w15:restartNumberingAfterBreak="0">
     <w:nsid w:val="7CA21D4A"/>
     <w:multiLevelType w:val="multilevel"/>
     <w:tmpl w:val="03BEDA38"/>
@@ -13301,91 +16816,118 @@
     </w:lvl>
   </w:abstractNum>
   <w:num w:numId="1" w16cid:durableId="1414626711">
-    <w:abstractNumId w:val="25"/>
+    <w:abstractNumId w:val="31"/>
   </w:num>
   <w:num w:numId="2" w16cid:durableId="593173441">
-    <w:abstractNumId w:val="28"/>
+    <w:abstractNumId w:val="37"/>
   </w:num>
   <w:num w:numId="3" w16cid:durableId="1163860394">
+    <w:abstractNumId w:val="13"/>
+  </w:num>
+  <w:num w:numId="4" w16cid:durableId="2042778571">
+    <w:abstractNumId w:val="19"/>
+  </w:num>
+  <w:num w:numId="5" w16cid:durableId="2136294102">
+    <w:abstractNumId w:val="22"/>
+  </w:num>
+  <w:num w:numId="6" w16cid:durableId="929967037">
+    <w:abstractNumId w:val="16"/>
+  </w:num>
+  <w:num w:numId="7" w16cid:durableId="1002663538">
     <w:abstractNumId w:val="10"/>
   </w:num>
-  <w:num w:numId="4" w16cid:durableId="2042778571">
-    <w:abstractNumId w:val="15"/>
-  </w:num>
-  <w:num w:numId="5" w16cid:durableId="2136294102">
-    <w:abstractNumId w:val="17"/>
-  </w:num>
-  <w:num w:numId="6" w16cid:durableId="929967037">
-    <w:abstractNumId w:val="13"/>
-  </w:num>
-  <w:num w:numId="7" w16cid:durableId="1002663538">
-    <w:abstractNumId w:val="7"/>
-  </w:num>
   <w:num w:numId="8" w16cid:durableId="628782806">
-    <w:abstractNumId w:val="19"/>
+    <w:abstractNumId w:val="24"/>
   </w:num>
   <w:num w:numId="9" w16cid:durableId="1536884915">
-    <w:abstractNumId w:val="16"/>
+    <w:abstractNumId w:val="21"/>
   </w:num>
   <w:num w:numId="10" w16cid:durableId="2079665243">
     <w:abstractNumId w:val="0"/>
   </w:num>
   <w:num w:numId="11" w16cid:durableId="639462202">
-    <w:abstractNumId w:val="22"/>
+    <w:abstractNumId w:val="27"/>
   </w:num>
   <w:num w:numId="12" w16cid:durableId="2012831120">
+    <w:abstractNumId w:val="29"/>
+  </w:num>
+  <w:num w:numId="13" w16cid:durableId="1103384485">
+    <w:abstractNumId w:val="12"/>
+  </w:num>
+  <w:num w:numId="14" w16cid:durableId="159349954">
+    <w:abstractNumId w:val="11"/>
+  </w:num>
+  <w:num w:numId="15" w16cid:durableId="1410884030">
+    <w:abstractNumId w:val="26"/>
+  </w:num>
+  <w:num w:numId="16" w16cid:durableId="1945918179">
+    <w:abstractNumId w:val="36"/>
+  </w:num>
+  <w:num w:numId="17" w16cid:durableId="400636451">
+    <w:abstractNumId w:val="3"/>
+  </w:num>
+  <w:num w:numId="18" w16cid:durableId="1520505758">
+    <w:abstractNumId w:val="4"/>
+  </w:num>
+  <w:num w:numId="19" w16cid:durableId="1566640746">
+    <w:abstractNumId w:val="18"/>
+  </w:num>
+  <w:num w:numId="20" w16cid:durableId="146635993">
+    <w:abstractNumId w:val="14"/>
+  </w:num>
+  <w:num w:numId="21" w16cid:durableId="16323043">
+    <w:abstractNumId w:val="25"/>
+  </w:num>
+  <w:num w:numId="22" w16cid:durableId="1176110415">
+    <w:abstractNumId w:val="30"/>
+  </w:num>
+  <w:num w:numId="23" w16cid:durableId="2112433086">
+    <w:abstractNumId w:val="9"/>
+  </w:num>
+  <w:num w:numId="24" w16cid:durableId="1796869601">
+    <w:abstractNumId w:val="2"/>
+  </w:num>
+  <w:num w:numId="25" w16cid:durableId="1066610928">
+    <w:abstractNumId w:val="15"/>
+  </w:num>
+  <w:num w:numId="26" w16cid:durableId="1805078427">
+    <w:abstractNumId w:val="5"/>
+  </w:num>
+  <w:num w:numId="27" w16cid:durableId="1873807531">
+    <w:abstractNumId w:val="7"/>
+  </w:num>
+  <w:num w:numId="28" w16cid:durableId="451480329">
+    <w:abstractNumId w:val="32"/>
+  </w:num>
+  <w:num w:numId="29" w16cid:durableId="1803233164">
     <w:abstractNumId w:val="23"/>
   </w:num>
-  <w:num w:numId="13" w16cid:durableId="1103384485">
-    <w:abstractNumId w:val="9"/>
+  <w:num w:numId="30" w16cid:durableId="532306513">
+    <w:abstractNumId w:val="33"/>
   </w:num>
-  <w:num w:numId="14" w16cid:durableId="159349954">
-    <w:abstractNumId w:val="8"/>
+  <w:num w:numId="31" w16cid:durableId="1334380307">
+    <w:abstractNumId w:val="28"/>
   </w:num>
-  <w:num w:numId="15" w16cid:durableId="1410884030">
-    <w:abstractNumId w:val="21"/>
+  <w:num w:numId="32" w16cid:durableId="1101028040">
+    <w:abstractNumId w:val="6"/>
   </w:num>
-  <w:num w:numId="16" w16cid:durableId="1945918179">
-    <w:abstractNumId w:val="27"/>
+  <w:num w:numId="33" w16cid:durableId="1294285416">
+    <w:abstractNumId w:val="34"/>
   </w:num>
-  <w:num w:numId="17" w16cid:durableId="400636451">
-    <w:abstractNumId w:val="2"/>
+  <w:num w:numId="34" w16cid:durableId="553784199">
+    <w:abstractNumId w:val="1"/>
   </w:num>
-  <w:num w:numId="18" w16cid:durableId="1520505758">
-    <w:abstractNumId w:val="3"/>
+  <w:num w:numId="35" w16cid:durableId="1739816607">
+    <w:abstractNumId w:val="17"/>
   </w:num>
-  <w:num w:numId="19" w16cid:durableId="1566640746">
-    <w:abstractNumId w:val="14"/>
-  </w:num>
-  <w:num w:numId="20" w16cid:durableId="146635993">
-    <w:abstractNumId w:val="11"/>
-  </w:num>
-  <w:num w:numId="21" w16cid:durableId="16323043">
+  <w:num w:numId="36" w16cid:durableId="2040274701">
     <w:abstractNumId w:val="20"/>
   </w:num>
-  <w:num w:numId="22" w16cid:durableId="1176110415">
-    <w:abstractNumId w:val="24"/>
+  <w:num w:numId="37" w16cid:durableId="629677179">
+    <w:abstractNumId w:val="35"/>
   </w:num>
-  <w:num w:numId="23" w16cid:durableId="2112433086">
-    <w:abstractNumId w:val="6"/>
-  </w:num>
-  <w:num w:numId="24" w16cid:durableId="1796869601">
-    <w:abstractNumId w:val="1"/>
-  </w:num>
-  <w:num w:numId="25" w16cid:durableId="1066610928">
-    <w:abstractNumId w:val="12"/>
-  </w:num>
-  <w:num w:numId="26" w16cid:durableId="1805078427">
-    <w:abstractNumId w:val="4"/>
-  </w:num>
-  <w:num w:numId="27" w16cid:durableId="1873807531">
-    <w:abstractNumId w:val="5"/>
-  </w:num>
-  <w:num w:numId="28" w16cid:durableId="451480329">
-    <w:abstractNumId w:val="26"/>
-  </w:num>
-  <w:num w:numId="29" w16cid:durableId="1803233164">
-    <w:abstractNumId w:val="18"/>
+  <w:num w:numId="38" w16cid:durableId="1702971118">
+    <w:abstractNumId w:val="8"/>
   </w:num>
 </w:numbering>
 </file>

</xml_diff>